<commit_message>
Matt: Updated E4 Iteration Plan.
</commit_message>
<xml_diff>
--- a/Iteration E-4/LCAMIterationPlan4.docx
+++ b/Iteration E-4/LCAMIterationPlan4.docx
@@ -1,6 +1,6 @@
 
 <file path=word/document.xml><?xml version="1.0" encoding="utf-8"?>
-<w:document xmlns:wpc="http://schemas.microsoft.com/office/word/2010/wordprocessingCanvas" xmlns:cx="http://schemas.microsoft.com/office/drawing/2014/chartex" xmlns:cx1="http://schemas.microsoft.com/office/drawing/2015/9/8/chartex" xmlns:cx2="http://schemas.microsoft.com/office/drawing/2015/10/21/chartex" xmlns:cx3="http://schemas.microsoft.com/office/drawing/2016/5/9/chartex" xmlns:cx4="http://schemas.microsoft.com/office/drawing/2016/5/10/chartex" xmlns:cx5="http://schemas.microsoft.com/office/drawing/2016/5/11/chartex" xmlns:cx6="http://schemas.microsoft.com/office/drawing/2016/5/12/chartex" xmlns:cx7="http://schemas.microsoft.com/office/drawing/2016/5/13/chartex" xmlns:cx8="http://schemas.microsoft.com/office/drawing/2016/5/14/chartex" xmlns:mc="http://schemas.openxmlformats.org/markup-compatibility/2006" xmlns:aink="http://schemas.microsoft.com/office/drawing/2016/ink" xmlns:am3d="http://schemas.microsoft.com/office/drawing/2017/model3d" xmlns:o="urn:schemas-microsoft-com:office:office" xmlns:oel="http://schemas.microsoft.com/office/2019/extlst" xmlns:r="http://schemas.openxmlformats.org/officeDocument/2006/relationships" xmlns:m="http://schemas.openxmlformats.org/officeDocument/2006/math" xmlns:v="urn:schemas-microsoft-com:vml" xmlns:wp14="http://schemas.microsoft.com/office/word/2010/wordprocessingDrawing" xmlns:wp="http://schemas.openxmlformats.org/drawingml/2006/wordprocessingDrawing" xmlns:w10="urn:schemas-microsoft-com:office:word" xmlns:w="http://schemas.openxmlformats.org/wordprocessingml/2006/main" xmlns:w14="http://schemas.microsoft.com/office/word/2010/wordml" xmlns:w15="http://schemas.microsoft.com/office/word/2012/wordml" xmlns:w16cex="http://schemas.microsoft.com/office/word/2018/wordml/cex" xmlns:w16cid="http://schemas.microsoft.com/office/word/2016/wordml/cid" xmlns:w16="http://schemas.microsoft.com/office/word/2018/wordml" xmlns:w16sdtdh="http://schemas.microsoft.com/office/word/2020/wordml/sdtdatahash" xmlns:w16se="http://schemas.microsoft.com/office/word/2015/wordml/symex" xmlns:wpg="http://schemas.microsoft.com/office/word/2010/wordprocessingGroup" xmlns:wpi="http://schemas.microsoft.com/office/word/2010/wordprocessingInk" xmlns:wne="http://schemas.microsoft.com/office/word/2006/wordml" xmlns:wps="http://schemas.microsoft.com/office/word/2010/wordprocessingShape" mc:Ignorable="w14 w15 w16se w16cid w16 w16cex w16sdtdh wp14">
+<w:document xmlns:wpc="http://schemas.microsoft.com/office/word/2010/wordprocessingCanvas" xmlns:cx="http://schemas.microsoft.com/office/drawing/2014/chartex" xmlns:cx1="http://schemas.microsoft.com/office/drawing/2015/9/8/chartex" xmlns:cx2="http://schemas.microsoft.com/office/drawing/2015/10/21/chartex" xmlns:cx3="http://schemas.microsoft.com/office/drawing/2016/5/9/chartex" xmlns:cx4="http://schemas.microsoft.com/office/drawing/2016/5/10/chartex" xmlns:cx5="http://schemas.microsoft.com/office/drawing/2016/5/11/chartex" xmlns:cx6="http://schemas.microsoft.com/office/drawing/2016/5/12/chartex" xmlns:cx7="http://schemas.microsoft.com/office/drawing/2016/5/13/chartex" xmlns:cx8="http://schemas.microsoft.com/office/drawing/2016/5/14/chartex" xmlns:mc="http://schemas.openxmlformats.org/markup-compatibility/2006" xmlns:aink="http://schemas.microsoft.com/office/drawing/2016/ink" xmlns:am3d="http://schemas.microsoft.com/office/drawing/2017/model3d" xmlns:o="urn:schemas-microsoft-com:office:office" xmlns:oel="http://schemas.microsoft.com/office/2019/extlst" xmlns:r="http://schemas.openxmlformats.org/officeDocument/2006/relationships" xmlns:m="http://schemas.openxmlformats.org/officeDocument/2006/math" xmlns:v="urn:schemas-microsoft-com:vml" xmlns:wp14="http://schemas.microsoft.com/office/word/2010/wordprocessingDrawing" xmlns:wp="http://schemas.openxmlformats.org/drawingml/2006/wordprocessingDrawing" xmlns:w10="urn:schemas-microsoft-com:office:word" xmlns:w="http://schemas.openxmlformats.org/wordprocessingml/2006/main" xmlns:w14="http://schemas.microsoft.com/office/word/2010/wordml" xmlns:w15="http://schemas.microsoft.com/office/word/2012/wordml" xmlns:w16cex="http://schemas.microsoft.com/office/word/2018/wordml/cex" xmlns:w16cid="http://schemas.microsoft.com/office/word/2016/wordml/cid" xmlns:w16="http://schemas.microsoft.com/office/word/2018/wordml" xmlns:w16du="http://schemas.microsoft.com/office/word/2023/wordml/word16du" xmlns:w16sdtdh="http://schemas.microsoft.com/office/word/2020/wordml/sdtdatahash" xmlns:w16se="http://schemas.microsoft.com/office/word/2015/wordml/symex" xmlns:wpg="http://schemas.microsoft.com/office/word/2010/wordprocessingGroup" xmlns:wpi="http://schemas.microsoft.com/office/word/2010/wordprocessingInk" xmlns:wne="http://schemas.microsoft.com/office/word/2006/wordml" xmlns:wps="http://schemas.microsoft.com/office/word/2010/wordprocessingShape" mc:Ignorable="w14 w15 w16se w16cid w16 w16cex w16sdtdh wp14">
   <w:body>
     <w:p>
       <w:pPr>
@@ -669,7 +669,7 @@
     <w:tbl>
       <w:tblPr>
         <w:tblStyle w:val="a0"/>
-        <w:tblW w:w="10950" w:type="dxa"/>
+        <w:tblW w:w="10941" w:type="dxa"/>
         <w:tblInd w:w="-740" w:type="dxa"/>
         <w:tblBorders>
           <w:top w:val="single" w:sz="4" w:space="0" w:color="000000"/>
@@ -690,7 +690,7 @@
         <w:gridCol w:w="990"/>
         <w:gridCol w:w="1080"/>
         <w:gridCol w:w="1039"/>
-        <w:gridCol w:w="1001"/>
+        <w:gridCol w:w="992"/>
       </w:tblGrid>
       <w:tr>
         <w:trPr>
@@ -908,7 +908,7 @@
         </w:tc>
         <w:tc>
           <w:tcPr>
-            <w:tcW w:w="1001" w:type="dxa"/>
+            <w:tcW w:w="992" w:type="dxa"/>
             <w:tcBorders>
               <w:bottom w:val="single" w:sz="6" w:space="0" w:color="000000"/>
             </w:tcBorders>
@@ -943,7 +943,7 @@
         </w:trPr>
         <w:tc>
           <w:tcPr>
-            <w:tcW w:w="10950" w:type="dxa"/>
+            <w:tcW w:w="10941" w:type="dxa"/>
             <w:gridSpan w:val="8"/>
             <w:tcBorders>
               <w:top w:val="single" w:sz="6" w:space="0" w:color="000000"/>
@@ -1053,199 +1053,6 @@
             <w:tcW w:w="1260" w:type="dxa"/>
             <w:tcBorders>
               <w:top w:val="single" w:sz="6" w:space="0" w:color="000000"/>
-            </w:tcBorders>
-            <w:shd w:val="clear" w:color="auto" w:fill="auto"/>
-            <w:vAlign w:val="bottom"/>
-          </w:tcPr>
-          <w:p>
-            <w:pPr>
-              <w:widowControl/>
-              <w:rPr>
-                <w:rFonts w:ascii="Arial" w:eastAsia="Arial" w:hAnsi="Arial" w:cs="Arial"/>
-              </w:rPr>
-            </w:pPr>
-            <w:hyperlink r:id="rId7" w:history="1">
-              <w:r>
-                <w:rPr>
-                  <w:rStyle w:val="Hyperlink"/>
-                  <w:rFonts w:ascii="Arial" w:eastAsia="Arial" w:hAnsi="Arial" w:cs="Arial"/>
-                </w:rPr>
-                <w:t>Complete</w:t>
-              </w:r>
-            </w:hyperlink>
-          </w:p>
-        </w:tc>
-        <w:tc>
-          <w:tcPr>
-            <w:tcW w:w="990" w:type="dxa"/>
-            <w:tcBorders>
-              <w:top w:val="single" w:sz="6" w:space="0" w:color="000000"/>
-            </w:tcBorders>
-            <w:shd w:val="clear" w:color="auto" w:fill="auto"/>
-            <w:vAlign w:val="bottom"/>
-          </w:tcPr>
-          <w:p>
-            <w:pPr>
-              <w:widowControl/>
-              <w:rPr>
-                <w:rFonts w:ascii="Arial" w:eastAsia="Arial" w:hAnsi="Arial" w:cs="Arial"/>
-              </w:rPr>
-            </w:pPr>
-            <w:r>
-              <w:rPr>
-                <w:rFonts w:ascii="Arial" w:eastAsia="Arial" w:hAnsi="Arial" w:cs="Arial"/>
-              </w:rPr>
-              <w:t>Corie</w:t>
-            </w:r>
-          </w:p>
-        </w:tc>
-        <w:tc>
-          <w:tcPr>
-            <w:tcW w:w="1080" w:type="dxa"/>
-            <w:tcBorders>
-              <w:top w:val="single" w:sz="6" w:space="0" w:color="000000"/>
-            </w:tcBorders>
-          </w:tcPr>
-          <w:p>
-            <w:pPr>
-              <w:widowControl/>
-              <w:rPr>
-                <w:rFonts w:ascii="Arial" w:eastAsia="Arial" w:hAnsi="Arial" w:cs="Arial"/>
-              </w:rPr>
-            </w:pPr>
-            <w:r>
-              <w:rPr>
-                <w:rFonts w:ascii="Arial" w:eastAsia="Arial" w:hAnsi="Arial" w:cs="Arial"/>
-              </w:rPr>
-              <w:t>2 Hours</w:t>
-            </w:r>
-          </w:p>
-        </w:tc>
-        <w:tc>
-          <w:tcPr>
-            <w:tcW w:w="1039" w:type="dxa"/>
-            <w:tcBorders>
-              <w:top w:val="single" w:sz="6" w:space="0" w:color="000000"/>
-            </w:tcBorders>
-            <w:shd w:val="clear" w:color="auto" w:fill="auto"/>
-            <w:vAlign w:val="bottom"/>
-          </w:tcPr>
-          <w:p>
-            <w:pPr>
-              <w:widowControl/>
-              <w:rPr>
-                <w:rFonts w:ascii="Arial" w:eastAsia="Arial" w:hAnsi="Arial" w:cs="Arial"/>
-              </w:rPr>
-            </w:pPr>
-            <w:r>
-              <w:rPr>
-                <w:rFonts w:ascii="Arial" w:eastAsia="Arial" w:hAnsi="Arial" w:cs="Arial"/>
-              </w:rPr>
-              <w:t>2 Hours</w:t>
-            </w:r>
-          </w:p>
-        </w:tc>
-        <w:tc>
-          <w:tcPr>
-            <w:tcW w:w="1001" w:type="dxa"/>
-            <w:tcBorders>
-              <w:top w:val="single" w:sz="6" w:space="0" w:color="000000"/>
-            </w:tcBorders>
-            <w:shd w:val="clear" w:color="auto" w:fill="auto"/>
-            <w:vAlign w:val="bottom"/>
-          </w:tcPr>
-          <w:p>
-            <w:pPr>
-              <w:widowControl/>
-              <w:rPr>
-                <w:rFonts w:ascii="Arial" w:eastAsia="Arial" w:hAnsi="Arial" w:cs="Arial"/>
-              </w:rPr>
-            </w:pPr>
-            <w:r>
-              <w:rPr>
-                <w:rFonts w:ascii="Arial" w:eastAsia="Arial" w:hAnsi="Arial" w:cs="Arial"/>
-              </w:rPr>
-              <w:t>0</w:t>
-            </w:r>
-          </w:p>
-        </w:tc>
-      </w:tr>
-      <w:tr>
-        <w:trPr>
-          <w:trHeight w:val="255"/>
-        </w:trPr>
-        <w:tc>
-          <w:tcPr>
-            <w:tcW w:w="705" w:type="dxa"/>
-            <w:tcBorders>
-              <w:bottom w:val="single" w:sz="6" w:space="0" w:color="000000"/>
-            </w:tcBorders>
-          </w:tcPr>
-          <w:p>
-            <w:pPr>
-              <w:widowControl/>
-              <w:rPr>
-                <w:rFonts w:ascii="Arial" w:eastAsia="Arial" w:hAnsi="Arial" w:cs="Arial"/>
-              </w:rPr>
-            </w:pPr>
-            <w:r>
-              <w:rPr>
-                <w:rFonts w:ascii="Arial" w:eastAsia="Arial" w:hAnsi="Arial" w:cs="Arial"/>
-              </w:rPr>
-              <w:t>0.2</w:t>
-            </w:r>
-          </w:p>
-        </w:tc>
-        <w:tc>
-          <w:tcPr>
-            <w:tcW w:w="2370" w:type="dxa"/>
-            <w:tcBorders>
-              <w:bottom w:val="single" w:sz="6" w:space="0" w:color="000000"/>
-            </w:tcBorders>
-            <w:shd w:val="clear" w:color="auto" w:fill="auto"/>
-            <w:vAlign w:val="bottom"/>
-          </w:tcPr>
-          <w:p>
-            <w:pPr>
-              <w:widowControl/>
-            </w:pPr>
-            <w:r>
-              <w:t xml:space="preserve">Fixed the layout of </w:t>
-            </w:r>
-            <w:proofErr w:type="spellStart"/>
-            <w:r>
-              <w:t>TodoCard</w:t>
-            </w:r>
-            <w:proofErr w:type="spellEnd"/>
-          </w:p>
-        </w:tc>
-        <w:tc>
-          <w:tcPr>
-            <w:tcW w:w="2505" w:type="dxa"/>
-            <w:tcBorders>
-              <w:bottom w:val="single" w:sz="6" w:space="0" w:color="000000"/>
-            </w:tcBorders>
-          </w:tcPr>
-          <w:p>
-            <w:pPr>
-              <w:widowControl/>
-              <w:rPr>
-                <w:rFonts w:ascii="Arial" w:eastAsia="Arial" w:hAnsi="Arial" w:cs="Arial"/>
-              </w:rPr>
-            </w:pPr>
-            <w:r>
-              <w:rPr>
-                <w:rFonts w:ascii="Arial" w:eastAsia="Arial" w:hAnsi="Arial" w:cs="Arial"/>
-              </w:rPr>
-              <w:t>Fixed issues where the layout was clipping into other objects.</w:t>
-            </w:r>
-          </w:p>
-        </w:tc>
-        <w:tc>
-          <w:tcPr>
-            <w:tcW w:w="1260" w:type="dxa"/>
-            <w:tcBorders>
-              <w:bottom w:val="single" w:sz="6" w:space="0" w:color="000000"/>
             </w:tcBorders>
             <w:shd w:val="clear" w:color="auto" w:fill="auto"/>
             <w:vAlign w:val="bottom"/>
@@ -1272,7 +1079,7 @@
           <w:tcPr>
             <w:tcW w:w="990" w:type="dxa"/>
             <w:tcBorders>
-              <w:bottom w:val="single" w:sz="6" w:space="0" w:color="000000"/>
+              <w:top w:val="single" w:sz="6" w:space="0" w:color="000000"/>
             </w:tcBorders>
             <w:shd w:val="clear" w:color="auto" w:fill="auto"/>
             <w:vAlign w:val="bottom"/>
@@ -1296,7 +1103,7 @@
           <w:tcPr>
             <w:tcW w:w="1080" w:type="dxa"/>
             <w:tcBorders>
-              <w:bottom w:val="single" w:sz="6" w:space="0" w:color="000000"/>
+              <w:top w:val="single" w:sz="6" w:space="0" w:color="000000"/>
             </w:tcBorders>
           </w:tcPr>
           <w:p>
@@ -1318,7 +1125,7 @@
           <w:tcPr>
             <w:tcW w:w="1039" w:type="dxa"/>
             <w:tcBorders>
-              <w:bottom w:val="single" w:sz="6" w:space="0" w:color="000000"/>
+              <w:top w:val="single" w:sz="6" w:space="0" w:color="000000"/>
             </w:tcBorders>
             <w:shd w:val="clear" w:color="auto" w:fill="auto"/>
             <w:vAlign w:val="bottom"/>
@@ -1340,9 +1147,9 @@
         </w:tc>
         <w:tc>
           <w:tcPr>
-            <w:tcW w:w="1001" w:type="dxa"/>
-            <w:tcBorders>
-              <w:bottom w:val="single" w:sz="6" w:space="0" w:color="000000"/>
+            <w:tcW w:w="992" w:type="dxa"/>
+            <w:tcBorders>
+              <w:top w:val="single" w:sz="6" w:space="0" w:color="000000"/>
             </w:tcBorders>
             <w:shd w:val="clear" w:color="auto" w:fill="auto"/>
             <w:vAlign w:val="bottom"/>
@@ -1369,28 +1176,189 @@
         </w:trPr>
         <w:tc>
           <w:tcPr>
-            <w:tcW w:w="10950" w:type="dxa"/>
-            <w:gridSpan w:val="8"/>
-            <w:tcBorders>
-              <w:top w:val="single" w:sz="6" w:space="0" w:color="000000"/>
-              <w:bottom w:val="single" w:sz="6" w:space="0" w:color="000000"/>
-            </w:tcBorders>
-            <w:shd w:val="clear" w:color="auto" w:fill="1F497D" w:themeFill="text2"/>
-          </w:tcPr>
-          <w:p>
-            <w:pPr>
-              <w:widowControl/>
-              <w:rPr>
-                <w:rFonts w:ascii="Arial" w:eastAsia="Arial" w:hAnsi="Arial" w:cs="Arial"/>
-                <w:color w:val="FFFFFF" w:themeColor="background1"/>
-              </w:rPr>
-            </w:pPr>
-            <w:r>
-              <w:rPr>
-                <w:rFonts w:ascii="Arial" w:eastAsia="Arial" w:hAnsi="Arial" w:cs="Arial"/>
-                <w:color w:val="FFFFFF" w:themeColor="background1"/>
-              </w:rPr>
-              <w:t>Current Iteration Work Items</w:t>
+            <w:tcW w:w="705" w:type="dxa"/>
+            <w:tcBorders>
+              <w:bottom w:val="single" w:sz="6" w:space="0" w:color="000000"/>
+            </w:tcBorders>
+          </w:tcPr>
+          <w:p>
+            <w:pPr>
+              <w:widowControl/>
+              <w:rPr>
+                <w:rFonts w:ascii="Arial" w:eastAsia="Arial" w:hAnsi="Arial" w:cs="Arial"/>
+              </w:rPr>
+            </w:pPr>
+            <w:r>
+              <w:rPr>
+                <w:rFonts w:ascii="Arial" w:eastAsia="Arial" w:hAnsi="Arial" w:cs="Arial"/>
+              </w:rPr>
+              <w:t>0.2</w:t>
+            </w:r>
+          </w:p>
+        </w:tc>
+        <w:tc>
+          <w:tcPr>
+            <w:tcW w:w="2370" w:type="dxa"/>
+            <w:tcBorders>
+              <w:bottom w:val="single" w:sz="6" w:space="0" w:color="000000"/>
+            </w:tcBorders>
+            <w:shd w:val="clear" w:color="auto" w:fill="auto"/>
+            <w:vAlign w:val="bottom"/>
+          </w:tcPr>
+          <w:p>
+            <w:pPr>
+              <w:widowControl/>
+            </w:pPr>
+            <w:r>
+              <w:t xml:space="preserve">Fixed the layout of </w:t>
+            </w:r>
+            <w:proofErr w:type="spellStart"/>
+            <w:r>
+              <w:t>TodoCard</w:t>
+            </w:r>
+            <w:proofErr w:type="spellEnd"/>
+          </w:p>
+        </w:tc>
+        <w:tc>
+          <w:tcPr>
+            <w:tcW w:w="2505" w:type="dxa"/>
+            <w:tcBorders>
+              <w:bottom w:val="single" w:sz="6" w:space="0" w:color="000000"/>
+            </w:tcBorders>
+          </w:tcPr>
+          <w:p>
+            <w:pPr>
+              <w:widowControl/>
+              <w:rPr>
+                <w:rFonts w:ascii="Arial" w:eastAsia="Arial" w:hAnsi="Arial" w:cs="Arial"/>
+              </w:rPr>
+            </w:pPr>
+            <w:r>
+              <w:rPr>
+                <w:rFonts w:ascii="Arial" w:eastAsia="Arial" w:hAnsi="Arial" w:cs="Arial"/>
+              </w:rPr>
+              <w:t>Fixed issues where the layout was clipping into other objects.</w:t>
+            </w:r>
+          </w:p>
+        </w:tc>
+        <w:tc>
+          <w:tcPr>
+            <w:tcW w:w="1260" w:type="dxa"/>
+            <w:tcBorders>
+              <w:bottom w:val="single" w:sz="6" w:space="0" w:color="000000"/>
+            </w:tcBorders>
+            <w:shd w:val="clear" w:color="auto" w:fill="auto"/>
+            <w:vAlign w:val="bottom"/>
+          </w:tcPr>
+          <w:p>
+            <w:pPr>
+              <w:widowControl/>
+              <w:rPr>
+                <w:rFonts w:ascii="Arial" w:eastAsia="Arial" w:hAnsi="Arial" w:cs="Arial"/>
+              </w:rPr>
+            </w:pPr>
+            <w:hyperlink r:id="rId9" w:history="1">
+              <w:r>
+                <w:rPr>
+                  <w:rStyle w:val="Hyperlink"/>
+                  <w:rFonts w:ascii="Arial" w:eastAsia="Arial" w:hAnsi="Arial" w:cs="Arial"/>
+                </w:rPr>
+                <w:t>Complete</w:t>
+              </w:r>
+            </w:hyperlink>
+          </w:p>
+        </w:tc>
+        <w:tc>
+          <w:tcPr>
+            <w:tcW w:w="990" w:type="dxa"/>
+            <w:tcBorders>
+              <w:bottom w:val="single" w:sz="6" w:space="0" w:color="000000"/>
+            </w:tcBorders>
+            <w:shd w:val="clear" w:color="auto" w:fill="auto"/>
+            <w:vAlign w:val="bottom"/>
+          </w:tcPr>
+          <w:p>
+            <w:pPr>
+              <w:widowControl/>
+              <w:rPr>
+                <w:rFonts w:ascii="Arial" w:eastAsia="Arial" w:hAnsi="Arial" w:cs="Arial"/>
+              </w:rPr>
+            </w:pPr>
+            <w:r>
+              <w:rPr>
+                <w:rFonts w:ascii="Arial" w:eastAsia="Arial" w:hAnsi="Arial" w:cs="Arial"/>
+              </w:rPr>
+              <w:t>Corie</w:t>
+            </w:r>
+          </w:p>
+        </w:tc>
+        <w:tc>
+          <w:tcPr>
+            <w:tcW w:w="1080" w:type="dxa"/>
+            <w:tcBorders>
+              <w:bottom w:val="single" w:sz="6" w:space="0" w:color="000000"/>
+            </w:tcBorders>
+          </w:tcPr>
+          <w:p>
+            <w:pPr>
+              <w:widowControl/>
+              <w:rPr>
+                <w:rFonts w:ascii="Arial" w:eastAsia="Arial" w:hAnsi="Arial" w:cs="Arial"/>
+              </w:rPr>
+            </w:pPr>
+            <w:r>
+              <w:rPr>
+                <w:rFonts w:ascii="Arial" w:eastAsia="Arial" w:hAnsi="Arial" w:cs="Arial"/>
+              </w:rPr>
+              <w:t>2 Hours</w:t>
+            </w:r>
+          </w:p>
+        </w:tc>
+        <w:tc>
+          <w:tcPr>
+            <w:tcW w:w="1039" w:type="dxa"/>
+            <w:tcBorders>
+              <w:bottom w:val="single" w:sz="6" w:space="0" w:color="000000"/>
+            </w:tcBorders>
+            <w:shd w:val="clear" w:color="auto" w:fill="auto"/>
+            <w:vAlign w:val="bottom"/>
+          </w:tcPr>
+          <w:p>
+            <w:pPr>
+              <w:widowControl/>
+              <w:rPr>
+                <w:rFonts w:ascii="Arial" w:eastAsia="Arial" w:hAnsi="Arial" w:cs="Arial"/>
+              </w:rPr>
+            </w:pPr>
+            <w:r>
+              <w:rPr>
+                <w:rFonts w:ascii="Arial" w:eastAsia="Arial" w:hAnsi="Arial" w:cs="Arial"/>
+              </w:rPr>
+              <w:t>2 Hours</w:t>
+            </w:r>
+          </w:p>
+        </w:tc>
+        <w:tc>
+          <w:tcPr>
+            <w:tcW w:w="992" w:type="dxa"/>
+            <w:tcBorders>
+              <w:bottom w:val="single" w:sz="6" w:space="0" w:color="000000"/>
+            </w:tcBorders>
+            <w:shd w:val="clear" w:color="auto" w:fill="auto"/>
+            <w:vAlign w:val="bottom"/>
+          </w:tcPr>
+          <w:p>
+            <w:pPr>
+              <w:widowControl/>
+              <w:rPr>
+                <w:rFonts w:ascii="Arial" w:eastAsia="Arial" w:hAnsi="Arial" w:cs="Arial"/>
+              </w:rPr>
+            </w:pPr>
+            <w:r>
+              <w:rPr>
+                <w:rFonts w:ascii="Arial" w:eastAsia="Arial" w:hAnsi="Arial" w:cs="Arial"/>
+              </w:rPr>
+              <w:t>0</w:t>
             </w:r>
           </w:p>
         </w:tc>
@@ -1403,21 +1371,1051 @@
           <w:tcPr>
             <w:tcW w:w="705" w:type="dxa"/>
             <w:tcBorders>
+              <w:bottom w:val="single" w:sz="6" w:space="0" w:color="000000"/>
+            </w:tcBorders>
+          </w:tcPr>
+          <w:p>
+            <w:pPr>
+              <w:widowControl/>
+              <w:rPr>
+                <w:rFonts w:ascii="Arial" w:eastAsia="Arial" w:hAnsi="Arial" w:cs="Arial"/>
+              </w:rPr>
+            </w:pPr>
+            <w:r>
+              <w:rPr>
+                <w:rFonts w:ascii="Arial" w:eastAsia="Arial" w:hAnsi="Arial" w:cs="Arial"/>
+              </w:rPr>
+              <w:t>0.3</w:t>
+            </w:r>
+          </w:p>
+        </w:tc>
+        <w:tc>
+          <w:tcPr>
+            <w:tcW w:w="2370" w:type="dxa"/>
+            <w:tcBorders>
+              <w:bottom w:val="single" w:sz="6" w:space="0" w:color="000000"/>
+            </w:tcBorders>
+            <w:shd w:val="clear" w:color="auto" w:fill="auto"/>
+            <w:vAlign w:val="bottom"/>
+          </w:tcPr>
+          <w:p>
+            <w:pPr>
+              <w:widowControl/>
+            </w:pPr>
+            <w:r>
+              <w:t xml:space="preserve">Fixed and Added Reward Feature </w:t>
+            </w:r>
+          </w:p>
+        </w:tc>
+        <w:tc>
+          <w:tcPr>
+            <w:tcW w:w="2505" w:type="dxa"/>
+            <w:tcBorders>
+              <w:bottom w:val="single" w:sz="6" w:space="0" w:color="000000"/>
+            </w:tcBorders>
+          </w:tcPr>
+          <w:p>
+            <w:pPr>
+              <w:widowControl/>
+              <w:rPr>
+                <w:rFonts w:ascii="Arial" w:eastAsia="Arial" w:hAnsi="Arial" w:cs="Arial"/>
+              </w:rPr>
+            </w:pPr>
+            <w:r>
+              <w:rPr>
+                <w:rFonts w:ascii="Arial" w:eastAsia="Arial" w:hAnsi="Arial" w:cs="Arial"/>
+              </w:rPr>
+              <w:t xml:space="preserve">Created a Reward Screen and Database </w:t>
+            </w:r>
+            <w:r>
+              <w:rPr>
+                <w:rFonts w:ascii="Arial" w:eastAsia="Arial" w:hAnsi="Arial" w:cs="Arial"/>
+              </w:rPr>
+              <w:lastRenderedPageBreak/>
+              <w:t>that Displays each of the achievable rewards on the Reward Screen</w:t>
+            </w:r>
+          </w:p>
+        </w:tc>
+        <w:tc>
+          <w:tcPr>
+            <w:tcW w:w="1260" w:type="dxa"/>
+            <w:tcBorders>
+              <w:bottom w:val="single" w:sz="6" w:space="0" w:color="000000"/>
+            </w:tcBorders>
+            <w:shd w:val="clear" w:color="auto" w:fill="auto"/>
+            <w:vAlign w:val="bottom"/>
+          </w:tcPr>
+          <w:p>
+            <w:pPr>
+              <w:widowControl/>
+            </w:pPr>
+            <w:hyperlink r:id="rId10" w:history="1">
+              <w:r>
+                <w:rPr>
+                  <w:rStyle w:val="Hyperlink"/>
+                  <w:sz w:val="22"/>
+                  <w:szCs w:val="22"/>
+                </w:rPr>
+                <w:t>Complete</w:t>
+              </w:r>
+            </w:hyperlink>
+          </w:p>
+        </w:tc>
+        <w:tc>
+          <w:tcPr>
+            <w:tcW w:w="990" w:type="dxa"/>
+            <w:tcBorders>
+              <w:bottom w:val="single" w:sz="6" w:space="0" w:color="000000"/>
+            </w:tcBorders>
+            <w:shd w:val="clear" w:color="auto" w:fill="auto"/>
+            <w:vAlign w:val="bottom"/>
+          </w:tcPr>
+          <w:p>
+            <w:pPr>
+              <w:widowControl/>
+              <w:rPr>
+                <w:rFonts w:ascii="Arial" w:eastAsia="Arial" w:hAnsi="Arial" w:cs="Arial"/>
+              </w:rPr>
+            </w:pPr>
+            <w:r>
+              <w:rPr>
+                <w:rFonts w:ascii="Arial" w:eastAsia="Arial" w:hAnsi="Arial" w:cs="Arial"/>
+              </w:rPr>
+              <w:t>Matt</w:t>
+            </w:r>
+          </w:p>
+        </w:tc>
+        <w:tc>
+          <w:tcPr>
+            <w:tcW w:w="1080" w:type="dxa"/>
+            <w:tcBorders>
+              <w:bottom w:val="single" w:sz="6" w:space="0" w:color="000000"/>
+            </w:tcBorders>
+          </w:tcPr>
+          <w:p>
+            <w:pPr>
+              <w:widowControl/>
+              <w:rPr>
+                <w:rFonts w:ascii="Arial" w:eastAsia="Arial" w:hAnsi="Arial" w:cs="Arial"/>
+              </w:rPr>
+            </w:pPr>
+            <w:r>
+              <w:rPr>
+                <w:rFonts w:ascii="Arial" w:eastAsia="Arial" w:hAnsi="Arial" w:cs="Arial"/>
+              </w:rPr>
+              <w:t>4 Hours</w:t>
+            </w:r>
+          </w:p>
+        </w:tc>
+        <w:tc>
+          <w:tcPr>
+            <w:tcW w:w="1039" w:type="dxa"/>
+            <w:tcBorders>
+              <w:bottom w:val="single" w:sz="6" w:space="0" w:color="000000"/>
+            </w:tcBorders>
+            <w:shd w:val="clear" w:color="auto" w:fill="auto"/>
+            <w:vAlign w:val="bottom"/>
+          </w:tcPr>
+          <w:p>
+            <w:pPr>
+              <w:widowControl/>
+              <w:rPr>
+                <w:rFonts w:ascii="Arial" w:eastAsia="Arial" w:hAnsi="Arial" w:cs="Arial"/>
+              </w:rPr>
+            </w:pPr>
+            <w:r>
+              <w:rPr>
+                <w:rFonts w:ascii="Arial" w:eastAsia="Arial" w:hAnsi="Arial" w:cs="Arial"/>
+              </w:rPr>
+              <w:t>15 hours</w:t>
+            </w:r>
+          </w:p>
+        </w:tc>
+        <w:tc>
+          <w:tcPr>
+            <w:tcW w:w="992" w:type="dxa"/>
+            <w:tcBorders>
+              <w:bottom w:val="single" w:sz="6" w:space="0" w:color="000000"/>
+            </w:tcBorders>
+            <w:shd w:val="clear" w:color="auto" w:fill="auto"/>
+            <w:vAlign w:val="bottom"/>
+          </w:tcPr>
+          <w:p>
+            <w:pPr>
+              <w:widowControl/>
+              <w:rPr>
+                <w:rFonts w:ascii="Arial" w:eastAsia="Arial" w:hAnsi="Arial" w:cs="Arial"/>
+              </w:rPr>
+            </w:pPr>
+            <w:r>
+              <w:rPr>
+                <w:rFonts w:ascii="Arial" w:eastAsia="Arial" w:hAnsi="Arial" w:cs="Arial"/>
+              </w:rPr>
+              <w:t>-11 hours</w:t>
+            </w:r>
+          </w:p>
+        </w:tc>
+      </w:tr>
+      <w:tr>
+        <w:trPr>
+          <w:trHeight w:val="255"/>
+        </w:trPr>
+        <w:tc>
+          <w:tcPr>
+            <w:tcW w:w="705" w:type="dxa"/>
+            <w:tcBorders>
+              <w:bottom w:val="single" w:sz="6" w:space="0" w:color="000000"/>
+            </w:tcBorders>
+          </w:tcPr>
+          <w:p>
+            <w:pPr>
+              <w:widowControl/>
+              <w:rPr>
+                <w:rFonts w:ascii="Arial" w:eastAsia="Arial" w:hAnsi="Arial" w:cs="Arial"/>
+              </w:rPr>
+            </w:pPr>
+            <w:r>
+              <w:rPr>
+                <w:rFonts w:ascii="Arial" w:eastAsia="Arial" w:hAnsi="Arial" w:cs="Arial"/>
+              </w:rPr>
+              <w:t>0.4</w:t>
+            </w:r>
+          </w:p>
+        </w:tc>
+        <w:tc>
+          <w:tcPr>
+            <w:tcW w:w="2370" w:type="dxa"/>
+            <w:tcBorders>
+              <w:bottom w:val="single" w:sz="6" w:space="0" w:color="000000"/>
+            </w:tcBorders>
+            <w:shd w:val="clear" w:color="auto" w:fill="auto"/>
+            <w:vAlign w:val="bottom"/>
+          </w:tcPr>
+          <w:p>
+            <w:pPr>
+              <w:widowControl/>
+            </w:pPr>
+            <w:r>
+              <w:t>Added the Completed Reward Feature</w:t>
+            </w:r>
+          </w:p>
+        </w:tc>
+        <w:tc>
+          <w:tcPr>
+            <w:tcW w:w="2505" w:type="dxa"/>
+            <w:tcBorders>
+              <w:bottom w:val="single" w:sz="6" w:space="0" w:color="000000"/>
+            </w:tcBorders>
+          </w:tcPr>
+          <w:p>
+            <w:pPr>
+              <w:widowControl/>
+              <w:rPr>
+                <w:rFonts w:ascii="Arial" w:eastAsia="Arial" w:hAnsi="Arial" w:cs="Arial"/>
+              </w:rPr>
+            </w:pPr>
+            <w:r>
+              <w:rPr>
+                <w:rFonts w:ascii="Arial" w:eastAsia="Arial" w:hAnsi="Arial" w:cs="Arial"/>
+              </w:rPr>
+              <w:t xml:space="preserve">With Deepak’s help, added a button to complete </w:t>
+            </w:r>
+            <w:proofErr w:type="gramStart"/>
+            <w:r>
+              <w:rPr>
+                <w:rFonts w:ascii="Arial" w:eastAsia="Arial" w:hAnsi="Arial" w:cs="Arial"/>
+              </w:rPr>
+              <w:t>task</w:t>
+            </w:r>
+            <w:proofErr w:type="gramEnd"/>
+            <w:r>
+              <w:rPr>
+                <w:rFonts w:ascii="Arial" w:eastAsia="Arial" w:hAnsi="Arial" w:cs="Arial"/>
+              </w:rPr>
+              <w:t>. This then updates the Reward Database and displays the updated information on the reward page</w:t>
+            </w:r>
+          </w:p>
+        </w:tc>
+        <w:tc>
+          <w:tcPr>
+            <w:tcW w:w="1260" w:type="dxa"/>
+            <w:tcBorders>
+              <w:bottom w:val="single" w:sz="6" w:space="0" w:color="000000"/>
+            </w:tcBorders>
+            <w:shd w:val="clear" w:color="auto" w:fill="auto"/>
+            <w:vAlign w:val="bottom"/>
+          </w:tcPr>
+          <w:p>
+            <w:pPr>
+              <w:widowControl/>
+            </w:pPr>
+            <w:hyperlink r:id="rId11" w:history="1">
+              <w:r>
+                <w:rPr>
+                  <w:rStyle w:val="Hyperlink"/>
+                </w:rPr>
+                <w:t>Complete</w:t>
+              </w:r>
+            </w:hyperlink>
+          </w:p>
+        </w:tc>
+        <w:tc>
+          <w:tcPr>
+            <w:tcW w:w="990" w:type="dxa"/>
+            <w:tcBorders>
+              <w:bottom w:val="single" w:sz="6" w:space="0" w:color="000000"/>
+            </w:tcBorders>
+            <w:shd w:val="clear" w:color="auto" w:fill="auto"/>
+            <w:vAlign w:val="bottom"/>
+          </w:tcPr>
+          <w:p>
+            <w:pPr>
+              <w:widowControl/>
+              <w:rPr>
+                <w:rFonts w:ascii="Arial" w:eastAsia="Arial" w:hAnsi="Arial" w:cs="Arial"/>
+              </w:rPr>
+            </w:pPr>
+            <w:r>
+              <w:rPr>
+                <w:rFonts w:ascii="Arial" w:eastAsia="Arial" w:hAnsi="Arial" w:cs="Arial"/>
+              </w:rPr>
+              <w:t>Matt</w:t>
+            </w:r>
+            <w:r>
+              <w:rPr>
+                <w:rFonts w:ascii="Arial" w:eastAsia="Arial" w:hAnsi="Arial" w:cs="Arial"/>
+              </w:rPr>
+              <w:t xml:space="preserve"> with Deepak</w:t>
+            </w:r>
+          </w:p>
+        </w:tc>
+        <w:tc>
+          <w:tcPr>
+            <w:tcW w:w="1080" w:type="dxa"/>
+            <w:tcBorders>
+              <w:bottom w:val="single" w:sz="6" w:space="0" w:color="000000"/>
+            </w:tcBorders>
+            <w:vAlign w:val="bottom"/>
+          </w:tcPr>
+          <w:p>
+            <w:pPr>
+              <w:widowControl/>
+              <w:rPr>
+                <w:rFonts w:ascii="Arial" w:eastAsia="Arial" w:hAnsi="Arial" w:cs="Arial"/>
+              </w:rPr>
+            </w:pPr>
+            <w:r>
+              <w:rPr>
+                <w:rFonts w:ascii="Arial" w:eastAsia="Arial" w:hAnsi="Arial" w:cs="Arial"/>
+              </w:rPr>
+              <w:t>4 Hours</w:t>
+            </w:r>
+          </w:p>
+        </w:tc>
+        <w:tc>
+          <w:tcPr>
+            <w:tcW w:w="1039" w:type="dxa"/>
+            <w:tcBorders>
+              <w:bottom w:val="single" w:sz="6" w:space="0" w:color="000000"/>
+            </w:tcBorders>
+            <w:shd w:val="clear" w:color="auto" w:fill="auto"/>
+            <w:vAlign w:val="bottom"/>
+          </w:tcPr>
+          <w:p>
+            <w:pPr>
+              <w:widowControl/>
+              <w:rPr>
+                <w:rFonts w:ascii="Arial" w:eastAsia="Arial" w:hAnsi="Arial" w:cs="Arial"/>
+              </w:rPr>
+            </w:pPr>
+            <w:r>
+              <w:rPr>
+                <w:rFonts w:ascii="Arial" w:eastAsia="Arial" w:hAnsi="Arial" w:cs="Arial"/>
+              </w:rPr>
+              <w:t>18 Hours</w:t>
+            </w:r>
+          </w:p>
+        </w:tc>
+        <w:tc>
+          <w:tcPr>
+            <w:tcW w:w="992" w:type="dxa"/>
+            <w:tcBorders>
+              <w:bottom w:val="single" w:sz="6" w:space="0" w:color="000000"/>
+            </w:tcBorders>
+            <w:shd w:val="clear" w:color="auto" w:fill="auto"/>
+            <w:vAlign w:val="bottom"/>
+          </w:tcPr>
+          <w:p>
+            <w:pPr>
+              <w:widowControl/>
+              <w:rPr>
+                <w:rFonts w:ascii="Arial" w:eastAsia="Arial" w:hAnsi="Arial" w:cs="Arial"/>
+              </w:rPr>
+            </w:pPr>
+            <w:r>
+              <w:rPr>
+                <w:rFonts w:ascii="Arial" w:eastAsia="Arial" w:hAnsi="Arial" w:cs="Arial"/>
+              </w:rPr>
+              <w:t>-14</w:t>
+            </w:r>
+            <w:r>
+              <w:rPr>
+                <w:rFonts w:ascii="Arial" w:eastAsia="Arial" w:hAnsi="Arial" w:cs="Arial"/>
+              </w:rPr>
+              <w:t xml:space="preserve"> Hours</w:t>
+            </w:r>
+          </w:p>
+        </w:tc>
+      </w:tr>
+      <w:tr>
+        <w:trPr>
+          <w:trHeight w:val="255"/>
+        </w:trPr>
+        <w:tc>
+          <w:tcPr>
+            <w:tcW w:w="705" w:type="dxa"/>
+            <w:tcBorders>
+              <w:bottom w:val="single" w:sz="6" w:space="0" w:color="000000"/>
+            </w:tcBorders>
+          </w:tcPr>
+          <w:p>
+            <w:pPr>
+              <w:widowControl/>
+              <w:rPr>
+                <w:rFonts w:ascii="Arial" w:eastAsia="Arial" w:hAnsi="Arial" w:cs="Arial"/>
+              </w:rPr>
+            </w:pPr>
+            <w:r>
+              <w:rPr>
+                <w:rFonts w:ascii="Arial" w:eastAsia="Arial" w:hAnsi="Arial" w:cs="Arial"/>
+              </w:rPr>
+              <w:t>0.5</w:t>
+            </w:r>
+          </w:p>
+        </w:tc>
+        <w:tc>
+          <w:tcPr>
+            <w:tcW w:w="2370" w:type="dxa"/>
+            <w:tcBorders>
+              <w:bottom w:val="single" w:sz="6" w:space="0" w:color="000000"/>
+            </w:tcBorders>
+            <w:shd w:val="clear" w:color="auto" w:fill="auto"/>
+            <w:vAlign w:val="bottom"/>
+          </w:tcPr>
+          <w:p>
+            <w:pPr>
+              <w:widowControl/>
+            </w:pPr>
+            <w:r>
+              <w:t xml:space="preserve">Attempted to Merge </w:t>
+            </w:r>
+            <w:proofErr w:type="spellStart"/>
+            <w:r>
+              <w:t>Porodomo</w:t>
+            </w:r>
+            <w:proofErr w:type="spellEnd"/>
+            <w:r>
+              <w:t xml:space="preserve"> Timer</w:t>
+            </w:r>
+          </w:p>
+        </w:tc>
+        <w:tc>
+          <w:tcPr>
+            <w:tcW w:w="2505" w:type="dxa"/>
+            <w:tcBorders>
+              <w:bottom w:val="single" w:sz="6" w:space="0" w:color="000000"/>
+            </w:tcBorders>
+          </w:tcPr>
+          <w:p>
+            <w:pPr>
+              <w:widowControl/>
+              <w:rPr>
+                <w:rFonts w:ascii="Arial" w:eastAsia="Arial" w:hAnsi="Arial" w:cs="Arial"/>
+              </w:rPr>
+            </w:pPr>
+            <w:r>
+              <w:rPr>
+                <w:rFonts w:ascii="Arial" w:eastAsia="Arial" w:hAnsi="Arial" w:cs="Arial"/>
+              </w:rPr>
+              <w:t>Attempted to merge the timer branch into the testing branch with Sam. After 3 hours, we decided to put that aside to focus on more pressing matters.</w:t>
+            </w:r>
+          </w:p>
+        </w:tc>
+        <w:tc>
+          <w:tcPr>
+            <w:tcW w:w="1260" w:type="dxa"/>
+            <w:tcBorders>
+              <w:bottom w:val="single" w:sz="6" w:space="0" w:color="000000"/>
+            </w:tcBorders>
+            <w:shd w:val="clear" w:color="auto" w:fill="auto"/>
+            <w:vAlign w:val="bottom"/>
+          </w:tcPr>
+          <w:p>
+            <w:pPr>
+              <w:widowControl/>
+            </w:pPr>
+            <w:r>
+              <w:t>Incomplete</w:t>
+            </w:r>
+          </w:p>
+        </w:tc>
+        <w:tc>
+          <w:tcPr>
+            <w:tcW w:w="990" w:type="dxa"/>
+            <w:tcBorders>
+              <w:bottom w:val="single" w:sz="6" w:space="0" w:color="000000"/>
+            </w:tcBorders>
+            <w:shd w:val="clear" w:color="auto" w:fill="auto"/>
+            <w:vAlign w:val="bottom"/>
+          </w:tcPr>
+          <w:p>
+            <w:pPr>
+              <w:widowControl/>
+              <w:rPr>
+                <w:rFonts w:ascii="Arial" w:eastAsia="Arial" w:hAnsi="Arial" w:cs="Arial"/>
+              </w:rPr>
+            </w:pPr>
+            <w:r>
+              <w:rPr>
+                <w:rFonts w:ascii="Arial" w:eastAsia="Arial" w:hAnsi="Arial" w:cs="Arial"/>
+              </w:rPr>
+              <w:t xml:space="preserve">Matt </w:t>
+            </w:r>
+          </w:p>
+        </w:tc>
+        <w:tc>
+          <w:tcPr>
+            <w:tcW w:w="1080" w:type="dxa"/>
+            <w:tcBorders>
+              <w:bottom w:val="single" w:sz="6" w:space="0" w:color="000000"/>
+            </w:tcBorders>
+            <w:vAlign w:val="bottom"/>
+          </w:tcPr>
+          <w:p>
+            <w:pPr>
+              <w:widowControl/>
+              <w:rPr>
+                <w:rFonts w:ascii="Arial" w:eastAsia="Arial" w:hAnsi="Arial" w:cs="Arial"/>
+              </w:rPr>
+            </w:pPr>
+            <w:r>
+              <w:rPr>
+                <w:rFonts w:ascii="Arial" w:eastAsia="Arial" w:hAnsi="Arial" w:cs="Arial"/>
+              </w:rPr>
+              <w:t>2 hours</w:t>
+            </w:r>
+          </w:p>
+        </w:tc>
+        <w:tc>
+          <w:tcPr>
+            <w:tcW w:w="1039" w:type="dxa"/>
+            <w:tcBorders>
+              <w:bottom w:val="single" w:sz="6" w:space="0" w:color="000000"/>
+            </w:tcBorders>
+            <w:shd w:val="clear" w:color="auto" w:fill="auto"/>
+            <w:vAlign w:val="bottom"/>
+          </w:tcPr>
+          <w:p>
+            <w:pPr>
+              <w:widowControl/>
+              <w:rPr>
+                <w:rFonts w:ascii="Arial" w:eastAsia="Arial" w:hAnsi="Arial" w:cs="Arial"/>
+              </w:rPr>
+            </w:pPr>
+            <w:r>
+              <w:rPr>
+                <w:rFonts w:ascii="Arial" w:eastAsia="Arial" w:hAnsi="Arial" w:cs="Arial"/>
+              </w:rPr>
+              <w:t>3 hours</w:t>
+            </w:r>
+          </w:p>
+        </w:tc>
+        <w:tc>
+          <w:tcPr>
+            <w:tcW w:w="992" w:type="dxa"/>
+            <w:tcBorders>
+              <w:bottom w:val="single" w:sz="6" w:space="0" w:color="000000"/>
+            </w:tcBorders>
+            <w:shd w:val="clear" w:color="auto" w:fill="auto"/>
+            <w:vAlign w:val="bottom"/>
+          </w:tcPr>
+          <w:p>
+            <w:pPr>
+              <w:widowControl/>
+              <w:rPr>
+                <w:rFonts w:ascii="Arial" w:eastAsia="Arial" w:hAnsi="Arial" w:cs="Arial"/>
+              </w:rPr>
+            </w:pPr>
+            <w:r>
+              <w:rPr>
+                <w:rFonts w:ascii="Arial" w:eastAsia="Arial" w:hAnsi="Arial" w:cs="Arial"/>
+              </w:rPr>
+              <w:t>-1 hour</w:t>
+            </w:r>
+          </w:p>
+        </w:tc>
+      </w:tr>
+      <w:tr>
+        <w:trPr>
+          <w:trHeight w:val="255"/>
+        </w:trPr>
+        <w:tc>
+          <w:tcPr>
+            <w:tcW w:w="705" w:type="dxa"/>
+            <w:tcBorders>
+              <w:bottom w:val="single" w:sz="6" w:space="0" w:color="000000"/>
+            </w:tcBorders>
+          </w:tcPr>
+          <w:p>
+            <w:pPr>
+              <w:widowControl/>
+              <w:rPr>
+                <w:rFonts w:ascii="Arial" w:eastAsia="Arial" w:hAnsi="Arial" w:cs="Arial"/>
+              </w:rPr>
+            </w:pPr>
+            <w:r>
+              <w:rPr>
+                <w:rFonts w:ascii="Arial" w:eastAsia="Arial" w:hAnsi="Arial" w:cs="Arial"/>
+              </w:rPr>
+              <w:t xml:space="preserve">0.6 </w:t>
+            </w:r>
+          </w:p>
+        </w:tc>
+        <w:tc>
+          <w:tcPr>
+            <w:tcW w:w="2370" w:type="dxa"/>
+            <w:tcBorders>
+              <w:bottom w:val="single" w:sz="6" w:space="0" w:color="000000"/>
+            </w:tcBorders>
+            <w:shd w:val="clear" w:color="auto" w:fill="auto"/>
+            <w:vAlign w:val="bottom"/>
+          </w:tcPr>
+          <w:p>
+            <w:pPr>
+              <w:widowControl/>
+            </w:pPr>
+            <w:r>
+              <w:t>Worked on Demonstration Video</w:t>
+            </w:r>
+          </w:p>
+        </w:tc>
+        <w:tc>
+          <w:tcPr>
+            <w:tcW w:w="2505" w:type="dxa"/>
+            <w:tcBorders>
+              <w:bottom w:val="single" w:sz="6" w:space="0" w:color="000000"/>
+            </w:tcBorders>
+          </w:tcPr>
+          <w:p>
+            <w:pPr>
+              <w:widowControl/>
+              <w:rPr>
+                <w:rFonts w:ascii="Arial" w:eastAsia="Arial" w:hAnsi="Arial" w:cs="Arial"/>
+              </w:rPr>
+            </w:pPr>
+            <w:r>
+              <w:rPr>
+                <w:rFonts w:ascii="Arial" w:eastAsia="Arial" w:hAnsi="Arial" w:cs="Arial"/>
+              </w:rPr>
+              <w:t>Completed planning and recording of video. Also waited and put together other team members parts to create 1 video</w:t>
+            </w:r>
+          </w:p>
+        </w:tc>
+        <w:tc>
+          <w:tcPr>
+            <w:tcW w:w="1260" w:type="dxa"/>
+            <w:tcBorders>
+              <w:bottom w:val="single" w:sz="6" w:space="0" w:color="000000"/>
+            </w:tcBorders>
+            <w:shd w:val="clear" w:color="auto" w:fill="auto"/>
+            <w:vAlign w:val="bottom"/>
+          </w:tcPr>
+          <w:p>
+            <w:pPr>
+              <w:widowControl/>
+            </w:pPr>
+            <w:r>
+              <w:t>Incomplete</w:t>
+            </w:r>
+          </w:p>
+        </w:tc>
+        <w:tc>
+          <w:tcPr>
+            <w:tcW w:w="990" w:type="dxa"/>
+            <w:tcBorders>
+              <w:bottom w:val="single" w:sz="6" w:space="0" w:color="000000"/>
+            </w:tcBorders>
+            <w:shd w:val="clear" w:color="auto" w:fill="auto"/>
+            <w:vAlign w:val="bottom"/>
+          </w:tcPr>
+          <w:p>
+            <w:pPr>
+              <w:widowControl/>
+              <w:rPr>
+                <w:rFonts w:ascii="Arial" w:eastAsia="Arial" w:hAnsi="Arial" w:cs="Arial"/>
+              </w:rPr>
+            </w:pPr>
+            <w:r>
+              <w:rPr>
+                <w:rFonts w:ascii="Arial" w:eastAsia="Arial" w:hAnsi="Arial" w:cs="Arial"/>
+              </w:rPr>
+              <w:t>Matt</w:t>
+            </w:r>
+          </w:p>
+        </w:tc>
+        <w:tc>
+          <w:tcPr>
+            <w:tcW w:w="1080" w:type="dxa"/>
+            <w:tcBorders>
+              <w:bottom w:val="single" w:sz="6" w:space="0" w:color="000000"/>
+            </w:tcBorders>
+            <w:vAlign w:val="bottom"/>
+          </w:tcPr>
+          <w:p>
+            <w:pPr>
+              <w:widowControl/>
+              <w:rPr>
+                <w:rFonts w:ascii="Arial" w:eastAsia="Arial" w:hAnsi="Arial" w:cs="Arial"/>
+              </w:rPr>
+            </w:pPr>
+            <w:r>
+              <w:rPr>
+                <w:rFonts w:ascii="Arial" w:eastAsia="Arial" w:hAnsi="Arial" w:cs="Arial"/>
+              </w:rPr>
+              <w:t>4 Hours</w:t>
+            </w:r>
+          </w:p>
+        </w:tc>
+        <w:tc>
+          <w:tcPr>
+            <w:tcW w:w="1039" w:type="dxa"/>
+            <w:tcBorders>
+              <w:bottom w:val="single" w:sz="6" w:space="0" w:color="000000"/>
+            </w:tcBorders>
+            <w:shd w:val="clear" w:color="auto" w:fill="auto"/>
+            <w:vAlign w:val="bottom"/>
+          </w:tcPr>
+          <w:p>
+            <w:pPr>
+              <w:widowControl/>
+              <w:rPr>
+                <w:rFonts w:ascii="Arial" w:eastAsia="Arial" w:hAnsi="Arial" w:cs="Arial"/>
+              </w:rPr>
+            </w:pPr>
+            <w:r>
+              <w:rPr>
+                <w:rFonts w:ascii="Arial" w:eastAsia="Arial" w:hAnsi="Arial" w:cs="Arial"/>
+              </w:rPr>
+              <w:t>3 Hours</w:t>
+            </w:r>
+          </w:p>
+        </w:tc>
+        <w:tc>
+          <w:tcPr>
+            <w:tcW w:w="992" w:type="dxa"/>
+            <w:tcBorders>
+              <w:bottom w:val="single" w:sz="6" w:space="0" w:color="000000"/>
+            </w:tcBorders>
+            <w:shd w:val="clear" w:color="auto" w:fill="auto"/>
+            <w:vAlign w:val="bottom"/>
+          </w:tcPr>
+          <w:p>
+            <w:pPr>
+              <w:widowControl/>
+              <w:rPr>
+                <w:rFonts w:ascii="Arial" w:eastAsia="Arial" w:hAnsi="Arial" w:cs="Arial"/>
+              </w:rPr>
+            </w:pPr>
+            <w:r>
+              <w:rPr>
+                <w:rFonts w:ascii="Arial" w:eastAsia="Arial" w:hAnsi="Arial" w:cs="Arial"/>
+              </w:rPr>
+              <w:t>1 hour</w:t>
+            </w:r>
+          </w:p>
+        </w:tc>
+      </w:tr>
+      <w:tr>
+        <w:trPr>
+          <w:trHeight w:val="255"/>
+        </w:trPr>
+        <w:tc>
+          <w:tcPr>
+            <w:tcW w:w="705" w:type="dxa"/>
+            <w:tcBorders>
+              <w:bottom w:val="single" w:sz="6" w:space="0" w:color="000000"/>
+            </w:tcBorders>
+          </w:tcPr>
+          <w:p>
+            <w:pPr>
+              <w:widowControl/>
+              <w:rPr>
+                <w:rFonts w:ascii="Arial" w:eastAsia="Arial" w:hAnsi="Arial" w:cs="Arial"/>
+              </w:rPr>
+            </w:pPr>
+            <w:r>
+              <w:rPr>
+                <w:rFonts w:ascii="Arial" w:eastAsia="Arial" w:hAnsi="Arial" w:cs="Arial"/>
+              </w:rPr>
+              <w:t>0.7</w:t>
+            </w:r>
+          </w:p>
+        </w:tc>
+        <w:tc>
+          <w:tcPr>
+            <w:tcW w:w="2370" w:type="dxa"/>
+            <w:tcBorders>
+              <w:bottom w:val="single" w:sz="6" w:space="0" w:color="000000"/>
+            </w:tcBorders>
+            <w:shd w:val="clear" w:color="auto" w:fill="auto"/>
+            <w:vAlign w:val="bottom"/>
+          </w:tcPr>
+          <w:p>
+            <w:pPr>
+              <w:widowControl/>
+            </w:pPr>
+            <w:r>
+              <w:t xml:space="preserve">Fixed Bug where only one </w:t>
+            </w:r>
+            <w:proofErr w:type="spellStart"/>
+            <w:r>
+              <w:t>Todo</w:t>
+            </w:r>
+            <w:proofErr w:type="spellEnd"/>
+            <w:r>
+              <w:t xml:space="preserve"> Card would show</w:t>
+            </w:r>
+          </w:p>
+        </w:tc>
+        <w:tc>
+          <w:tcPr>
+            <w:tcW w:w="2505" w:type="dxa"/>
+            <w:tcBorders>
+              <w:bottom w:val="single" w:sz="6" w:space="0" w:color="000000"/>
+            </w:tcBorders>
+          </w:tcPr>
+          <w:p>
+            <w:pPr>
+              <w:widowControl/>
+              <w:rPr>
+                <w:rFonts w:ascii="Arial" w:eastAsia="Arial" w:hAnsi="Arial" w:cs="Arial"/>
+              </w:rPr>
+            </w:pPr>
+            <w:r>
+              <w:rPr>
+                <w:rFonts w:ascii="Arial" w:eastAsia="Arial" w:hAnsi="Arial" w:cs="Arial"/>
+              </w:rPr>
+              <w:t xml:space="preserve">Fixed a bug where only 1 </w:t>
+            </w:r>
+            <w:proofErr w:type="spellStart"/>
+            <w:r>
+              <w:rPr>
+                <w:rFonts w:ascii="Arial" w:eastAsia="Arial" w:hAnsi="Arial" w:cs="Arial"/>
+              </w:rPr>
+              <w:t>Todo</w:t>
+            </w:r>
+            <w:proofErr w:type="spellEnd"/>
+            <w:r>
+              <w:rPr>
+                <w:rFonts w:ascii="Arial" w:eastAsia="Arial" w:hAnsi="Arial" w:cs="Arial"/>
+              </w:rPr>
+              <w:t xml:space="preserve"> Card would show on the </w:t>
+            </w:r>
+            <w:proofErr w:type="spellStart"/>
+            <w:r>
+              <w:rPr>
+                <w:rFonts w:ascii="Arial" w:eastAsia="Arial" w:hAnsi="Arial" w:cs="Arial"/>
+              </w:rPr>
+              <w:t>Todo</w:t>
+            </w:r>
+            <w:proofErr w:type="spellEnd"/>
+            <w:r>
+              <w:rPr>
+                <w:rFonts w:ascii="Arial" w:eastAsia="Arial" w:hAnsi="Arial" w:cs="Arial"/>
+              </w:rPr>
+              <w:t xml:space="preserve"> Screen even though more were in the database.</w:t>
+            </w:r>
+          </w:p>
+        </w:tc>
+        <w:tc>
+          <w:tcPr>
+            <w:tcW w:w="1260" w:type="dxa"/>
+            <w:tcBorders>
+              <w:bottom w:val="single" w:sz="6" w:space="0" w:color="000000"/>
+            </w:tcBorders>
+            <w:shd w:val="clear" w:color="auto" w:fill="auto"/>
+            <w:vAlign w:val="bottom"/>
+          </w:tcPr>
+          <w:p>
+            <w:pPr>
+              <w:widowControl/>
+            </w:pPr>
+            <w:hyperlink r:id="rId12" w:history="1">
+              <w:r>
+                <w:rPr>
+                  <w:rStyle w:val="Hyperlink"/>
+                </w:rPr>
+                <w:t>Complete</w:t>
+              </w:r>
+            </w:hyperlink>
+          </w:p>
+        </w:tc>
+        <w:tc>
+          <w:tcPr>
+            <w:tcW w:w="990" w:type="dxa"/>
+            <w:tcBorders>
+              <w:bottom w:val="single" w:sz="6" w:space="0" w:color="000000"/>
+            </w:tcBorders>
+            <w:shd w:val="clear" w:color="auto" w:fill="auto"/>
+            <w:vAlign w:val="bottom"/>
+          </w:tcPr>
+          <w:p>
+            <w:pPr>
+              <w:widowControl/>
+              <w:rPr>
+                <w:rFonts w:ascii="Arial" w:eastAsia="Arial" w:hAnsi="Arial" w:cs="Arial"/>
+              </w:rPr>
+            </w:pPr>
+            <w:r>
+              <w:rPr>
+                <w:rFonts w:ascii="Arial" w:eastAsia="Arial" w:hAnsi="Arial" w:cs="Arial"/>
+              </w:rPr>
+              <w:t>Matt</w:t>
+            </w:r>
+          </w:p>
+        </w:tc>
+        <w:tc>
+          <w:tcPr>
+            <w:tcW w:w="1080" w:type="dxa"/>
+            <w:tcBorders>
+              <w:bottom w:val="single" w:sz="6" w:space="0" w:color="000000"/>
+            </w:tcBorders>
+            <w:vAlign w:val="bottom"/>
+          </w:tcPr>
+          <w:p>
+            <w:pPr>
+              <w:widowControl/>
+              <w:rPr>
+                <w:rFonts w:ascii="Arial" w:eastAsia="Arial" w:hAnsi="Arial" w:cs="Arial"/>
+              </w:rPr>
+            </w:pPr>
+            <w:r>
+              <w:rPr>
+                <w:rFonts w:ascii="Arial" w:eastAsia="Arial" w:hAnsi="Arial" w:cs="Arial"/>
+              </w:rPr>
+              <w:t>1 Hours</w:t>
+            </w:r>
+          </w:p>
+        </w:tc>
+        <w:tc>
+          <w:tcPr>
+            <w:tcW w:w="1039" w:type="dxa"/>
+            <w:tcBorders>
+              <w:bottom w:val="single" w:sz="6" w:space="0" w:color="000000"/>
+            </w:tcBorders>
+            <w:shd w:val="clear" w:color="auto" w:fill="auto"/>
+            <w:vAlign w:val="bottom"/>
+          </w:tcPr>
+          <w:p>
+            <w:pPr>
+              <w:widowControl/>
+              <w:rPr>
+                <w:rFonts w:ascii="Arial" w:eastAsia="Arial" w:hAnsi="Arial" w:cs="Arial"/>
+              </w:rPr>
+            </w:pPr>
+            <w:r>
+              <w:rPr>
+                <w:rFonts w:ascii="Arial" w:eastAsia="Arial" w:hAnsi="Arial" w:cs="Arial"/>
+              </w:rPr>
+              <w:t>2 hours</w:t>
+            </w:r>
+          </w:p>
+        </w:tc>
+        <w:tc>
+          <w:tcPr>
+            <w:tcW w:w="992" w:type="dxa"/>
+            <w:tcBorders>
+              <w:bottom w:val="single" w:sz="6" w:space="0" w:color="000000"/>
+            </w:tcBorders>
+            <w:shd w:val="clear" w:color="auto" w:fill="auto"/>
+            <w:vAlign w:val="bottom"/>
+          </w:tcPr>
+          <w:p>
+            <w:pPr>
+              <w:widowControl/>
+              <w:rPr>
+                <w:rFonts w:ascii="Arial" w:eastAsia="Arial" w:hAnsi="Arial" w:cs="Arial"/>
+              </w:rPr>
+            </w:pPr>
+            <w:r>
+              <w:rPr>
+                <w:rFonts w:ascii="Arial" w:eastAsia="Arial" w:hAnsi="Arial" w:cs="Arial"/>
+              </w:rPr>
+              <w:t>-</w:t>
+            </w:r>
+            <w:r>
+              <w:rPr>
+                <w:rFonts w:ascii="Arial" w:eastAsia="Arial" w:hAnsi="Arial" w:cs="Arial"/>
+              </w:rPr>
+              <w:t>1 hour</w:t>
+            </w:r>
+          </w:p>
+        </w:tc>
+      </w:tr>
+      <w:tr>
+        <w:trPr>
+          <w:trHeight w:val="255"/>
+        </w:trPr>
+        <w:tc>
+          <w:tcPr>
+            <w:tcW w:w="10941" w:type="dxa"/>
+            <w:gridSpan w:val="8"/>
+            <w:tcBorders>
               <w:top w:val="single" w:sz="6" w:space="0" w:color="000000"/>
-            </w:tcBorders>
-          </w:tcPr>
-          <w:p>
-            <w:pPr>
-              <w:widowControl/>
-              <w:rPr>
-                <w:rFonts w:ascii="Arial" w:eastAsia="Arial" w:hAnsi="Arial" w:cs="Arial"/>
-              </w:rPr>
-            </w:pPr>
-            <w:r>
-              <w:rPr>
-                <w:rFonts w:ascii="Arial" w:eastAsia="Arial" w:hAnsi="Arial" w:cs="Arial"/>
-              </w:rPr>
-              <w:lastRenderedPageBreak/>
+              <w:bottom w:val="single" w:sz="6" w:space="0" w:color="000000"/>
+            </w:tcBorders>
+            <w:shd w:val="clear" w:color="auto" w:fill="1F497D" w:themeFill="text2"/>
+          </w:tcPr>
+          <w:p>
+            <w:pPr>
+              <w:widowControl/>
+              <w:rPr>
+                <w:rFonts w:ascii="Arial" w:eastAsia="Arial" w:hAnsi="Arial" w:cs="Arial"/>
+                <w:color w:val="FFFFFF" w:themeColor="background1"/>
+              </w:rPr>
+            </w:pPr>
+            <w:r>
+              <w:rPr>
+                <w:rFonts w:ascii="Arial" w:eastAsia="Arial" w:hAnsi="Arial" w:cs="Arial"/>
+                <w:color w:val="FFFFFF" w:themeColor="background1"/>
+              </w:rPr>
+              <w:t>Current Iteration Work Items</w:t>
+            </w:r>
+          </w:p>
+        </w:tc>
+      </w:tr>
+      <w:tr>
+        <w:trPr>
+          <w:trHeight w:val="255"/>
+        </w:trPr>
+        <w:tc>
+          <w:tcPr>
+            <w:tcW w:w="705" w:type="dxa"/>
+            <w:tcBorders>
+              <w:top w:val="single" w:sz="6" w:space="0" w:color="000000"/>
+            </w:tcBorders>
+          </w:tcPr>
+          <w:p>
+            <w:pPr>
+              <w:widowControl/>
+              <w:rPr>
+                <w:rFonts w:ascii="Arial" w:eastAsia="Arial" w:hAnsi="Arial" w:cs="Arial"/>
+              </w:rPr>
+            </w:pPr>
+            <w:r>
+              <w:rPr>
+                <w:rFonts w:ascii="Arial" w:eastAsia="Arial" w:hAnsi="Arial" w:cs="Arial"/>
+              </w:rPr>
               <w:t>1.1</w:t>
             </w:r>
           </w:p>
@@ -1481,7 +2479,7 @@
                 <w:rFonts w:ascii="Arial" w:eastAsia="Arial" w:hAnsi="Arial" w:cs="Arial"/>
               </w:rPr>
             </w:pPr>
-            <w:hyperlink r:id="rId9" w:history="1">
+            <w:hyperlink r:id="rId13" w:history="1">
               <w:r>
                 <w:rPr>
                   <w:rStyle w:val="Hyperlink"/>
@@ -1577,7 +2575,7 @@
         </w:tc>
         <w:tc>
           <w:tcPr>
-            <w:tcW w:w="1001" w:type="dxa"/>
+            <w:tcW w:w="992" w:type="dxa"/>
             <w:tcBorders>
               <w:top w:val="single" w:sz="6" w:space="0" w:color="000000"/>
             </w:tcBorders>
@@ -1747,7 +2745,7 @@
         </w:tc>
         <w:tc>
           <w:tcPr>
-            <w:tcW w:w="1001" w:type="dxa"/>
+            <w:tcW w:w="992" w:type="dxa"/>
             <w:shd w:val="clear" w:color="auto" w:fill="auto"/>
             <w:vAlign w:val="bottom"/>
           </w:tcPr>
@@ -1908,7 +2906,7 @@
         </w:tc>
         <w:tc>
           <w:tcPr>
-            <w:tcW w:w="1001" w:type="dxa"/>
+            <w:tcW w:w="992" w:type="dxa"/>
             <w:shd w:val="clear" w:color="auto" w:fill="auto"/>
             <w:vAlign w:val="bottom"/>
           </w:tcPr>
@@ -1971,6 +2969,12 @@
                 <w:rFonts w:ascii="Arial" w:eastAsia="Arial" w:hAnsi="Arial" w:cs="Arial"/>
               </w:rPr>
             </w:pPr>
+            <w:r>
+              <w:rPr>
+                <w:rFonts w:ascii="Arial" w:eastAsia="Arial" w:hAnsi="Arial" w:cs="Arial"/>
+              </w:rPr>
+              <w:t>Researched heavily into testing but could not figure out how to do it before the deadline, no unit or integration tests to show</w:t>
+            </w:r>
           </w:p>
         </w:tc>
         <w:tc>
@@ -1990,6 +2994,12 @@
               <w:rPr>
                 <w:rFonts w:ascii="Arial" w:eastAsia="Arial" w:hAnsi="Arial" w:cs="Arial"/>
               </w:rPr>
+              <w:t xml:space="preserve">Started but </w:t>
+            </w:r>
+            <w:r>
+              <w:rPr>
+                <w:rFonts w:ascii="Arial" w:eastAsia="Arial" w:hAnsi="Arial" w:cs="Arial"/>
+              </w:rPr>
               <w:t>Incomplete</w:t>
             </w:r>
           </w:p>
@@ -2059,21 +3069,33 @@
                 <w:rFonts w:ascii="Arial" w:eastAsia="Arial" w:hAnsi="Arial" w:cs="Arial"/>
               </w:rPr>
             </w:pPr>
-          </w:p>
-        </w:tc>
-        <w:tc>
-          <w:tcPr>
-            <w:tcW w:w="1001" w:type="dxa"/>
-            <w:shd w:val="clear" w:color="auto" w:fill="auto"/>
-            <w:vAlign w:val="bottom"/>
-          </w:tcPr>
-          <w:p>
-            <w:pPr>
-              <w:widowControl/>
-              <w:rPr>
-                <w:rFonts w:ascii="Arial" w:eastAsia="Arial" w:hAnsi="Arial" w:cs="Arial"/>
-              </w:rPr>
-            </w:pPr>
+            <w:r>
+              <w:rPr>
+                <w:rFonts w:ascii="Arial" w:eastAsia="Arial" w:hAnsi="Arial" w:cs="Arial"/>
+              </w:rPr>
+              <w:t>8 hours</w:t>
+            </w:r>
+          </w:p>
+        </w:tc>
+        <w:tc>
+          <w:tcPr>
+            <w:tcW w:w="992" w:type="dxa"/>
+            <w:shd w:val="clear" w:color="auto" w:fill="auto"/>
+            <w:vAlign w:val="bottom"/>
+          </w:tcPr>
+          <w:p>
+            <w:pPr>
+              <w:widowControl/>
+              <w:rPr>
+                <w:rFonts w:ascii="Arial" w:eastAsia="Arial" w:hAnsi="Arial" w:cs="Arial"/>
+              </w:rPr>
+            </w:pPr>
+            <w:r>
+              <w:rPr>
+                <w:rFonts w:ascii="Arial" w:eastAsia="Arial" w:hAnsi="Arial" w:cs="Arial"/>
+              </w:rPr>
+              <w:t>-5 Hours</w:t>
+            </w:r>
           </w:p>
         </w:tc>
       </w:tr>
@@ -2209,7 +3231,7 @@
         </w:tc>
         <w:tc>
           <w:tcPr>
-            <w:tcW w:w="1001" w:type="dxa"/>
+            <w:tcW w:w="992" w:type="dxa"/>
             <w:shd w:val="clear" w:color="auto" w:fill="auto"/>
             <w:vAlign w:val="bottom"/>
           </w:tcPr>
@@ -2358,7 +3380,7 @@
         </w:tc>
         <w:tc>
           <w:tcPr>
-            <w:tcW w:w="1001" w:type="dxa"/>
+            <w:tcW w:w="992" w:type="dxa"/>
             <w:shd w:val="clear" w:color="auto" w:fill="auto"/>
             <w:vAlign w:val="bottom"/>
           </w:tcPr>
@@ -2377,8 +3399,8 @@
       <w:pPr>
         <w:pStyle w:val="Heading1"/>
         <w:sectPr>
-          <w:headerReference w:type="default" r:id="rId10"/>
-          <w:footerReference w:type="default" r:id="rId11"/>
+          <w:headerReference w:type="default" r:id="rId14"/>
+          <w:footerReference w:type="default" r:id="rId15"/>
           <w:pgSz w:w="12240" w:h="15840"/>
           <w:pgMar w:top="1440" w:right="1440" w:bottom="1440" w:left="1440" w:header="720" w:footer="720" w:gutter="0"/>
           <w:pgNumType w:start="1"/>
@@ -2411,7 +3433,7 @@
 </file>
 
 <file path=word/endnotes.xml><?xml version="1.0" encoding="utf-8"?>
-<w:endnotes xmlns:wpc="http://schemas.microsoft.com/office/word/2010/wordprocessingCanvas" xmlns:cx="http://schemas.microsoft.com/office/drawing/2014/chartex" xmlns:cx1="http://schemas.microsoft.com/office/drawing/2015/9/8/chartex" xmlns:cx2="http://schemas.microsoft.com/office/drawing/2015/10/21/chartex" xmlns:cx3="http://schemas.microsoft.com/office/drawing/2016/5/9/chartex" xmlns:cx4="http://schemas.microsoft.com/office/drawing/2016/5/10/chartex" xmlns:cx5="http://schemas.microsoft.com/office/drawing/2016/5/11/chartex" xmlns:cx6="http://schemas.microsoft.com/office/drawing/2016/5/12/chartex" xmlns:cx7="http://schemas.microsoft.com/office/drawing/2016/5/13/chartex" xmlns:cx8="http://schemas.microsoft.com/office/drawing/2016/5/14/chartex" xmlns:mc="http://schemas.openxmlformats.org/markup-compatibility/2006" xmlns:aink="http://schemas.microsoft.com/office/drawing/2016/ink" xmlns:am3d="http://schemas.microsoft.com/office/drawing/2017/model3d" xmlns:o="urn:schemas-microsoft-com:office:office" xmlns:oel="http://schemas.microsoft.com/office/2019/extlst" xmlns:r="http://schemas.openxmlformats.org/officeDocument/2006/relationships" xmlns:m="http://schemas.openxmlformats.org/officeDocument/2006/math" xmlns:v="urn:schemas-microsoft-com:vml" xmlns:wp14="http://schemas.microsoft.com/office/word/2010/wordprocessingDrawing" xmlns:wp="http://schemas.openxmlformats.org/drawingml/2006/wordprocessingDrawing" xmlns:w10="urn:schemas-microsoft-com:office:word" xmlns:w="http://schemas.openxmlformats.org/wordprocessingml/2006/main" xmlns:w14="http://schemas.microsoft.com/office/word/2010/wordml" xmlns:w15="http://schemas.microsoft.com/office/word/2012/wordml" xmlns:w16cex="http://schemas.microsoft.com/office/word/2018/wordml/cex" xmlns:w16cid="http://schemas.microsoft.com/office/word/2016/wordml/cid" xmlns:w16="http://schemas.microsoft.com/office/word/2018/wordml" xmlns:w16sdtdh="http://schemas.microsoft.com/office/word/2020/wordml/sdtdatahash" xmlns:w16se="http://schemas.microsoft.com/office/word/2015/wordml/symex" xmlns:wpg="http://schemas.microsoft.com/office/word/2010/wordprocessingGroup" xmlns:wpi="http://schemas.microsoft.com/office/word/2010/wordprocessingInk" xmlns:wne="http://schemas.microsoft.com/office/word/2006/wordml" xmlns:wps="http://schemas.microsoft.com/office/word/2010/wordprocessingShape" mc:Ignorable="w14 w15 w16se w16cid w16 w16cex w16sdtdh wp14">
+<w:endnotes xmlns:wpc="http://schemas.microsoft.com/office/word/2010/wordprocessingCanvas" xmlns:cx="http://schemas.microsoft.com/office/drawing/2014/chartex" xmlns:cx1="http://schemas.microsoft.com/office/drawing/2015/9/8/chartex" xmlns:cx2="http://schemas.microsoft.com/office/drawing/2015/10/21/chartex" xmlns:cx3="http://schemas.microsoft.com/office/drawing/2016/5/9/chartex" xmlns:cx4="http://schemas.microsoft.com/office/drawing/2016/5/10/chartex" xmlns:cx5="http://schemas.microsoft.com/office/drawing/2016/5/11/chartex" xmlns:cx6="http://schemas.microsoft.com/office/drawing/2016/5/12/chartex" xmlns:cx7="http://schemas.microsoft.com/office/drawing/2016/5/13/chartex" xmlns:cx8="http://schemas.microsoft.com/office/drawing/2016/5/14/chartex" xmlns:mc="http://schemas.openxmlformats.org/markup-compatibility/2006" xmlns:aink="http://schemas.microsoft.com/office/drawing/2016/ink" xmlns:am3d="http://schemas.microsoft.com/office/drawing/2017/model3d" xmlns:o="urn:schemas-microsoft-com:office:office" xmlns:oel="http://schemas.microsoft.com/office/2019/extlst" xmlns:r="http://schemas.openxmlformats.org/officeDocument/2006/relationships" xmlns:m="http://schemas.openxmlformats.org/officeDocument/2006/math" xmlns:v="urn:schemas-microsoft-com:vml" xmlns:wp14="http://schemas.microsoft.com/office/word/2010/wordprocessingDrawing" xmlns:wp="http://schemas.openxmlformats.org/drawingml/2006/wordprocessingDrawing" xmlns:w10="urn:schemas-microsoft-com:office:word" xmlns:w="http://schemas.openxmlformats.org/wordprocessingml/2006/main" xmlns:w14="http://schemas.microsoft.com/office/word/2010/wordml" xmlns:w15="http://schemas.microsoft.com/office/word/2012/wordml" xmlns:w16cex="http://schemas.microsoft.com/office/word/2018/wordml/cex" xmlns:w16cid="http://schemas.microsoft.com/office/word/2016/wordml/cid" xmlns:w16="http://schemas.microsoft.com/office/word/2018/wordml" xmlns:w16du="http://schemas.microsoft.com/office/word/2023/wordml/word16du" xmlns:w16sdtdh="http://schemas.microsoft.com/office/word/2020/wordml/sdtdatahash" xmlns:w16se="http://schemas.microsoft.com/office/word/2015/wordml/symex" xmlns:wpg="http://schemas.microsoft.com/office/word/2010/wordprocessingGroup" xmlns:wpi="http://schemas.microsoft.com/office/word/2010/wordprocessingInk" xmlns:wne="http://schemas.microsoft.com/office/word/2006/wordml" xmlns:wps="http://schemas.microsoft.com/office/word/2010/wordprocessingShape" mc:Ignorable="w14 w15 w16se w16cid w16 w16cex w16sdtdh wp14">
   <w:endnote w:type="separator" w:id="-1">
     <w:p>
       <w:r>
@@ -2430,7 +3452,7 @@
 </file>
 
 <file path=word/footer1.xml><?xml version="1.0" encoding="utf-8"?>
-<w:ftr xmlns:wpc="http://schemas.microsoft.com/office/word/2010/wordprocessingCanvas" xmlns:cx="http://schemas.microsoft.com/office/drawing/2014/chartex" xmlns:cx1="http://schemas.microsoft.com/office/drawing/2015/9/8/chartex" xmlns:cx2="http://schemas.microsoft.com/office/drawing/2015/10/21/chartex" xmlns:cx3="http://schemas.microsoft.com/office/drawing/2016/5/9/chartex" xmlns:cx4="http://schemas.microsoft.com/office/drawing/2016/5/10/chartex" xmlns:cx5="http://schemas.microsoft.com/office/drawing/2016/5/11/chartex" xmlns:cx6="http://schemas.microsoft.com/office/drawing/2016/5/12/chartex" xmlns:cx7="http://schemas.microsoft.com/office/drawing/2016/5/13/chartex" xmlns:cx8="http://schemas.microsoft.com/office/drawing/2016/5/14/chartex" xmlns:mc="http://schemas.openxmlformats.org/markup-compatibility/2006" xmlns:aink="http://schemas.microsoft.com/office/drawing/2016/ink" xmlns:am3d="http://schemas.microsoft.com/office/drawing/2017/model3d" xmlns:o="urn:schemas-microsoft-com:office:office" xmlns:oel="http://schemas.microsoft.com/office/2019/extlst" xmlns:r="http://schemas.openxmlformats.org/officeDocument/2006/relationships" xmlns:m="http://schemas.openxmlformats.org/officeDocument/2006/math" xmlns:v="urn:schemas-microsoft-com:vml" xmlns:wp14="http://schemas.microsoft.com/office/word/2010/wordprocessingDrawing" xmlns:wp="http://schemas.openxmlformats.org/drawingml/2006/wordprocessingDrawing" xmlns:w10="urn:schemas-microsoft-com:office:word" xmlns:w="http://schemas.openxmlformats.org/wordprocessingml/2006/main" xmlns:w14="http://schemas.microsoft.com/office/word/2010/wordml" xmlns:w15="http://schemas.microsoft.com/office/word/2012/wordml" xmlns:w16cex="http://schemas.microsoft.com/office/word/2018/wordml/cex" xmlns:w16cid="http://schemas.microsoft.com/office/word/2016/wordml/cid" xmlns:w16="http://schemas.microsoft.com/office/word/2018/wordml" xmlns:w16sdtdh="http://schemas.microsoft.com/office/word/2020/wordml/sdtdatahash" xmlns:w16se="http://schemas.microsoft.com/office/word/2015/wordml/symex" xmlns:wpg="http://schemas.microsoft.com/office/word/2010/wordprocessingGroup" xmlns:wpi="http://schemas.microsoft.com/office/word/2010/wordprocessingInk" xmlns:wne="http://schemas.microsoft.com/office/word/2006/wordml" xmlns:wps="http://schemas.microsoft.com/office/word/2010/wordprocessingShape" mc:Ignorable="w14 w15 w16se w16cid w16 w16cex w16sdtdh wp14">
+<w:ftr xmlns:wpc="http://schemas.microsoft.com/office/word/2010/wordprocessingCanvas" xmlns:cx="http://schemas.microsoft.com/office/drawing/2014/chartex" xmlns:cx1="http://schemas.microsoft.com/office/drawing/2015/9/8/chartex" xmlns:cx2="http://schemas.microsoft.com/office/drawing/2015/10/21/chartex" xmlns:cx3="http://schemas.microsoft.com/office/drawing/2016/5/9/chartex" xmlns:cx4="http://schemas.microsoft.com/office/drawing/2016/5/10/chartex" xmlns:cx5="http://schemas.microsoft.com/office/drawing/2016/5/11/chartex" xmlns:cx6="http://schemas.microsoft.com/office/drawing/2016/5/12/chartex" xmlns:cx7="http://schemas.microsoft.com/office/drawing/2016/5/13/chartex" xmlns:cx8="http://schemas.microsoft.com/office/drawing/2016/5/14/chartex" xmlns:mc="http://schemas.openxmlformats.org/markup-compatibility/2006" xmlns:aink="http://schemas.microsoft.com/office/drawing/2016/ink" xmlns:am3d="http://schemas.microsoft.com/office/drawing/2017/model3d" xmlns:o="urn:schemas-microsoft-com:office:office" xmlns:oel="http://schemas.microsoft.com/office/2019/extlst" xmlns:r="http://schemas.openxmlformats.org/officeDocument/2006/relationships" xmlns:m="http://schemas.openxmlformats.org/officeDocument/2006/math" xmlns:v="urn:schemas-microsoft-com:vml" xmlns:wp14="http://schemas.microsoft.com/office/word/2010/wordprocessingDrawing" xmlns:wp="http://schemas.openxmlformats.org/drawingml/2006/wordprocessingDrawing" xmlns:w10="urn:schemas-microsoft-com:office:word" xmlns:w="http://schemas.openxmlformats.org/wordprocessingml/2006/main" xmlns:w14="http://schemas.microsoft.com/office/word/2010/wordml" xmlns:w15="http://schemas.microsoft.com/office/word/2012/wordml" xmlns:w16cex="http://schemas.microsoft.com/office/word/2018/wordml/cex" xmlns:w16cid="http://schemas.microsoft.com/office/word/2016/wordml/cid" xmlns:w16="http://schemas.microsoft.com/office/word/2018/wordml" xmlns:w16du="http://schemas.microsoft.com/office/word/2023/wordml/word16du" xmlns:w16sdtdh="http://schemas.microsoft.com/office/word/2020/wordml/sdtdatahash" xmlns:w16se="http://schemas.microsoft.com/office/word/2015/wordml/symex" xmlns:wpg="http://schemas.microsoft.com/office/word/2010/wordprocessingGroup" xmlns:wpi="http://schemas.microsoft.com/office/word/2010/wordprocessingInk" xmlns:wne="http://schemas.microsoft.com/office/word/2006/wordml" xmlns:wps="http://schemas.microsoft.com/office/word/2010/wordprocessingShape" mc:Ignorable="w14 w15 w16se w16cid w16 w16cex w16sdtdh wp14">
   <w:p>
     <w:pPr>
       <w:pBdr>
@@ -2596,7 +3618,7 @@
 </file>
 
 <file path=word/footnotes.xml><?xml version="1.0" encoding="utf-8"?>
-<w:footnotes xmlns:wpc="http://schemas.microsoft.com/office/word/2010/wordprocessingCanvas" xmlns:cx="http://schemas.microsoft.com/office/drawing/2014/chartex" xmlns:cx1="http://schemas.microsoft.com/office/drawing/2015/9/8/chartex" xmlns:cx2="http://schemas.microsoft.com/office/drawing/2015/10/21/chartex" xmlns:cx3="http://schemas.microsoft.com/office/drawing/2016/5/9/chartex" xmlns:cx4="http://schemas.microsoft.com/office/drawing/2016/5/10/chartex" xmlns:cx5="http://schemas.microsoft.com/office/drawing/2016/5/11/chartex" xmlns:cx6="http://schemas.microsoft.com/office/drawing/2016/5/12/chartex" xmlns:cx7="http://schemas.microsoft.com/office/drawing/2016/5/13/chartex" xmlns:cx8="http://schemas.microsoft.com/office/drawing/2016/5/14/chartex" xmlns:mc="http://schemas.openxmlformats.org/markup-compatibility/2006" xmlns:aink="http://schemas.microsoft.com/office/drawing/2016/ink" xmlns:am3d="http://schemas.microsoft.com/office/drawing/2017/model3d" xmlns:o="urn:schemas-microsoft-com:office:office" xmlns:oel="http://schemas.microsoft.com/office/2019/extlst" xmlns:r="http://schemas.openxmlformats.org/officeDocument/2006/relationships" xmlns:m="http://schemas.openxmlformats.org/officeDocument/2006/math" xmlns:v="urn:schemas-microsoft-com:vml" xmlns:wp14="http://schemas.microsoft.com/office/word/2010/wordprocessingDrawing" xmlns:wp="http://schemas.openxmlformats.org/drawingml/2006/wordprocessingDrawing" xmlns:w10="urn:schemas-microsoft-com:office:word" xmlns:w="http://schemas.openxmlformats.org/wordprocessingml/2006/main" xmlns:w14="http://schemas.microsoft.com/office/word/2010/wordml" xmlns:w15="http://schemas.microsoft.com/office/word/2012/wordml" xmlns:w16cex="http://schemas.microsoft.com/office/word/2018/wordml/cex" xmlns:w16cid="http://schemas.microsoft.com/office/word/2016/wordml/cid" xmlns:w16="http://schemas.microsoft.com/office/word/2018/wordml" xmlns:w16sdtdh="http://schemas.microsoft.com/office/word/2020/wordml/sdtdatahash" xmlns:w16se="http://schemas.microsoft.com/office/word/2015/wordml/symex" xmlns:wpg="http://schemas.microsoft.com/office/word/2010/wordprocessingGroup" xmlns:wpi="http://schemas.microsoft.com/office/word/2010/wordprocessingInk" xmlns:wne="http://schemas.microsoft.com/office/word/2006/wordml" xmlns:wps="http://schemas.microsoft.com/office/word/2010/wordprocessingShape" mc:Ignorable="w14 w15 w16se w16cid w16 w16cex w16sdtdh wp14">
+<w:footnotes xmlns:wpc="http://schemas.microsoft.com/office/word/2010/wordprocessingCanvas" xmlns:cx="http://schemas.microsoft.com/office/drawing/2014/chartex" xmlns:cx1="http://schemas.microsoft.com/office/drawing/2015/9/8/chartex" xmlns:cx2="http://schemas.microsoft.com/office/drawing/2015/10/21/chartex" xmlns:cx3="http://schemas.microsoft.com/office/drawing/2016/5/9/chartex" xmlns:cx4="http://schemas.microsoft.com/office/drawing/2016/5/10/chartex" xmlns:cx5="http://schemas.microsoft.com/office/drawing/2016/5/11/chartex" xmlns:cx6="http://schemas.microsoft.com/office/drawing/2016/5/12/chartex" xmlns:cx7="http://schemas.microsoft.com/office/drawing/2016/5/13/chartex" xmlns:cx8="http://schemas.microsoft.com/office/drawing/2016/5/14/chartex" xmlns:mc="http://schemas.openxmlformats.org/markup-compatibility/2006" xmlns:aink="http://schemas.microsoft.com/office/drawing/2016/ink" xmlns:am3d="http://schemas.microsoft.com/office/drawing/2017/model3d" xmlns:o="urn:schemas-microsoft-com:office:office" xmlns:oel="http://schemas.microsoft.com/office/2019/extlst" xmlns:r="http://schemas.openxmlformats.org/officeDocument/2006/relationships" xmlns:m="http://schemas.openxmlformats.org/officeDocument/2006/math" xmlns:v="urn:schemas-microsoft-com:vml" xmlns:wp14="http://schemas.microsoft.com/office/word/2010/wordprocessingDrawing" xmlns:wp="http://schemas.openxmlformats.org/drawingml/2006/wordprocessingDrawing" xmlns:w10="urn:schemas-microsoft-com:office:word" xmlns:w="http://schemas.openxmlformats.org/wordprocessingml/2006/main" xmlns:w14="http://schemas.microsoft.com/office/word/2010/wordml" xmlns:w15="http://schemas.microsoft.com/office/word/2012/wordml" xmlns:w16cex="http://schemas.microsoft.com/office/word/2018/wordml/cex" xmlns:w16cid="http://schemas.microsoft.com/office/word/2016/wordml/cid" xmlns:w16="http://schemas.microsoft.com/office/word/2018/wordml" xmlns:w16du="http://schemas.microsoft.com/office/word/2023/wordml/word16du" xmlns:w16sdtdh="http://schemas.microsoft.com/office/word/2020/wordml/sdtdatahash" xmlns:w16se="http://schemas.microsoft.com/office/word/2015/wordml/symex" xmlns:wpg="http://schemas.microsoft.com/office/word/2010/wordprocessingGroup" xmlns:wpi="http://schemas.microsoft.com/office/word/2010/wordprocessingInk" xmlns:wne="http://schemas.microsoft.com/office/word/2006/wordml" xmlns:wps="http://schemas.microsoft.com/office/word/2010/wordprocessingShape" mc:Ignorable="w14 w15 w16se w16cid w16 w16cex w16sdtdh wp14">
   <w:footnote w:type="separator" w:id="-1">
     <w:p>
       <w:r>
@@ -2615,7 +3637,7 @@
 </file>
 
 <file path=word/header1.xml><?xml version="1.0" encoding="utf-8"?>
-<w:hdr xmlns:wpc="http://schemas.microsoft.com/office/word/2010/wordprocessingCanvas" xmlns:cx="http://schemas.microsoft.com/office/drawing/2014/chartex" xmlns:cx1="http://schemas.microsoft.com/office/drawing/2015/9/8/chartex" xmlns:cx2="http://schemas.microsoft.com/office/drawing/2015/10/21/chartex" xmlns:cx3="http://schemas.microsoft.com/office/drawing/2016/5/9/chartex" xmlns:cx4="http://schemas.microsoft.com/office/drawing/2016/5/10/chartex" xmlns:cx5="http://schemas.microsoft.com/office/drawing/2016/5/11/chartex" xmlns:cx6="http://schemas.microsoft.com/office/drawing/2016/5/12/chartex" xmlns:cx7="http://schemas.microsoft.com/office/drawing/2016/5/13/chartex" xmlns:cx8="http://schemas.microsoft.com/office/drawing/2016/5/14/chartex" xmlns:mc="http://schemas.openxmlformats.org/markup-compatibility/2006" xmlns:aink="http://schemas.microsoft.com/office/drawing/2016/ink" xmlns:am3d="http://schemas.microsoft.com/office/drawing/2017/model3d" xmlns:o="urn:schemas-microsoft-com:office:office" xmlns:oel="http://schemas.microsoft.com/office/2019/extlst" xmlns:r="http://schemas.openxmlformats.org/officeDocument/2006/relationships" xmlns:m="http://schemas.openxmlformats.org/officeDocument/2006/math" xmlns:v="urn:schemas-microsoft-com:vml" xmlns:wp14="http://schemas.microsoft.com/office/word/2010/wordprocessingDrawing" xmlns:wp="http://schemas.openxmlformats.org/drawingml/2006/wordprocessingDrawing" xmlns:w10="urn:schemas-microsoft-com:office:word" xmlns:w="http://schemas.openxmlformats.org/wordprocessingml/2006/main" xmlns:w14="http://schemas.microsoft.com/office/word/2010/wordml" xmlns:w15="http://schemas.microsoft.com/office/word/2012/wordml" xmlns:w16cex="http://schemas.microsoft.com/office/word/2018/wordml/cex" xmlns:w16cid="http://schemas.microsoft.com/office/word/2016/wordml/cid" xmlns:w16="http://schemas.microsoft.com/office/word/2018/wordml" xmlns:w16sdtdh="http://schemas.microsoft.com/office/word/2020/wordml/sdtdatahash" xmlns:w16se="http://schemas.microsoft.com/office/word/2015/wordml/symex" xmlns:wpg="http://schemas.microsoft.com/office/word/2010/wordprocessingGroup" xmlns:wpi="http://schemas.microsoft.com/office/word/2010/wordprocessingInk" xmlns:wne="http://schemas.microsoft.com/office/word/2006/wordml" xmlns:wps="http://schemas.microsoft.com/office/word/2010/wordprocessingShape" mc:Ignorable="w14 w15 w16se w16cid w16 w16cex w16sdtdh wp14">
+<w:hdr xmlns:wpc="http://schemas.microsoft.com/office/word/2010/wordprocessingCanvas" xmlns:cx="http://schemas.microsoft.com/office/drawing/2014/chartex" xmlns:cx1="http://schemas.microsoft.com/office/drawing/2015/9/8/chartex" xmlns:cx2="http://schemas.microsoft.com/office/drawing/2015/10/21/chartex" xmlns:cx3="http://schemas.microsoft.com/office/drawing/2016/5/9/chartex" xmlns:cx4="http://schemas.microsoft.com/office/drawing/2016/5/10/chartex" xmlns:cx5="http://schemas.microsoft.com/office/drawing/2016/5/11/chartex" xmlns:cx6="http://schemas.microsoft.com/office/drawing/2016/5/12/chartex" xmlns:cx7="http://schemas.microsoft.com/office/drawing/2016/5/13/chartex" xmlns:cx8="http://schemas.microsoft.com/office/drawing/2016/5/14/chartex" xmlns:mc="http://schemas.openxmlformats.org/markup-compatibility/2006" xmlns:aink="http://schemas.microsoft.com/office/drawing/2016/ink" xmlns:am3d="http://schemas.microsoft.com/office/drawing/2017/model3d" xmlns:o="urn:schemas-microsoft-com:office:office" xmlns:oel="http://schemas.microsoft.com/office/2019/extlst" xmlns:r="http://schemas.openxmlformats.org/officeDocument/2006/relationships" xmlns:m="http://schemas.openxmlformats.org/officeDocument/2006/math" xmlns:v="urn:schemas-microsoft-com:vml" xmlns:wp14="http://schemas.microsoft.com/office/word/2010/wordprocessingDrawing" xmlns:wp="http://schemas.openxmlformats.org/drawingml/2006/wordprocessingDrawing" xmlns:w10="urn:schemas-microsoft-com:office:word" xmlns:w="http://schemas.openxmlformats.org/wordprocessingml/2006/main" xmlns:w14="http://schemas.microsoft.com/office/word/2010/wordml" xmlns:w15="http://schemas.microsoft.com/office/word/2012/wordml" xmlns:w16cex="http://schemas.microsoft.com/office/word/2018/wordml/cex" xmlns:w16cid="http://schemas.microsoft.com/office/word/2016/wordml/cid" xmlns:w16="http://schemas.microsoft.com/office/word/2018/wordml" xmlns:w16du="http://schemas.microsoft.com/office/word/2023/wordml/word16du" xmlns:w16sdtdh="http://schemas.microsoft.com/office/word/2020/wordml/sdtdatahash" xmlns:w16se="http://schemas.microsoft.com/office/word/2015/wordml/symex" xmlns:wpg="http://schemas.microsoft.com/office/word/2010/wordprocessingGroup" xmlns:wpi="http://schemas.microsoft.com/office/word/2010/wordprocessingInk" xmlns:wne="http://schemas.microsoft.com/office/word/2006/wordml" xmlns:wps="http://schemas.microsoft.com/office/word/2010/wordprocessingShape" mc:Ignorable="w14 w15 w16se w16cid w16 w16cex w16sdtdh wp14">
   <w:p>
     <w:pPr>
       <w:pBdr>
@@ -2749,7 +3771,7 @@
 </file>
 
 <file path=word/numbering.xml><?xml version="1.0" encoding="utf-8"?>
-<w:numbering xmlns:wpc="http://schemas.microsoft.com/office/word/2010/wordprocessingCanvas" xmlns:cx="http://schemas.microsoft.com/office/drawing/2014/chartex" xmlns:cx1="http://schemas.microsoft.com/office/drawing/2015/9/8/chartex" xmlns:cx2="http://schemas.microsoft.com/office/drawing/2015/10/21/chartex" xmlns:cx3="http://schemas.microsoft.com/office/drawing/2016/5/9/chartex" xmlns:cx4="http://schemas.microsoft.com/office/drawing/2016/5/10/chartex" xmlns:cx5="http://schemas.microsoft.com/office/drawing/2016/5/11/chartex" xmlns:cx6="http://schemas.microsoft.com/office/drawing/2016/5/12/chartex" xmlns:cx7="http://schemas.microsoft.com/office/drawing/2016/5/13/chartex" xmlns:cx8="http://schemas.microsoft.com/office/drawing/2016/5/14/chartex" xmlns:mc="http://schemas.openxmlformats.org/markup-compatibility/2006" xmlns:aink="http://schemas.microsoft.com/office/drawing/2016/ink" xmlns:am3d="http://schemas.microsoft.com/office/drawing/2017/model3d" xmlns:o="urn:schemas-microsoft-com:office:office" xmlns:oel="http://schemas.microsoft.com/office/2019/extlst" xmlns:r="http://schemas.openxmlformats.org/officeDocument/2006/relationships" xmlns:m="http://schemas.openxmlformats.org/officeDocument/2006/math" xmlns:v="urn:schemas-microsoft-com:vml" xmlns:wp14="http://schemas.microsoft.com/office/word/2010/wordprocessingDrawing" xmlns:wp="http://schemas.openxmlformats.org/drawingml/2006/wordprocessingDrawing" xmlns:w10="urn:schemas-microsoft-com:office:word" xmlns:w="http://schemas.openxmlformats.org/wordprocessingml/2006/main" xmlns:w14="http://schemas.microsoft.com/office/word/2010/wordml" xmlns:w15="http://schemas.microsoft.com/office/word/2012/wordml" xmlns:w16cex="http://schemas.microsoft.com/office/word/2018/wordml/cex" xmlns:w16cid="http://schemas.microsoft.com/office/word/2016/wordml/cid" xmlns:w16="http://schemas.microsoft.com/office/word/2018/wordml" xmlns:w16sdtdh="http://schemas.microsoft.com/office/word/2020/wordml/sdtdatahash" xmlns:w16se="http://schemas.microsoft.com/office/word/2015/wordml/symex" xmlns:wpg="http://schemas.microsoft.com/office/word/2010/wordprocessingGroup" xmlns:wpi="http://schemas.microsoft.com/office/word/2010/wordprocessingInk" xmlns:wne="http://schemas.microsoft.com/office/word/2006/wordml" xmlns:wps="http://schemas.microsoft.com/office/word/2010/wordprocessingShape" mc:Ignorable="w14 w15 w16se w16cid w16 w16cex w16sdtdh wp14">
+<w:numbering xmlns:wpc="http://schemas.microsoft.com/office/word/2010/wordprocessingCanvas" xmlns:cx="http://schemas.microsoft.com/office/drawing/2014/chartex" xmlns:cx1="http://schemas.microsoft.com/office/drawing/2015/9/8/chartex" xmlns:cx2="http://schemas.microsoft.com/office/drawing/2015/10/21/chartex" xmlns:cx3="http://schemas.microsoft.com/office/drawing/2016/5/9/chartex" xmlns:cx4="http://schemas.microsoft.com/office/drawing/2016/5/10/chartex" xmlns:cx5="http://schemas.microsoft.com/office/drawing/2016/5/11/chartex" xmlns:cx6="http://schemas.microsoft.com/office/drawing/2016/5/12/chartex" xmlns:cx7="http://schemas.microsoft.com/office/drawing/2016/5/13/chartex" xmlns:cx8="http://schemas.microsoft.com/office/drawing/2016/5/14/chartex" xmlns:mc="http://schemas.openxmlformats.org/markup-compatibility/2006" xmlns:aink="http://schemas.microsoft.com/office/drawing/2016/ink" xmlns:am3d="http://schemas.microsoft.com/office/drawing/2017/model3d" xmlns:o="urn:schemas-microsoft-com:office:office" xmlns:oel="http://schemas.microsoft.com/office/2019/extlst" xmlns:r="http://schemas.openxmlformats.org/officeDocument/2006/relationships" xmlns:m="http://schemas.openxmlformats.org/officeDocument/2006/math" xmlns:v="urn:schemas-microsoft-com:vml" xmlns:wp14="http://schemas.microsoft.com/office/word/2010/wordprocessingDrawing" xmlns:wp="http://schemas.openxmlformats.org/drawingml/2006/wordprocessingDrawing" xmlns:w10="urn:schemas-microsoft-com:office:word" xmlns:w="http://schemas.openxmlformats.org/wordprocessingml/2006/main" xmlns:w14="http://schemas.microsoft.com/office/word/2010/wordml" xmlns:w15="http://schemas.microsoft.com/office/word/2012/wordml" xmlns:w16cex="http://schemas.microsoft.com/office/word/2018/wordml/cex" xmlns:w16cid="http://schemas.microsoft.com/office/word/2016/wordml/cid" xmlns:w16="http://schemas.microsoft.com/office/word/2018/wordml" xmlns:w16du="http://schemas.microsoft.com/office/word/2023/wordml/word16du" xmlns:w16sdtdh="http://schemas.microsoft.com/office/word/2020/wordml/sdtdatahash" xmlns:w16se="http://schemas.microsoft.com/office/word/2015/wordml/symex" xmlns:wpg="http://schemas.microsoft.com/office/word/2010/wordprocessingGroup" xmlns:wpi="http://schemas.microsoft.com/office/word/2010/wordprocessingInk" xmlns:wne="http://schemas.microsoft.com/office/word/2006/wordml" xmlns:wps="http://schemas.microsoft.com/office/word/2010/wordprocessingShape" mc:Ignorable="w14 w15 w16se w16cid w16 w16cex w16sdtdh wp14">
   <w:abstractNum w:abstractNumId="0" w15:restartNumberingAfterBreak="0">
     <w:nsid w:val="FFFFFF89"/>
     <w:multiLevelType w:val="singleLevel"/>
@@ -3111,6 +4133,119 @@
     </w:lvl>
   </w:abstractNum>
   <w:abstractNum w:abstractNumId="4" w15:restartNumberingAfterBreak="0">
+    <w:nsid w:val="0F9F66A5"/>
+    <w:multiLevelType w:val="hybridMultilevel"/>
+    <w:tmpl w:val="D72E9B06"/>
+    <w:lvl w:ilvl="0" w:tplc="3684D70E">
+      <w:start w:val="2"/>
+      <w:numFmt w:val="bullet"/>
+      <w:lvlText w:val="-"/>
+      <w:lvlJc w:val="left"/>
+      <w:pPr>
+        <w:ind w:left="720" w:hanging="360"/>
+      </w:pPr>
+      <w:rPr>
+        <w:rFonts w:ascii="Arial" w:eastAsia="Arial" w:hAnsi="Arial" w:cs="Arial" w:hint="default"/>
+      </w:rPr>
+    </w:lvl>
+    <w:lvl w:ilvl="1" w:tplc="0C090003" w:tentative="1">
+      <w:start w:val="1"/>
+      <w:numFmt w:val="bullet"/>
+      <w:lvlText w:val="o"/>
+      <w:lvlJc w:val="left"/>
+      <w:pPr>
+        <w:ind w:left="1440" w:hanging="360"/>
+      </w:pPr>
+      <w:rPr>
+        <w:rFonts w:ascii="Courier New" w:hAnsi="Courier New" w:cs="Courier New" w:hint="default"/>
+      </w:rPr>
+    </w:lvl>
+    <w:lvl w:ilvl="2" w:tplc="0C090005" w:tentative="1">
+      <w:start w:val="1"/>
+      <w:numFmt w:val="bullet"/>
+      <w:lvlText w:val=""/>
+      <w:lvlJc w:val="left"/>
+      <w:pPr>
+        <w:ind w:left="2160" w:hanging="360"/>
+      </w:pPr>
+      <w:rPr>
+        <w:rFonts w:ascii="Wingdings" w:hAnsi="Wingdings" w:hint="default"/>
+      </w:rPr>
+    </w:lvl>
+    <w:lvl w:ilvl="3" w:tplc="0C090001" w:tentative="1">
+      <w:start w:val="1"/>
+      <w:numFmt w:val="bullet"/>
+      <w:lvlText w:val=""/>
+      <w:lvlJc w:val="left"/>
+      <w:pPr>
+        <w:ind w:left="2880" w:hanging="360"/>
+      </w:pPr>
+      <w:rPr>
+        <w:rFonts w:ascii="Symbol" w:hAnsi="Symbol" w:hint="default"/>
+      </w:rPr>
+    </w:lvl>
+    <w:lvl w:ilvl="4" w:tplc="0C090003" w:tentative="1">
+      <w:start w:val="1"/>
+      <w:numFmt w:val="bullet"/>
+      <w:lvlText w:val="o"/>
+      <w:lvlJc w:val="left"/>
+      <w:pPr>
+        <w:ind w:left="3600" w:hanging="360"/>
+      </w:pPr>
+      <w:rPr>
+        <w:rFonts w:ascii="Courier New" w:hAnsi="Courier New" w:cs="Courier New" w:hint="default"/>
+      </w:rPr>
+    </w:lvl>
+    <w:lvl w:ilvl="5" w:tplc="0C090005" w:tentative="1">
+      <w:start w:val="1"/>
+      <w:numFmt w:val="bullet"/>
+      <w:lvlText w:val=""/>
+      <w:lvlJc w:val="left"/>
+      <w:pPr>
+        <w:ind w:left="4320" w:hanging="360"/>
+      </w:pPr>
+      <w:rPr>
+        <w:rFonts w:ascii="Wingdings" w:hAnsi="Wingdings" w:hint="default"/>
+      </w:rPr>
+    </w:lvl>
+    <w:lvl w:ilvl="6" w:tplc="0C090001" w:tentative="1">
+      <w:start w:val="1"/>
+      <w:numFmt w:val="bullet"/>
+      <w:lvlText w:val=""/>
+      <w:lvlJc w:val="left"/>
+      <w:pPr>
+        <w:ind w:left="5040" w:hanging="360"/>
+      </w:pPr>
+      <w:rPr>
+        <w:rFonts w:ascii="Symbol" w:hAnsi="Symbol" w:hint="default"/>
+      </w:rPr>
+    </w:lvl>
+    <w:lvl w:ilvl="7" w:tplc="0C090003" w:tentative="1">
+      <w:start w:val="1"/>
+      <w:numFmt w:val="bullet"/>
+      <w:lvlText w:val="o"/>
+      <w:lvlJc w:val="left"/>
+      <w:pPr>
+        <w:ind w:left="5760" w:hanging="360"/>
+      </w:pPr>
+      <w:rPr>
+        <w:rFonts w:ascii="Courier New" w:hAnsi="Courier New" w:cs="Courier New" w:hint="default"/>
+      </w:rPr>
+    </w:lvl>
+    <w:lvl w:ilvl="8" w:tplc="0C090005" w:tentative="1">
+      <w:start w:val="1"/>
+      <w:numFmt w:val="bullet"/>
+      <w:lvlText w:val=""/>
+      <w:lvlJc w:val="left"/>
+      <w:pPr>
+        <w:ind w:left="6480" w:hanging="360"/>
+      </w:pPr>
+      <w:rPr>
+        <w:rFonts w:ascii="Wingdings" w:hAnsi="Wingdings" w:hint="default"/>
+      </w:rPr>
+    </w:lvl>
+  </w:abstractNum>
+  <w:abstractNum w:abstractNumId="5" w15:restartNumberingAfterBreak="0">
     <w:nsid w:val="26D154BB"/>
     <w:multiLevelType w:val="hybridMultilevel"/>
     <w:tmpl w:val="63BED420"/>
@@ -3198,11 +4333,124 @@
       </w:pPr>
     </w:lvl>
   </w:abstractNum>
-  <w:abstractNum w:abstractNumId="5" w15:restartNumberingAfterBreak="0">
+  <w:abstractNum w:abstractNumId="6" w15:restartNumberingAfterBreak="0">
     <w:nsid w:val="2DAB302C"/>
     <w:multiLevelType w:val="hybridMultilevel"/>
     <w:tmpl w:val="4BE05E2A"/>
     <w:lvl w:ilvl="0" w:tplc="18860BFE">
+      <w:start w:val="4"/>
+      <w:numFmt w:val="bullet"/>
+      <w:lvlText w:val="-"/>
+      <w:lvlJc w:val="left"/>
+      <w:pPr>
+        <w:ind w:left="720" w:hanging="360"/>
+      </w:pPr>
+      <w:rPr>
+        <w:rFonts w:ascii="Arial" w:eastAsia="Arial" w:hAnsi="Arial" w:cs="Arial" w:hint="default"/>
+      </w:rPr>
+    </w:lvl>
+    <w:lvl w:ilvl="1" w:tplc="0C090003" w:tentative="1">
+      <w:start w:val="1"/>
+      <w:numFmt w:val="bullet"/>
+      <w:lvlText w:val="o"/>
+      <w:lvlJc w:val="left"/>
+      <w:pPr>
+        <w:ind w:left="1440" w:hanging="360"/>
+      </w:pPr>
+      <w:rPr>
+        <w:rFonts w:ascii="Courier New" w:hAnsi="Courier New" w:cs="Courier New" w:hint="default"/>
+      </w:rPr>
+    </w:lvl>
+    <w:lvl w:ilvl="2" w:tplc="0C090005" w:tentative="1">
+      <w:start w:val="1"/>
+      <w:numFmt w:val="bullet"/>
+      <w:lvlText w:val=""/>
+      <w:lvlJc w:val="left"/>
+      <w:pPr>
+        <w:ind w:left="2160" w:hanging="360"/>
+      </w:pPr>
+      <w:rPr>
+        <w:rFonts w:ascii="Wingdings" w:hAnsi="Wingdings" w:hint="default"/>
+      </w:rPr>
+    </w:lvl>
+    <w:lvl w:ilvl="3" w:tplc="0C090001" w:tentative="1">
+      <w:start w:val="1"/>
+      <w:numFmt w:val="bullet"/>
+      <w:lvlText w:val=""/>
+      <w:lvlJc w:val="left"/>
+      <w:pPr>
+        <w:ind w:left="2880" w:hanging="360"/>
+      </w:pPr>
+      <w:rPr>
+        <w:rFonts w:ascii="Symbol" w:hAnsi="Symbol" w:hint="default"/>
+      </w:rPr>
+    </w:lvl>
+    <w:lvl w:ilvl="4" w:tplc="0C090003" w:tentative="1">
+      <w:start w:val="1"/>
+      <w:numFmt w:val="bullet"/>
+      <w:lvlText w:val="o"/>
+      <w:lvlJc w:val="left"/>
+      <w:pPr>
+        <w:ind w:left="3600" w:hanging="360"/>
+      </w:pPr>
+      <w:rPr>
+        <w:rFonts w:ascii="Courier New" w:hAnsi="Courier New" w:cs="Courier New" w:hint="default"/>
+      </w:rPr>
+    </w:lvl>
+    <w:lvl w:ilvl="5" w:tplc="0C090005" w:tentative="1">
+      <w:start w:val="1"/>
+      <w:numFmt w:val="bullet"/>
+      <w:lvlText w:val=""/>
+      <w:lvlJc w:val="left"/>
+      <w:pPr>
+        <w:ind w:left="4320" w:hanging="360"/>
+      </w:pPr>
+      <w:rPr>
+        <w:rFonts w:ascii="Wingdings" w:hAnsi="Wingdings" w:hint="default"/>
+      </w:rPr>
+    </w:lvl>
+    <w:lvl w:ilvl="6" w:tplc="0C090001" w:tentative="1">
+      <w:start w:val="1"/>
+      <w:numFmt w:val="bullet"/>
+      <w:lvlText w:val=""/>
+      <w:lvlJc w:val="left"/>
+      <w:pPr>
+        <w:ind w:left="5040" w:hanging="360"/>
+      </w:pPr>
+      <w:rPr>
+        <w:rFonts w:ascii="Symbol" w:hAnsi="Symbol" w:hint="default"/>
+      </w:rPr>
+    </w:lvl>
+    <w:lvl w:ilvl="7" w:tplc="0C090003" w:tentative="1">
+      <w:start w:val="1"/>
+      <w:numFmt w:val="bullet"/>
+      <w:lvlText w:val="o"/>
+      <w:lvlJc w:val="left"/>
+      <w:pPr>
+        <w:ind w:left="5760" w:hanging="360"/>
+      </w:pPr>
+      <w:rPr>
+        <w:rFonts w:ascii="Courier New" w:hAnsi="Courier New" w:cs="Courier New" w:hint="default"/>
+      </w:rPr>
+    </w:lvl>
+    <w:lvl w:ilvl="8" w:tplc="0C090005" w:tentative="1">
+      <w:start w:val="1"/>
+      <w:numFmt w:val="bullet"/>
+      <w:lvlText w:val=""/>
+      <w:lvlJc w:val="left"/>
+      <w:pPr>
+        <w:ind w:left="6480" w:hanging="360"/>
+      </w:pPr>
+      <w:rPr>
+        <w:rFonts w:ascii="Wingdings" w:hAnsi="Wingdings" w:hint="default"/>
+      </w:rPr>
+    </w:lvl>
+  </w:abstractNum>
+  <w:abstractNum w:abstractNumId="7" w15:restartNumberingAfterBreak="0">
+    <w:nsid w:val="722F3418"/>
+    <w:multiLevelType w:val="hybridMultilevel"/>
+    <w:tmpl w:val="2AB0FF46"/>
+    <w:lvl w:ilvl="0" w:tplc="EB666DF0">
       <w:start w:val="4"/>
       <w:numFmt w:val="bullet"/>
       <w:lvlText w:val="-"/>
@@ -3318,16 +4566,22 @@
     <w:abstractNumId w:val="3"/>
   </w:num>
   <w:num w:numId="3" w16cid:durableId="469134377">
-    <w:abstractNumId w:val="4"/>
+    <w:abstractNumId w:val="5"/>
   </w:num>
   <w:num w:numId="4" w16cid:durableId="2114007927">
-    <w:abstractNumId w:val="5"/>
+    <w:abstractNumId w:val="6"/>
   </w:num>
   <w:num w:numId="5" w16cid:durableId="2086143529">
     <w:abstractNumId w:val="2"/>
   </w:num>
   <w:num w:numId="6" w16cid:durableId="1404989060">
     <w:abstractNumId w:val="0"/>
+  </w:num>
+  <w:num w:numId="7" w16cid:durableId="1665275270">
+    <w:abstractNumId w:val="7"/>
+  </w:num>
+  <w:num w:numId="8" w16cid:durableId="1581060190">
+    <w:abstractNumId w:val="4"/>
   </w:num>
 </w:numbering>
 </file>
@@ -4385,4 +5639,16 @@
   </a:objectDefaults>
   <a:extraClrSchemeLst/>
 </a:theme>
+</file>
+
+<file path=customXml/item1.xml><?xml version="1.0" encoding="utf-8"?>
+<b:Sources xmlns:b="http://schemas.openxmlformats.org/officeDocument/2006/bibliography" xmlns="http://schemas.openxmlformats.org/officeDocument/2006/bibliography" SelectedStyle="\APASixthEditionOfficeOnline.xsl" StyleName="APA" Version="6"/>
+</file>
+
+<file path=customXml/itemProps1.xml><?xml version="1.0" encoding="utf-8"?>
+<ds:datastoreItem xmlns:ds="http://schemas.openxmlformats.org/officeDocument/2006/customXml" ds:itemID="{55D3ED32-ACAE-47B0-8248-7D5249E20F1A}">
+  <ds:schemaRefs>
+    <ds:schemaRef ds:uri="http://schemas.openxmlformats.org/officeDocument/2006/bibliography"/>
+  </ds:schemaRefs>
+</ds:datastoreItem>
 </file>
</xml_diff>

<commit_message>
Updated Iteration Plan E-4
</commit_message>
<xml_diff>
--- a/Iteration E-4/LCAMIterationPlan4.docx
+++ b/Iteration E-4/LCAMIterationPlan4.docx
@@ -1,6 +1,6 @@
 
 <file path=word/document.xml><?xml version="1.0" encoding="utf-8"?>
-<w:document xmlns:wpc="http://schemas.microsoft.com/office/word/2010/wordprocessingCanvas" xmlns:cx="http://schemas.microsoft.com/office/drawing/2014/chartex" xmlns:cx1="http://schemas.microsoft.com/office/drawing/2015/9/8/chartex" xmlns:cx2="http://schemas.microsoft.com/office/drawing/2015/10/21/chartex" xmlns:cx3="http://schemas.microsoft.com/office/drawing/2016/5/9/chartex" xmlns:cx4="http://schemas.microsoft.com/office/drawing/2016/5/10/chartex" xmlns:cx5="http://schemas.microsoft.com/office/drawing/2016/5/11/chartex" xmlns:cx6="http://schemas.microsoft.com/office/drawing/2016/5/12/chartex" xmlns:cx7="http://schemas.microsoft.com/office/drawing/2016/5/13/chartex" xmlns:cx8="http://schemas.microsoft.com/office/drawing/2016/5/14/chartex" xmlns:mc="http://schemas.openxmlformats.org/markup-compatibility/2006" xmlns:aink="http://schemas.microsoft.com/office/drawing/2016/ink" xmlns:am3d="http://schemas.microsoft.com/office/drawing/2017/model3d" xmlns:o="urn:schemas-microsoft-com:office:office" xmlns:oel="http://schemas.microsoft.com/office/2019/extlst" xmlns:r="http://schemas.openxmlformats.org/officeDocument/2006/relationships" xmlns:m="http://schemas.openxmlformats.org/officeDocument/2006/math" xmlns:v="urn:schemas-microsoft-com:vml" xmlns:wp14="http://schemas.microsoft.com/office/word/2010/wordprocessingDrawing" xmlns:wp="http://schemas.openxmlformats.org/drawingml/2006/wordprocessingDrawing" xmlns:w10="urn:schemas-microsoft-com:office:word" xmlns:w="http://schemas.openxmlformats.org/wordprocessingml/2006/main" xmlns:w14="http://schemas.microsoft.com/office/word/2010/wordml" xmlns:w15="http://schemas.microsoft.com/office/word/2012/wordml" xmlns:w16cex="http://schemas.microsoft.com/office/word/2018/wordml/cex" xmlns:w16cid="http://schemas.microsoft.com/office/word/2016/wordml/cid" xmlns:w16="http://schemas.microsoft.com/office/word/2018/wordml" xmlns:w16du="http://schemas.microsoft.com/office/word/2023/wordml/word16du" xmlns:w16sdtdh="http://schemas.microsoft.com/office/word/2020/wordml/sdtdatahash" xmlns:w16se="http://schemas.microsoft.com/office/word/2015/wordml/symex" xmlns:wpg="http://schemas.microsoft.com/office/word/2010/wordprocessingGroup" xmlns:wpi="http://schemas.microsoft.com/office/word/2010/wordprocessingInk" xmlns:wne="http://schemas.microsoft.com/office/word/2006/wordml" xmlns:wps="http://schemas.microsoft.com/office/word/2010/wordprocessingShape" mc:Ignorable="w14 w15 w16se w16cid w16 w16cex w16sdtdh wp14">
+<w:document xmlns:wpc="http://schemas.microsoft.com/office/word/2010/wordprocessingCanvas" xmlns:cx="http://schemas.microsoft.com/office/drawing/2014/chartex" xmlns:cx1="http://schemas.microsoft.com/office/drawing/2015/9/8/chartex" xmlns:cx2="http://schemas.microsoft.com/office/drawing/2015/10/21/chartex" xmlns:cx3="http://schemas.microsoft.com/office/drawing/2016/5/9/chartex" xmlns:cx4="http://schemas.microsoft.com/office/drawing/2016/5/10/chartex" xmlns:cx5="http://schemas.microsoft.com/office/drawing/2016/5/11/chartex" xmlns:cx6="http://schemas.microsoft.com/office/drawing/2016/5/12/chartex" xmlns:cx7="http://schemas.microsoft.com/office/drawing/2016/5/13/chartex" xmlns:cx8="http://schemas.microsoft.com/office/drawing/2016/5/14/chartex" xmlns:mc="http://schemas.openxmlformats.org/markup-compatibility/2006" xmlns:aink="http://schemas.microsoft.com/office/drawing/2016/ink" xmlns:am3d="http://schemas.microsoft.com/office/drawing/2017/model3d" xmlns:o="urn:schemas-microsoft-com:office:office" xmlns:oel="http://schemas.microsoft.com/office/2019/extlst" xmlns:r="http://schemas.openxmlformats.org/officeDocument/2006/relationships" xmlns:m="http://schemas.openxmlformats.org/officeDocument/2006/math" xmlns:v="urn:schemas-microsoft-com:vml" xmlns:wp14="http://schemas.microsoft.com/office/word/2010/wordprocessingDrawing" xmlns:wp="http://schemas.openxmlformats.org/drawingml/2006/wordprocessingDrawing" xmlns:w10="urn:schemas-microsoft-com:office:word" xmlns:w="http://schemas.openxmlformats.org/wordprocessingml/2006/main" xmlns:w14="http://schemas.microsoft.com/office/word/2010/wordml" xmlns:w15="http://schemas.microsoft.com/office/word/2012/wordml" xmlns:w16cex="http://schemas.microsoft.com/office/word/2018/wordml/cex" xmlns:w16cid="http://schemas.microsoft.com/office/word/2016/wordml/cid" xmlns:w16="http://schemas.microsoft.com/office/word/2018/wordml" xmlns:w16sdtdh="http://schemas.microsoft.com/office/word/2020/wordml/sdtdatahash" xmlns:w16se="http://schemas.microsoft.com/office/word/2015/wordml/symex" xmlns:wpg="http://schemas.microsoft.com/office/word/2010/wordprocessingGroup" xmlns:wpi="http://schemas.microsoft.com/office/word/2010/wordprocessingInk" xmlns:wne="http://schemas.microsoft.com/office/word/2006/wordml" xmlns:wps="http://schemas.microsoft.com/office/word/2010/wordprocessingShape" mc:Ignorable="w14 w15 w16se w16cid w16 w16cex w16sdtdh wp14">
   <w:body>
     <w:p>
       <w:pPr>
@@ -1618,21 +1618,7 @@
               <w:rPr>
                 <w:rFonts w:ascii="Arial" w:eastAsia="Arial" w:hAnsi="Arial" w:cs="Arial"/>
               </w:rPr>
-              <w:t xml:space="preserve">With Deepak’s help, added a button to complete </w:t>
-            </w:r>
-            <w:proofErr w:type="gramStart"/>
-            <w:r>
-              <w:rPr>
-                <w:rFonts w:ascii="Arial" w:eastAsia="Arial" w:hAnsi="Arial" w:cs="Arial"/>
-              </w:rPr>
-              <w:t>task</w:t>
-            </w:r>
-            <w:proofErr w:type="gramEnd"/>
-            <w:r>
-              <w:rPr>
-                <w:rFonts w:ascii="Arial" w:eastAsia="Arial" w:hAnsi="Arial" w:cs="Arial"/>
-              </w:rPr>
-              <w:t>. This then updates the Reward Database and displays the updated information on the reward page</w:t>
+              <w:t>With Deepak’s help, added a button to complete task. This then updates the Reward Database and displays the updated information on the reward page</w:t>
             </w:r>
           </w:p>
         </w:tc>
@@ -3294,6 +3280,9 @@
             <w:pPr>
               <w:widowControl/>
             </w:pPr>
+            <w:r>
+              <w:t>The assessment document accurately reflects the current state of the project, including the risk and issues the team is facing.</w:t>
+            </w:r>
           </w:p>
         </w:tc>
         <w:tc>
@@ -3313,7 +3302,13 @@
               <w:rPr>
                 <w:rFonts w:ascii="Arial" w:eastAsia="Arial" w:hAnsi="Arial" w:cs="Arial"/>
               </w:rPr>
-              <w:t>Incomplete</w:t>
+              <w:t>C</w:t>
+            </w:r>
+            <w:r>
+              <w:rPr>
+                <w:rFonts w:ascii="Arial" w:eastAsia="Arial" w:hAnsi="Arial" w:cs="Arial"/>
+              </w:rPr>
+              <w:t>omplete</w:t>
             </w:r>
           </w:p>
         </w:tc>
@@ -3334,7 +3329,7 @@
               <w:rPr>
                 <w:rFonts w:ascii="Arial" w:eastAsia="Arial" w:hAnsi="Arial" w:cs="Arial"/>
               </w:rPr>
-              <w:t>Deepak</w:t>
+              <w:t>Corie</w:t>
             </w:r>
           </w:p>
         </w:tc>
@@ -3376,6 +3371,12 @@
                 <w:rFonts w:ascii="Arial" w:eastAsia="Arial" w:hAnsi="Arial" w:cs="Arial"/>
               </w:rPr>
             </w:pPr>
+            <w:r>
+              <w:rPr>
+                <w:rFonts w:ascii="Arial" w:eastAsia="Arial" w:hAnsi="Arial" w:cs="Arial"/>
+              </w:rPr>
+              <w:t>1 Hour</w:t>
+            </w:r>
           </w:p>
         </w:tc>
         <w:tc>
@@ -3391,6 +3392,12 @@
                 <w:rFonts w:ascii="Arial" w:eastAsia="Arial" w:hAnsi="Arial" w:cs="Arial"/>
               </w:rPr>
             </w:pPr>
+            <w:r>
+              <w:rPr>
+                <w:rFonts w:ascii="Arial" w:eastAsia="Arial" w:hAnsi="Arial" w:cs="Arial"/>
+              </w:rPr>
+              <w:t>0</w:t>
+            </w:r>
           </w:p>
         </w:tc>
       </w:tr>
@@ -3433,7 +3440,7 @@
 </file>
 
 <file path=word/endnotes.xml><?xml version="1.0" encoding="utf-8"?>
-<w:endnotes xmlns:wpc="http://schemas.microsoft.com/office/word/2010/wordprocessingCanvas" xmlns:cx="http://schemas.microsoft.com/office/drawing/2014/chartex" xmlns:cx1="http://schemas.microsoft.com/office/drawing/2015/9/8/chartex" xmlns:cx2="http://schemas.microsoft.com/office/drawing/2015/10/21/chartex" xmlns:cx3="http://schemas.microsoft.com/office/drawing/2016/5/9/chartex" xmlns:cx4="http://schemas.microsoft.com/office/drawing/2016/5/10/chartex" xmlns:cx5="http://schemas.microsoft.com/office/drawing/2016/5/11/chartex" xmlns:cx6="http://schemas.microsoft.com/office/drawing/2016/5/12/chartex" xmlns:cx7="http://schemas.microsoft.com/office/drawing/2016/5/13/chartex" xmlns:cx8="http://schemas.microsoft.com/office/drawing/2016/5/14/chartex" xmlns:mc="http://schemas.openxmlformats.org/markup-compatibility/2006" xmlns:aink="http://schemas.microsoft.com/office/drawing/2016/ink" xmlns:am3d="http://schemas.microsoft.com/office/drawing/2017/model3d" xmlns:o="urn:schemas-microsoft-com:office:office" xmlns:oel="http://schemas.microsoft.com/office/2019/extlst" xmlns:r="http://schemas.openxmlformats.org/officeDocument/2006/relationships" xmlns:m="http://schemas.openxmlformats.org/officeDocument/2006/math" xmlns:v="urn:schemas-microsoft-com:vml" xmlns:wp14="http://schemas.microsoft.com/office/word/2010/wordprocessingDrawing" xmlns:wp="http://schemas.openxmlformats.org/drawingml/2006/wordprocessingDrawing" xmlns:w10="urn:schemas-microsoft-com:office:word" xmlns:w="http://schemas.openxmlformats.org/wordprocessingml/2006/main" xmlns:w14="http://schemas.microsoft.com/office/word/2010/wordml" xmlns:w15="http://schemas.microsoft.com/office/word/2012/wordml" xmlns:w16cex="http://schemas.microsoft.com/office/word/2018/wordml/cex" xmlns:w16cid="http://schemas.microsoft.com/office/word/2016/wordml/cid" xmlns:w16="http://schemas.microsoft.com/office/word/2018/wordml" xmlns:w16du="http://schemas.microsoft.com/office/word/2023/wordml/word16du" xmlns:w16sdtdh="http://schemas.microsoft.com/office/word/2020/wordml/sdtdatahash" xmlns:w16se="http://schemas.microsoft.com/office/word/2015/wordml/symex" xmlns:wpg="http://schemas.microsoft.com/office/word/2010/wordprocessingGroup" xmlns:wpi="http://schemas.microsoft.com/office/word/2010/wordprocessingInk" xmlns:wne="http://schemas.microsoft.com/office/word/2006/wordml" xmlns:wps="http://schemas.microsoft.com/office/word/2010/wordprocessingShape" mc:Ignorable="w14 w15 w16se w16cid w16 w16cex w16sdtdh wp14">
+<w:endnotes xmlns:wpc="http://schemas.microsoft.com/office/word/2010/wordprocessingCanvas" xmlns:cx="http://schemas.microsoft.com/office/drawing/2014/chartex" xmlns:cx1="http://schemas.microsoft.com/office/drawing/2015/9/8/chartex" xmlns:cx2="http://schemas.microsoft.com/office/drawing/2015/10/21/chartex" xmlns:cx3="http://schemas.microsoft.com/office/drawing/2016/5/9/chartex" xmlns:cx4="http://schemas.microsoft.com/office/drawing/2016/5/10/chartex" xmlns:cx5="http://schemas.microsoft.com/office/drawing/2016/5/11/chartex" xmlns:cx6="http://schemas.microsoft.com/office/drawing/2016/5/12/chartex" xmlns:cx7="http://schemas.microsoft.com/office/drawing/2016/5/13/chartex" xmlns:cx8="http://schemas.microsoft.com/office/drawing/2016/5/14/chartex" xmlns:mc="http://schemas.openxmlformats.org/markup-compatibility/2006" xmlns:aink="http://schemas.microsoft.com/office/drawing/2016/ink" xmlns:am3d="http://schemas.microsoft.com/office/drawing/2017/model3d" xmlns:o="urn:schemas-microsoft-com:office:office" xmlns:oel="http://schemas.microsoft.com/office/2019/extlst" xmlns:r="http://schemas.openxmlformats.org/officeDocument/2006/relationships" xmlns:m="http://schemas.openxmlformats.org/officeDocument/2006/math" xmlns:v="urn:schemas-microsoft-com:vml" xmlns:wp14="http://schemas.microsoft.com/office/word/2010/wordprocessingDrawing" xmlns:wp="http://schemas.openxmlformats.org/drawingml/2006/wordprocessingDrawing" xmlns:w10="urn:schemas-microsoft-com:office:word" xmlns:w="http://schemas.openxmlformats.org/wordprocessingml/2006/main" xmlns:w14="http://schemas.microsoft.com/office/word/2010/wordml" xmlns:w15="http://schemas.microsoft.com/office/word/2012/wordml" xmlns:w16cex="http://schemas.microsoft.com/office/word/2018/wordml/cex" xmlns:w16cid="http://schemas.microsoft.com/office/word/2016/wordml/cid" xmlns:w16="http://schemas.microsoft.com/office/word/2018/wordml" xmlns:w16sdtdh="http://schemas.microsoft.com/office/word/2020/wordml/sdtdatahash" xmlns:w16se="http://schemas.microsoft.com/office/word/2015/wordml/symex" xmlns:wpg="http://schemas.microsoft.com/office/word/2010/wordprocessingGroup" xmlns:wpi="http://schemas.microsoft.com/office/word/2010/wordprocessingInk" xmlns:wne="http://schemas.microsoft.com/office/word/2006/wordml" xmlns:wps="http://schemas.microsoft.com/office/word/2010/wordprocessingShape" mc:Ignorable="w14 w15 w16se w16cid w16 w16cex w16sdtdh wp14">
   <w:endnote w:type="separator" w:id="-1">
     <w:p>
       <w:r>
@@ -3452,7 +3459,7 @@
 </file>
 
 <file path=word/footer1.xml><?xml version="1.0" encoding="utf-8"?>
-<w:ftr xmlns:wpc="http://schemas.microsoft.com/office/word/2010/wordprocessingCanvas" xmlns:cx="http://schemas.microsoft.com/office/drawing/2014/chartex" xmlns:cx1="http://schemas.microsoft.com/office/drawing/2015/9/8/chartex" xmlns:cx2="http://schemas.microsoft.com/office/drawing/2015/10/21/chartex" xmlns:cx3="http://schemas.microsoft.com/office/drawing/2016/5/9/chartex" xmlns:cx4="http://schemas.microsoft.com/office/drawing/2016/5/10/chartex" xmlns:cx5="http://schemas.microsoft.com/office/drawing/2016/5/11/chartex" xmlns:cx6="http://schemas.microsoft.com/office/drawing/2016/5/12/chartex" xmlns:cx7="http://schemas.microsoft.com/office/drawing/2016/5/13/chartex" xmlns:cx8="http://schemas.microsoft.com/office/drawing/2016/5/14/chartex" xmlns:mc="http://schemas.openxmlformats.org/markup-compatibility/2006" xmlns:aink="http://schemas.microsoft.com/office/drawing/2016/ink" xmlns:am3d="http://schemas.microsoft.com/office/drawing/2017/model3d" xmlns:o="urn:schemas-microsoft-com:office:office" xmlns:oel="http://schemas.microsoft.com/office/2019/extlst" xmlns:r="http://schemas.openxmlformats.org/officeDocument/2006/relationships" xmlns:m="http://schemas.openxmlformats.org/officeDocument/2006/math" xmlns:v="urn:schemas-microsoft-com:vml" xmlns:wp14="http://schemas.microsoft.com/office/word/2010/wordprocessingDrawing" xmlns:wp="http://schemas.openxmlformats.org/drawingml/2006/wordprocessingDrawing" xmlns:w10="urn:schemas-microsoft-com:office:word" xmlns:w="http://schemas.openxmlformats.org/wordprocessingml/2006/main" xmlns:w14="http://schemas.microsoft.com/office/word/2010/wordml" xmlns:w15="http://schemas.microsoft.com/office/word/2012/wordml" xmlns:w16cex="http://schemas.microsoft.com/office/word/2018/wordml/cex" xmlns:w16cid="http://schemas.microsoft.com/office/word/2016/wordml/cid" xmlns:w16="http://schemas.microsoft.com/office/word/2018/wordml" xmlns:w16du="http://schemas.microsoft.com/office/word/2023/wordml/word16du" xmlns:w16sdtdh="http://schemas.microsoft.com/office/word/2020/wordml/sdtdatahash" xmlns:w16se="http://schemas.microsoft.com/office/word/2015/wordml/symex" xmlns:wpg="http://schemas.microsoft.com/office/word/2010/wordprocessingGroup" xmlns:wpi="http://schemas.microsoft.com/office/word/2010/wordprocessingInk" xmlns:wne="http://schemas.microsoft.com/office/word/2006/wordml" xmlns:wps="http://schemas.microsoft.com/office/word/2010/wordprocessingShape" mc:Ignorable="w14 w15 w16se w16cid w16 w16cex w16sdtdh wp14">
+<w:ftr xmlns:wpc="http://schemas.microsoft.com/office/word/2010/wordprocessingCanvas" xmlns:cx="http://schemas.microsoft.com/office/drawing/2014/chartex" xmlns:cx1="http://schemas.microsoft.com/office/drawing/2015/9/8/chartex" xmlns:cx2="http://schemas.microsoft.com/office/drawing/2015/10/21/chartex" xmlns:cx3="http://schemas.microsoft.com/office/drawing/2016/5/9/chartex" xmlns:cx4="http://schemas.microsoft.com/office/drawing/2016/5/10/chartex" xmlns:cx5="http://schemas.microsoft.com/office/drawing/2016/5/11/chartex" xmlns:cx6="http://schemas.microsoft.com/office/drawing/2016/5/12/chartex" xmlns:cx7="http://schemas.microsoft.com/office/drawing/2016/5/13/chartex" xmlns:cx8="http://schemas.microsoft.com/office/drawing/2016/5/14/chartex" xmlns:mc="http://schemas.openxmlformats.org/markup-compatibility/2006" xmlns:aink="http://schemas.microsoft.com/office/drawing/2016/ink" xmlns:am3d="http://schemas.microsoft.com/office/drawing/2017/model3d" xmlns:o="urn:schemas-microsoft-com:office:office" xmlns:oel="http://schemas.microsoft.com/office/2019/extlst" xmlns:r="http://schemas.openxmlformats.org/officeDocument/2006/relationships" xmlns:m="http://schemas.openxmlformats.org/officeDocument/2006/math" xmlns:v="urn:schemas-microsoft-com:vml" xmlns:wp14="http://schemas.microsoft.com/office/word/2010/wordprocessingDrawing" xmlns:wp="http://schemas.openxmlformats.org/drawingml/2006/wordprocessingDrawing" xmlns:w10="urn:schemas-microsoft-com:office:word" xmlns:w="http://schemas.openxmlformats.org/wordprocessingml/2006/main" xmlns:w14="http://schemas.microsoft.com/office/word/2010/wordml" xmlns:w15="http://schemas.microsoft.com/office/word/2012/wordml" xmlns:w16cex="http://schemas.microsoft.com/office/word/2018/wordml/cex" xmlns:w16cid="http://schemas.microsoft.com/office/word/2016/wordml/cid" xmlns:w16="http://schemas.microsoft.com/office/word/2018/wordml" xmlns:w16sdtdh="http://schemas.microsoft.com/office/word/2020/wordml/sdtdatahash" xmlns:w16se="http://schemas.microsoft.com/office/word/2015/wordml/symex" xmlns:wpg="http://schemas.microsoft.com/office/word/2010/wordprocessingGroup" xmlns:wpi="http://schemas.microsoft.com/office/word/2010/wordprocessingInk" xmlns:wne="http://schemas.microsoft.com/office/word/2006/wordml" xmlns:wps="http://schemas.microsoft.com/office/word/2010/wordprocessingShape" mc:Ignorable="w14 w15 w16se w16cid w16 w16cex w16sdtdh wp14">
   <w:p>
     <w:pPr>
       <w:pBdr>
@@ -3618,7 +3625,7 @@
 </file>
 
 <file path=word/footnotes.xml><?xml version="1.0" encoding="utf-8"?>
-<w:footnotes xmlns:wpc="http://schemas.microsoft.com/office/word/2010/wordprocessingCanvas" xmlns:cx="http://schemas.microsoft.com/office/drawing/2014/chartex" xmlns:cx1="http://schemas.microsoft.com/office/drawing/2015/9/8/chartex" xmlns:cx2="http://schemas.microsoft.com/office/drawing/2015/10/21/chartex" xmlns:cx3="http://schemas.microsoft.com/office/drawing/2016/5/9/chartex" xmlns:cx4="http://schemas.microsoft.com/office/drawing/2016/5/10/chartex" xmlns:cx5="http://schemas.microsoft.com/office/drawing/2016/5/11/chartex" xmlns:cx6="http://schemas.microsoft.com/office/drawing/2016/5/12/chartex" xmlns:cx7="http://schemas.microsoft.com/office/drawing/2016/5/13/chartex" xmlns:cx8="http://schemas.microsoft.com/office/drawing/2016/5/14/chartex" xmlns:mc="http://schemas.openxmlformats.org/markup-compatibility/2006" xmlns:aink="http://schemas.microsoft.com/office/drawing/2016/ink" xmlns:am3d="http://schemas.microsoft.com/office/drawing/2017/model3d" xmlns:o="urn:schemas-microsoft-com:office:office" xmlns:oel="http://schemas.microsoft.com/office/2019/extlst" xmlns:r="http://schemas.openxmlformats.org/officeDocument/2006/relationships" xmlns:m="http://schemas.openxmlformats.org/officeDocument/2006/math" xmlns:v="urn:schemas-microsoft-com:vml" xmlns:wp14="http://schemas.microsoft.com/office/word/2010/wordprocessingDrawing" xmlns:wp="http://schemas.openxmlformats.org/drawingml/2006/wordprocessingDrawing" xmlns:w10="urn:schemas-microsoft-com:office:word" xmlns:w="http://schemas.openxmlformats.org/wordprocessingml/2006/main" xmlns:w14="http://schemas.microsoft.com/office/word/2010/wordml" xmlns:w15="http://schemas.microsoft.com/office/word/2012/wordml" xmlns:w16cex="http://schemas.microsoft.com/office/word/2018/wordml/cex" xmlns:w16cid="http://schemas.microsoft.com/office/word/2016/wordml/cid" xmlns:w16="http://schemas.microsoft.com/office/word/2018/wordml" xmlns:w16du="http://schemas.microsoft.com/office/word/2023/wordml/word16du" xmlns:w16sdtdh="http://schemas.microsoft.com/office/word/2020/wordml/sdtdatahash" xmlns:w16se="http://schemas.microsoft.com/office/word/2015/wordml/symex" xmlns:wpg="http://schemas.microsoft.com/office/word/2010/wordprocessingGroup" xmlns:wpi="http://schemas.microsoft.com/office/word/2010/wordprocessingInk" xmlns:wne="http://schemas.microsoft.com/office/word/2006/wordml" xmlns:wps="http://schemas.microsoft.com/office/word/2010/wordprocessingShape" mc:Ignorable="w14 w15 w16se w16cid w16 w16cex w16sdtdh wp14">
+<w:footnotes xmlns:wpc="http://schemas.microsoft.com/office/word/2010/wordprocessingCanvas" xmlns:cx="http://schemas.microsoft.com/office/drawing/2014/chartex" xmlns:cx1="http://schemas.microsoft.com/office/drawing/2015/9/8/chartex" xmlns:cx2="http://schemas.microsoft.com/office/drawing/2015/10/21/chartex" xmlns:cx3="http://schemas.microsoft.com/office/drawing/2016/5/9/chartex" xmlns:cx4="http://schemas.microsoft.com/office/drawing/2016/5/10/chartex" xmlns:cx5="http://schemas.microsoft.com/office/drawing/2016/5/11/chartex" xmlns:cx6="http://schemas.microsoft.com/office/drawing/2016/5/12/chartex" xmlns:cx7="http://schemas.microsoft.com/office/drawing/2016/5/13/chartex" xmlns:cx8="http://schemas.microsoft.com/office/drawing/2016/5/14/chartex" xmlns:mc="http://schemas.openxmlformats.org/markup-compatibility/2006" xmlns:aink="http://schemas.microsoft.com/office/drawing/2016/ink" xmlns:am3d="http://schemas.microsoft.com/office/drawing/2017/model3d" xmlns:o="urn:schemas-microsoft-com:office:office" xmlns:oel="http://schemas.microsoft.com/office/2019/extlst" xmlns:r="http://schemas.openxmlformats.org/officeDocument/2006/relationships" xmlns:m="http://schemas.openxmlformats.org/officeDocument/2006/math" xmlns:v="urn:schemas-microsoft-com:vml" xmlns:wp14="http://schemas.microsoft.com/office/word/2010/wordprocessingDrawing" xmlns:wp="http://schemas.openxmlformats.org/drawingml/2006/wordprocessingDrawing" xmlns:w10="urn:schemas-microsoft-com:office:word" xmlns:w="http://schemas.openxmlformats.org/wordprocessingml/2006/main" xmlns:w14="http://schemas.microsoft.com/office/word/2010/wordml" xmlns:w15="http://schemas.microsoft.com/office/word/2012/wordml" xmlns:w16cex="http://schemas.microsoft.com/office/word/2018/wordml/cex" xmlns:w16cid="http://schemas.microsoft.com/office/word/2016/wordml/cid" xmlns:w16="http://schemas.microsoft.com/office/word/2018/wordml" xmlns:w16sdtdh="http://schemas.microsoft.com/office/word/2020/wordml/sdtdatahash" xmlns:w16se="http://schemas.microsoft.com/office/word/2015/wordml/symex" xmlns:wpg="http://schemas.microsoft.com/office/word/2010/wordprocessingGroup" xmlns:wpi="http://schemas.microsoft.com/office/word/2010/wordprocessingInk" xmlns:wne="http://schemas.microsoft.com/office/word/2006/wordml" xmlns:wps="http://schemas.microsoft.com/office/word/2010/wordprocessingShape" mc:Ignorable="w14 w15 w16se w16cid w16 w16cex w16sdtdh wp14">
   <w:footnote w:type="separator" w:id="-1">
     <w:p>
       <w:r>
@@ -3637,7 +3644,7 @@
 </file>
 
 <file path=word/header1.xml><?xml version="1.0" encoding="utf-8"?>
-<w:hdr xmlns:wpc="http://schemas.microsoft.com/office/word/2010/wordprocessingCanvas" xmlns:cx="http://schemas.microsoft.com/office/drawing/2014/chartex" xmlns:cx1="http://schemas.microsoft.com/office/drawing/2015/9/8/chartex" xmlns:cx2="http://schemas.microsoft.com/office/drawing/2015/10/21/chartex" xmlns:cx3="http://schemas.microsoft.com/office/drawing/2016/5/9/chartex" xmlns:cx4="http://schemas.microsoft.com/office/drawing/2016/5/10/chartex" xmlns:cx5="http://schemas.microsoft.com/office/drawing/2016/5/11/chartex" xmlns:cx6="http://schemas.microsoft.com/office/drawing/2016/5/12/chartex" xmlns:cx7="http://schemas.microsoft.com/office/drawing/2016/5/13/chartex" xmlns:cx8="http://schemas.microsoft.com/office/drawing/2016/5/14/chartex" xmlns:mc="http://schemas.openxmlformats.org/markup-compatibility/2006" xmlns:aink="http://schemas.microsoft.com/office/drawing/2016/ink" xmlns:am3d="http://schemas.microsoft.com/office/drawing/2017/model3d" xmlns:o="urn:schemas-microsoft-com:office:office" xmlns:oel="http://schemas.microsoft.com/office/2019/extlst" xmlns:r="http://schemas.openxmlformats.org/officeDocument/2006/relationships" xmlns:m="http://schemas.openxmlformats.org/officeDocument/2006/math" xmlns:v="urn:schemas-microsoft-com:vml" xmlns:wp14="http://schemas.microsoft.com/office/word/2010/wordprocessingDrawing" xmlns:wp="http://schemas.openxmlformats.org/drawingml/2006/wordprocessingDrawing" xmlns:w10="urn:schemas-microsoft-com:office:word" xmlns:w="http://schemas.openxmlformats.org/wordprocessingml/2006/main" xmlns:w14="http://schemas.microsoft.com/office/word/2010/wordml" xmlns:w15="http://schemas.microsoft.com/office/word/2012/wordml" xmlns:w16cex="http://schemas.microsoft.com/office/word/2018/wordml/cex" xmlns:w16cid="http://schemas.microsoft.com/office/word/2016/wordml/cid" xmlns:w16="http://schemas.microsoft.com/office/word/2018/wordml" xmlns:w16du="http://schemas.microsoft.com/office/word/2023/wordml/word16du" xmlns:w16sdtdh="http://schemas.microsoft.com/office/word/2020/wordml/sdtdatahash" xmlns:w16se="http://schemas.microsoft.com/office/word/2015/wordml/symex" xmlns:wpg="http://schemas.microsoft.com/office/word/2010/wordprocessingGroup" xmlns:wpi="http://schemas.microsoft.com/office/word/2010/wordprocessingInk" xmlns:wne="http://schemas.microsoft.com/office/word/2006/wordml" xmlns:wps="http://schemas.microsoft.com/office/word/2010/wordprocessingShape" mc:Ignorable="w14 w15 w16se w16cid w16 w16cex w16sdtdh wp14">
+<w:hdr xmlns:wpc="http://schemas.microsoft.com/office/word/2010/wordprocessingCanvas" xmlns:cx="http://schemas.microsoft.com/office/drawing/2014/chartex" xmlns:cx1="http://schemas.microsoft.com/office/drawing/2015/9/8/chartex" xmlns:cx2="http://schemas.microsoft.com/office/drawing/2015/10/21/chartex" xmlns:cx3="http://schemas.microsoft.com/office/drawing/2016/5/9/chartex" xmlns:cx4="http://schemas.microsoft.com/office/drawing/2016/5/10/chartex" xmlns:cx5="http://schemas.microsoft.com/office/drawing/2016/5/11/chartex" xmlns:cx6="http://schemas.microsoft.com/office/drawing/2016/5/12/chartex" xmlns:cx7="http://schemas.microsoft.com/office/drawing/2016/5/13/chartex" xmlns:cx8="http://schemas.microsoft.com/office/drawing/2016/5/14/chartex" xmlns:mc="http://schemas.openxmlformats.org/markup-compatibility/2006" xmlns:aink="http://schemas.microsoft.com/office/drawing/2016/ink" xmlns:am3d="http://schemas.microsoft.com/office/drawing/2017/model3d" xmlns:o="urn:schemas-microsoft-com:office:office" xmlns:oel="http://schemas.microsoft.com/office/2019/extlst" xmlns:r="http://schemas.openxmlformats.org/officeDocument/2006/relationships" xmlns:m="http://schemas.openxmlformats.org/officeDocument/2006/math" xmlns:v="urn:schemas-microsoft-com:vml" xmlns:wp14="http://schemas.microsoft.com/office/word/2010/wordprocessingDrawing" xmlns:wp="http://schemas.openxmlformats.org/drawingml/2006/wordprocessingDrawing" xmlns:w10="urn:schemas-microsoft-com:office:word" xmlns:w="http://schemas.openxmlformats.org/wordprocessingml/2006/main" xmlns:w14="http://schemas.microsoft.com/office/word/2010/wordml" xmlns:w15="http://schemas.microsoft.com/office/word/2012/wordml" xmlns:w16cex="http://schemas.microsoft.com/office/word/2018/wordml/cex" xmlns:w16cid="http://schemas.microsoft.com/office/word/2016/wordml/cid" xmlns:w16="http://schemas.microsoft.com/office/word/2018/wordml" xmlns:w16sdtdh="http://schemas.microsoft.com/office/word/2020/wordml/sdtdatahash" xmlns:w16se="http://schemas.microsoft.com/office/word/2015/wordml/symex" xmlns:wpg="http://schemas.microsoft.com/office/word/2010/wordprocessingGroup" xmlns:wpi="http://schemas.microsoft.com/office/word/2010/wordprocessingInk" xmlns:wne="http://schemas.microsoft.com/office/word/2006/wordml" xmlns:wps="http://schemas.microsoft.com/office/word/2010/wordprocessingShape" mc:Ignorable="w14 w15 w16se w16cid w16 w16cex w16sdtdh wp14">
   <w:p>
     <w:pPr>
       <w:pBdr>
@@ -3771,7 +3778,7 @@
 </file>
 
 <file path=word/numbering.xml><?xml version="1.0" encoding="utf-8"?>
-<w:numbering xmlns:wpc="http://schemas.microsoft.com/office/word/2010/wordprocessingCanvas" xmlns:cx="http://schemas.microsoft.com/office/drawing/2014/chartex" xmlns:cx1="http://schemas.microsoft.com/office/drawing/2015/9/8/chartex" xmlns:cx2="http://schemas.microsoft.com/office/drawing/2015/10/21/chartex" xmlns:cx3="http://schemas.microsoft.com/office/drawing/2016/5/9/chartex" xmlns:cx4="http://schemas.microsoft.com/office/drawing/2016/5/10/chartex" xmlns:cx5="http://schemas.microsoft.com/office/drawing/2016/5/11/chartex" xmlns:cx6="http://schemas.microsoft.com/office/drawing/2016/5/12/chartex" xmlns:cx7="http://schemas.microsoft.com/office/drawing/2016/5/13/chartex" xmlns:cx8="http://schemas.microsoft.com/office/drawing/2016/5/14/chartex" xmlns:mc="http://schemas.openxmlformats.org/markup-compatibility/2006" xmlns:aink="http://schemas.microsoft.com/office/drawing/2016/ink" xmlns:am3d="http://schemas.microsoft.com/office/drawing/2017/model3d" xmlns:o="urn:schemas-microsoft-com:office:office" xmlns:oel="http://schemas.microsoft.com/office/2019/extlst" xmlns:r="http://schemas.openxmlformats.org/officeDocument/2006/relationships" xmlns:m="http://schemas.openxmlformats.org/officeDocument/2006/math" xmlns:v="urn:schemas-microsoft-com:vml" xmlns:wp14="http://schemas.microsoft.com/office/word/2010/wordprocessingDrawing" xmlns:wp="http://schemas.openxmlformats.org/drawingml/2006/wordprocessingDrawing" xmlns:w10="urn:schemas-microsoft-com:office:word" xmlns:w="http://schemas.openxmlformats.org/wordprocessingml/2006/main" xmlns:w14="http://schemas.microsoft.com/office/word/2010/wordml" xmlns:w15="http://schemas.microsoft.com/office/word/2012/wordml" xmlns:w16cex="http://schemas.microsoft.com/office/word/2018/wordml/cex" xmlns:w16cid="http://schemas.microsoft.com/office/word/2016/wordml/cid" xmlns:w16="http://schemas.microsoft.com/office/word/2018/wordml" xmlns:w16du="http://schemas.microsoft.com/office/word/2023/wordml/word16du" xmlns:w16sdtdh="http://schemas.microsoft.com/office/word/2020/wordml/sdtdatahash" xmlns:w16se="http://schemas.microsoft.com/office/word/2015/wordml/symex" xmlns:wpg="http://schemas.microsoft.com/office/word/2010/wordprocessingGroup" xmlns:wpi="http://schemas.microsoft.com/office/word/2010/wordprocessingInk" xmlns:wne="http://schemas.microsoft.com/office/word/2006/wordml" xmlns:wps="http://schemas.microsoft.com/office/word/2010/wordprocessingShape" mc:Ignorable="w14 w15 w16se w16cid w16 w16cex w16sdtdh wp14">
+<w:numbering xmlns:wpc="http://schemas.microsoft.com/office/word/2010/wordprocessingCanvas" xmlns:cx="http://schemas.microsoft.com/office/drawing/2014/chartex" xmlns:cx1="http://schemas.microsoft.com/office/drawing/2015/9/8/chartex" xmlns:cx2="http://schemas.microsoft.com/office/drawing/2015/10/21/chartex" xmlns:cx3="http://schemas.microsoft.com/office/drawing/2016/5/9/chartex" xmlns:cx4="http://schemas.microsoft.com/office/drawing/2016/5/10/chartex" xmlns:cx5="http://schemas.microsoft.com/office/drawing/2016/5/11/chartex" xmlns:cx6="http://schemas.microsoft.com/office/drawing/2016/5/12/chartex" xmlns:cx7="http://schemas.microsoft.com/office/drawing/2016/5/13/chartex" xmlns:cx8="http://schemas.microsoft.com/office/drawing/2016/5/14/chartex" xmlns:mc="http://schemas.openxmlformats.org/markup-compatibility/2006" xmlns:aink="http://schemas.microsoft.com/office/drawing/2016/ink" xmlns:am3d="http://schemas.microsoft.com/office/drawing/2017/model3d" xmlns:o="urn:schemas-microsoft-com:office:office" xmlns:oel="http://schemas.microsoft.com/office/2019/extlst" xmlns:r="http://schemas.openxmlformats.org/officeDocument/2006/relationships" xmlns:m="http://schemas.openxmlformats.org/officeDocument/2006/math" xmlns:v="urn:schemas-microsoft-com:vml" xmlns:wp14="http://schemas.microsoft.com/office/word/2010/wordprocessingDrawing" xmlns:wp="http://schemas.openxmlformats.org/drawingml/2006/wordprocessingDrawing" xmlns:w10="urn:schemas-microsoft-com:office:word" xmlns:w="http://schemas.openxmlformats.org/wordprocessingml/2006/main" xmlns:w14="http://schemas.microsoft.com/office/word/2010/wordml" xmlns:w15="http://schemas.microsoft.com/office/word/2012/wordml" xmlns:w16cex="http://schemas.microsoft.com/office/word/2018/wordml/cex" xmlns:w16cid="http://schemas.microsoft.com/office/word/2016/wordml/cid" xmlns:w16="http://schemas.microsoft.com/office/word/2018/wordml" xmlns:w16sdtdh="http://schemas.microsoft.com/office/word/2020/wordml/sdtdatahash" xmlns:w16se="http://schemas.microsoft.com/office/word/2015/wordml/symex" xmlns:wpg="http://schemas.microsoft.com/office/word/2010/wordprocessingGroup" xmlns:wpi="http://schemas.microsoft.com/office/word/2010/wordprocessingInk" xmlns:wne="http://schemas.microsoft.com/office/word/2006/wordml" xmlns:wps="http://schemas.microsoft.com/office/word/2010/wordprocessingShape" mc:Ignorable="w14 w15 w16se w16cid w16 w16cex w16sdtdh wp14">
   <w:abstractNum w:abstractNumId="0" w15:restartNumberingAfterBreak="0">
     <w:nsid w:val="FFFFFF89"/>
     <w:multiLevelType w:val="singleLevel"/>

</xml_diff>

<commit_message>
Added work hours for video presentation.
</commit_message>
<xml_diff>
--- a/Iteration E-4/LCAMIterationPlan4.docx
+++ b/Iteration E-4/LCAMIterationPlan4.docx
@@ -695,6 +695,7 @@
       <w:tr>
         <w:trPr>
           <w:trHeight w:val="728"/>
+          <w:tblHeader/>
         </w:trPr>
         <w:tc>
           <w:tcPr>
@@ -1620,7 +1621,7 @@
               <w:widowControl/>
             </w:pPr>
             <w:r>
-              <w:t>Added the Completed Reward Feature</w:t>
+              <w:t>Project video Presentation</w:t>
             </w:r>
           </w:p>
         </w:tc>
@@ -1642,7 +1643,7 @@
               <w:rPr>
                 <w:rFonts w:ascii="Arial" w:eastAsia="Arial" w:hAnsi="Arial" w:cs="Arial"/>
               </w:rPr>
-              <w:t>With Deepak’s help, added a button to complete task. This then updates the Reward Database and displays the updated information on the reward page</w:t>
+              <w:t>Video presentation regarding vital aspects of the project and assigned tasks</w:t>
             </w:r>
           </w:p>
         </w:tc>
@@ -1653,11 +1654,12 @@
               <w:bottom w:val="single" w:sz="6" w:space="0" w:color="000000"/>
             </w:tcBorders>
             <w:shd w:val="clear" w:color="auto" w:fill="auto"/>
-            <w:vAlign w:val="bottom"/>
-          </w:tcPr>
-          <w:p>
-            <w:pPr>
-              <w:widowControl/>
+            <w:vAlign w:val="center"/>
+          </w:tcPr>
+          <w:p>
+            <w:pPr>
+              <w:widowControl/>
+              <w:jc w:val="center"/>
             </w:pPr>
             <w:hyperlink r:id="rId11" w:history="1">
               <w:r>
@@ -1676,26 +1678,21 @@
               <w:bottom w:val="single" w:sz="6" w:space="0" w:color="000000"/>
             </w:tcBorders>
             <w:shd w:val="clear" w:color="auto" w:fill="auto"/>
-            <w:vAlign w:val="bottom"/>
-          </w:tcPr>
-          <w:p>
-            <w:pPr>
-              <w:widowControl/>
-              <w:rPr>
-                <w:rFonts w:ascii="Arial" w:eastAsia="Arial" w:hAnsi="Arial" w:cs="Arial"/>
-              </w:rPr>
-            </w:pPr>
-            <w:r>
-              <w:rPr>
-                <w:rFonts w:ascii="Arial" w:eastAsia="Arial" w:hAnsi="Arial" w:cs="Arial"/>
-              </w:rPr>
-              <w:t>Matt</w:t>
-            </w:r>
-            <w:r>
-              <w:rPr>
-                <w:rFonts w:ascii="Arial" w:eastAsia="Arial" w:hAnsi="Arial" w:cs="Arial"/>
-              </w:rPr>
-              <w:t xml:space="preserve"> with Deepak</w:t>
+            <w:vAlign w:val="center"/>
+          </w:tcPr>
+          <w:p>
+            <w:pPr>
+              <w:widowControl/>
+              <w:jc w:val="center"/>
+              <w:rPr>
+                <w:rFonts w:ascii="Arial" w:eastAsia="Arial" w:hAnsi="Arial" w:cs="Arial"/>
+              </w:rPr>
+            </w:pPr>
+            <w:r>
+              <w:rPr>
+                <w:rFonts w:ascii="Arial" w:eastAsia="Arial" w:hAnsi="Arial" w:cs="Arial"/>
+              </w:rPr>
+              <w:t>Deepak</w:t>
             </w:r>
           </w:p>
         </w:tc>
@@ -1705,20 +1702,21 @@
             <w:tcBorders>
               <w:bottom w:val="single" w:sz="6" w:space="0" w:color="000000"/>
             </w:tcBorders>
-            <w:vAlign w:val="bottom"/>
-          </w:tcPr>
-          <w:p>
-            <w:pPr>
-              <w:widowControl/>
-              <w:rPr>
-                <w:rFonts w:ascii="Arial" w:eastAsia="Arial" w:hAnsi="Arial" w:cs="Arial"/>
-              </w:rPr>
-            </w:pPr>
-            <w:r>
-              <w:rPr>
-                <w:rFonts w:ascii="Arial" w:eastAsia="Arial" w:hAnsi="Arial" w:cs="Arial"/>
-              </w:rPr>
-              <w:t>4 Hours</w:t>
+            <w:vAlign w:val="center"/>
+          </w:tcPr>
+          <w:p>
+            <w:pPr>
+              <w:widowControl/>
+              <w:jc w:val="center"/>
+              <w:rPr>
+                <w:rFonts w:ascii="Arial" w:eastAsia="Arial" w:hAnsi="Arial" w:cs="Arial"/>
+              </w:rPr>
+            </w:pPr>
+            <w:r>
+              <w:rPr>
+                <w:rFonts w:ascii="Arial" w:eastAsia="Arial" w:hAnsi="Arial" w:cs="Arial"/>
+              </w:rPr>
+              <w:t>3 hours</w:t>
             </w:r>
           </w:p>
         </w:tc>
@@ -1729,20 +1727,21 @@
               <w:bottom w:val="single" w:sz="6" w:space="0" w:color="000000"/>
             </w:tcBorders>
             <w:shd w:val="clear" w:color="auto" w:fill="auto"/>
-            <w:vAlign w:val="bottom"/>
-          </w:tcPr>
-          <w:p>
-            <w:pPr>
-              <w:widowControl/>
-              <w:rPr>
-                <w:rFonts w:ascii="Arial" w:eastAsia="Arial" w:hAnsi="Arial" w:cs="Arial"/>
-              </w:rPr>
-            </w:pPr>
-            <w:r>
-              <w:rPr>
-                <w:rFonts w:ascii="Arial" w:eastAsia="Arial" w:hAnsi="Arial" w:cs="Arial"/>
-              </w:rPr>
-              <w:t>18 Hours</w:t>
+            <w:vAlign w:val="center"/>
+          </w:tcPr>
+          <w:p>
+            <w:pPr>
+              <w:widowControl/>
+              <w:jc w:val="center"/>
+              <w:rPr>
+                <w:rFonts w:ascii="Arial" w:eastAsia="Arial" w:hAnsi="Arial" w:cs="Arial"/>
+              </w:rPr>
+            </w:pPr>
+            <w:r>
+              <w:rPr>
+                <w:rFonts w:ascii="Arial" w:eastAsia="Arial" w:hAnsi="Arial" w:cs="Arial"/>
+              </w:rPr>
+              <w:t>3 hours</w:t>
             </w:r>
           </w:p>
         </w:tc>
@@ -1753,26 +1752,21 @@
               <w:bottom w:val="single" w:sz="6" w:space="0" w:color="000000"/>
             </w:tcBorders>
             <w:shd w:val="clear" w:color="auto" w:fill="auto"/>
-            <w:vAlign w:val="bottom"/>
-          </w:tcPr>
-          <w:p>
-            <w:pPr>
-              <w:widowControl/>
-              <w:rPr>
-                <w:rFonts w:ascii="Arial" w:eastAsia="Arial" w:hAnsi="Arial" w:cs="Arial"/>
-              </w:rPr>
-            </w:pPr>
-            <w:r>
-              <w:rPr>
-                <w:rFonts w:ascii="Arial" w:eastAsia="Arial" w:hAnsi="Arial" w:cs="Arial"/>
-              </w:rPr>
-              <w:t>-14</w:t>
-            </w:r>
-            <w:r>
-              <w:rPr>
-                <w:rFonts w:ascii="Arial" w:eastAsia="Arial" w:hAnsi="Arial" w:cs="Arial"/>
-              </w:rPr>
-              <w:t xml:space="preserve"> Hours</w:t>
+            <w:vAlign w:val="center"/>
+          </w:tcPr>
+          <w:p>
+            <w:pPr>
+              <w:widowControl/>
+              <w:jc w:val="center"/>
+              <w:rPr>
+                <w:rFonts w:ascii="Arial" w:eastAsia="Arial" w:hAnsi="Arial" w:cs="Arial"/>
+              </w:rPr>
+            </w:pPr>
+            <w:r>
+              <w:rPr>
+                <w:rFonts w:ascii="Arial" w:eastAsia="Arial" w:hAnsi="Arial" w:cs="Arial"/>
+              </w:rPr>
+              <w:t>0</w:t>
             </w:r>
           </w:p>
         </w:tc>
@@ -1799,7 +1793,13 @@
               <w:rPr>
                 <w:rFonts w:ascii="Arial" w:eastAsia="Arial" w:hAnsi="Arial" w:cs="Arial"/>
               </w:rPr>
-              <w:t>0.5</w:t>
+              <w:t>0.</w:t>
+            </w:r>
+            <w:r>
+              <w:rPr>
+                <w:rFonts w:ascii="Arial" w:eastAsia="Arial" w:hAnsi="Arial" w:cs="Arial"/>
+              </w:rPr>
+              <w:t>5</w:t>
             </w:r>
           </w:p>
         </w:tc>
@@ -1817,15 +1817,7 @@
               <w:widowControl/>
             </w:pPr>
             <w:r>
-              <w:t xml:space="preserve">Attempted to Merge </w:t>
-            </w:r>
-            <w:proofErr w:type="spellStart"/>
-            <w:r>
-              <w:t>Porodomo</w:t>
-            </w:r>
-            <w:proofErr w:type="spellEnd"/>
-            <w:r>
-              <w:t xml:space="preserve"> Timer</w:t>
+              <w:t>Added the Completed Reward Feature</w:t>
             </w:r>
           </w:p>
         </w:tc>
@@ -1847,403 +1839,7 @@
               <w:rPr>
                 <w:rFonts w:ascii="Arial" w:eastAsia="Arial" w:hAnsi="Arial" w:cs="Arial"/>
               </w:rPr>
-              <w:t>Attempted to merge the timer branch into the testing branch with Sam. After 3 hours, we decided to put that aside to focus on more pressing matters.</w:t>
-            </w:r>
-          </w:p>
-        </w:tc>
-        <w:tc>
-          <w:tcPr>
-            <w:tcW w:w="1260" w:type="dxa"/>
-            <w:tcBorders>
-              <w:bottom w:val="single" w:sz="6" w:space="0" w:color="000000"/>
-            </w:tcBorders>
-            <w:shd w:val="clear" w:color="auto" w:fill="auto"/>
-            <w:vAlign w:val="bottom"/>
-          </w:tcPr>
-          <w:p>
-            <w:pPr>
-              <w:widowControl/>
-            </w:pPr>
-            <w:r>
-              <w:t>Incomplete</w:t>
-            </w:r>
-          </w:p>
-        </w:tc>
-        <w:tc>
-          <w:tcPr>
-            <w:tcW w:w="990" w:type="dxa"/>
-            <w:tcBorders>
-              <w:bottom w:val="single" w:sz="6" w:space="0" w:color="000000"/>
-            </w:tcBorders>
-            <w:shd w:val="clear" w:color="auto" w:fill="auto"/>
-            <w:vAlign w:val="bottom"/>
-          </w:tcPr>
-          <w:p>
-            <w:pPr>
-              <w:widowControl/>
-              <w:rPr>
-                <w:rFonts w:ascii="Arial" w:eastAsia="Arial" w:hAnsi="Arial" w:cs="Arial"/>
-              </w:rPr>
-            </w:pPr>
-            <w:r>
-              <w:rPr>
-                <w:rFonts w:ascii="Arial" w:eastAsia="Arial" w:hAnsi="Arial" w:cs="Arial"/>
-              </w:rPr>
-              <w:t xml:space="preserve">Matt </w:t>
-            </w:r>
-          </w:p>
-        </w:tc>
-        <w:tc>
-          <w:tcPr>
-            <w:tcW w:w="1080" w:type="dxa"/>
-            <w:tcBorders>
-              <w:bottom w:val="single" w:sz="6" w:space="0" w:color="000000"/>
-            </w:tcBorders>
-            <w:vAlign w:val="bottom"/>
-          </w:tcPr>
-          <w:p>
-            <w:pPr>
-              <w:widowControl/>
-              <w:rPr>
-                <w:rFonts w:ascii="Arial" w:eastAsia="Arial" w:hAnsi="Arial" w:cs="Arial"/>
-              </w:rPr>
-            </w:pPr>
-            <w:r>
-              <w:rPr>
-                <w:rFonts w:ascii="Arial" w:eastAsia="Arial" w:hAnsi="Arial" w:cs="Arial"/>
-              </w:rPr>
-              <w:t>2 hours</w:t>
-            </w:r>
-          </w:p>
-        </w:tc>
-        <w:tc>
-          <w:tcPr>
-            <w:tcW w:w="1039" w:type="dxa"/>
-            <w:tcBorders>
-              <w:bottom w:val="single" w:sz="6" w:space="0" w:color="000000"/>
-            </w:tcBorders>
-            <w:shd w:val="clear" w:color="auto" w:fill="auto"/>
-            <w:vAlign w:val="bottom"/>
-          </w:tcPr>
-          <w:p>
-            <w:pPr>
-              <w:widowControl/>
-              <w:rPr>
-                <w:rFonts w:ascii="Arial" w:eastAsia="Arial" w:hAnsi="Arial" w:cs="Arial"/>
-              </w:rPr>
-            </w:pPr>
-            <w:r>
-              <w:rPr>
-                <w:rFonts w:ascii="Arial" w:eastAsia="Arial" w:hAnsi="Arial" w:cs="Arial"/>
-              </w:rPr>
-              <w:t>3 hours</w:t>
-            </w:r>
-          </w:p>
-        </w:tc>
-        <w:tc>
-          <w:tcPr>
-            <w:tcW w:w="992" w:type="dxa"/>
-            <w:tcBorders>
-              <w:bottom w:val="single" w:sz="6" w:space="0" w:color="000000"/>
-            </w:tcBorders>
-            <w:shd w:val="clear" w:color="auto" w:fill="auto"/>
-            <w:vAlign w:val="bottom"/>
-          </w:tcPr>
-          <w:p>
-            <w:pPr>
-              <w:widowControl/>
-              <w:rPr>
-                <w:rFonts w:ascii="Arial" w:eastAsia="Arial" w:hAnsi="Arial" w:cs="Arial"/>
-              </w:rPr>
-            </w:pPr>
-            <w:r>
-              <w:rPr>
-                <w:rFonts w:ascii="Arial" w:eastAsia="Arial" w:hAnsi="Arial" w:cs="Arial"/>
-              </w:rPr>
-              <w:t>-1 hour</w:t>
-            </w:r>
-          </w:p>
-        </w:tc>
-      </w:tr>
-      <w:tr>
-        <w:trPr>
-          <w:trHeight w:val="255"/>
-        </w:trPr>
-        <w:tc>
-          <w:tcPr>
-            <w:tcW w:w="705" w:type="dxa"/>
-            <w:tcBorders>
-              <w:bottom w:val="single" w:sz="6" w:space="0" w:color="000000"/>
-            </w:tcBorders>
-          </w:tcPr>
-          <w:p>
-            <w:pPr>
-              <w:widowControl/>
-              <w:rPr>
-                <w:rFonts w:ascii="Arial" w:eastAsia="Arial" w:hAnsi="Arial" w:cs="Arial"/>
-              </w:rPr>
-            </w:pPr>
-            <w:r>
-              <w:rPr>
-                <w:rFonts w:ascii="Arial" w:eastAsia="Arial" w:hAnsi="Arial" w:cs="Arial"/>
-              </w:rPr>
-              <w:t xml:space="preserve">0.6 </w:t>
-            </w:r>
-          </w:p>
-        </w:tc>
-        <w:tc>
-          <w:tcPr>
-            <w:tcW w:w="2370" w:type="dxa"/>
-            <w:tcBorders>
-              <w:bottom w:val="single" w:sz="6" w:space="0" w:color="000000"/>
-            </w:tcBorders>
-            <w:shd w:val="clear" w:color="auto" w:fill="auto"/>
-            <w:vAlign w:val="bottom"/>
-          </w:tcPr>
-          <w:p>
-            <w:pPr>
-              <w:widowControl/>
-            </w:pPr>
-            <w:r>
-              <w:t>Worked on Demonstration Video</w:t>
-            </w:r>
-          </w:p>
-        </w:tc>
-        <w:tc>
-          <w:tcPr>
-            <w:tcW w:w="2505" w:type="dxa"/>
-            <w:tcBorders>
-              <w:bottom w:val="single" w:sz="6" w:space="0" w:color="000000"/>
-            </w:tcBorders>
-          </w:tcPr>
-          <w:p>
-            <w:pPr>
-              <w:widowControl/>
-              <w:rPr>
-                <w:rFonts w:ascii="Arial" w:eastAsia="Arial" w:hAnsi="Arial" w:cs="Arial"/>
-              </w:rPr>
-            </w:pPr>
-            <w:r>
-              <w:rPr>
-                <w:rFonts w:ascii="Arial" w:eastAsia="Arial" w:hAnsi="Arial" w:cs="Arial"/>
-              </w:rPr>
-              <w:t>Completed planning and recording of video. Also waited and put together other team members parts to create 1 video</w:t>
-            </w:r>
-          </w:p>
-        </w:tc>
-        <w:tc>
-          <w:tcPr>
-            <w:tcW w:w="1260" w:type="dxa"/>
-            <w:tcBorders>
-              <w:bottom w:val="single" w:sz="6" w:space="0" w:color="000000"/>
-            </w:tcBorders>
-            <w:shd w:val="clear" w:color="auto" w:fill="auto"/>
-            <w:vAlign w:val="bottom"/>
-          </w:tcPr>
-          <w:p>
-            <w:pPr>
-              <w:widowControl/>
-            </w:pPr>
-            <w:r>
-              <w:t>Incomplete</w:t>
-            </w:r>
-          </w:p>
-        </w:tc>
-        <w:tc>
-          <w:tcPr>
-            <w:tcW w:w="990" w:type="dxa"/>
-            <w:tcBorders>
-              <w:bottom w:val="single" w:sz="6" w:space="0" w:color="000000"/>
-            </w:tcBorders>
-            <w:shd w:val="clear" w:color="auto" w:fill="auto"/>
-            <w:vAlign w:val="bottom"/>
-          </w:tcPr>
-          <w:p>
-            <w:pPr>
-              <w:widowControl/>
-              <w:rPr>
-                <w:rFonts w:ascii="Arial" w:eastAsia="Arial" w:hAnsi="Arial" w:cs="Arial"/>
-              </w:rPr>
-            </w:pPr>
-            <w:r>
-              <w:rPr>
-                <w:rFonts w:ascii="Arial" w:eastAsia="Arial" w:hAnsi="Arial" w:cs="Arial"/>
-              </w:rPr>
-              <w:t>Matt</w:t>
-            </w:r>
-          </w:p>
-        </w:tc>
-        <w:tc>
-          <w:tcPr>
-            <w:tcW w:w="1080" w:type="dxa"/>
-            <w:tcBorders>
-              <w:bottom w:val="single" w:sz="6" w:space="0" w:color="000000"/>
-            </w:tcBorders>
-            <w:vAlign w:val="bottom"/>
-          </w:tcPr>
-          <w:p>
-            <w:pPr>
-              <w:widowControl/>
-              <w:rPr>
-                <w:rFonts w:ascii="Arial" w:eastAsia="Arial" w:hAnsi="Arial" w:cs="Arial"/>
-              </w:rPr>
-            </w:pPr>
-            <w:r>
-              <w:rPr>
-                <w:rFonts w:ascii="Arial" w:eastAsia="Arial" w:hAnsi="Arial" w:cs="Arial"/>
-              </w:rPr>
-              <w:t>4 Hours</w:t>
-            </w:r>
-          </w:p>
-        </w:tc>
-        <w:tc>
-          <w:tcPr>
-            <w:tcW w:w="1039" w:type="dxa"/>
-            <w:tcBorders>
-              <w:bottom w:val="single" w:sz="6" w:space="0" w:color="000000"/>
-            </w:tcBorders>
-            <w:shd w:val="clear" w:color="auto" w:fill="auto"/>
-            <w:vAlign w:val="bottom"/>
-          </w:tcPr>
-          <w:p>
-            <w:pPr>
-              <w:widowControl/>
-              <w:rPr>
-                <w:rFonts w:ascii="Arial" w:eastAsia="Arial" w:hAnsi="Arial" w:cs="Arial"/>
-              </w:rPr>
-            </w:pPr>
-            <w:r>
-              <w:rPr>
-                <w:rFonts w:ascii="Arial" w:eastAsia="Arial" w:hAnsi="Arial" w:cs="Arial"/>
-              </w:rPr>
-              <w:t>3 Hours</w:t>
-            </w:r>
-          </w:p>
-        </w:tc>
-        <w:tc>
-          <w:tcPr>
-            <w:tcW w:w="992" w:type="dxa"/>
-            <w:tcBorders>
-              <w:bottom w:val="single" w:sz="6" w:space="0" w:color="000000"/>
-            </w:tcBorders>
-            <w:shd w:val="clear" w:color="auto" w:fill="auto"/>
-            <w:vAlign w:val="bottom"/>
-          </w:tcPr>
-          <w:p>
-            <w:pPr>
-              <w:widowControl/>
-              <w:rPr>
-                <w:rFonts w:ascii="Arial" w:eastAsia="Arial" w:hAnsi="Arial" w:cs="Arial"/>
-              </w:rPr>
-            </w:pPr>
-            <w:r>
-              <w:rPr>
-                <w:rFonts w:ascii="Arial" w:eastAsia="Arial" w:hAnsi="Arial" w:cs="Arial"/>
-              </w:rPr>
-              <w:t>1 hour</w:t>
-            </w:r>
-          </w:p>
-        </w:tc>
-      </w:tr>
-      <w:tr>
-        <w:trPr>
-          <w:trHeight w:val="255"/>
-        </w:trPr>
-        <w:tc>
-          <w:tcPr>
-            <w:tcW w:w="705" w:type="dxa"/>
-            <w:tcBorders>
-              <w:bottom w:val="single" w:sz="6" w:space="0" w:color="000000"/>
-            </w:tcBorders>
-          </w:tcPr>
-          <w:p>
-            <w:pPr>
-              <w:widowControl/>
-              <w:rPr>
-                <w:rFonts w:ascii="Arial" w:eastAsia="Arial" w:hAnsi="Arial" w:cs="Arial"/>
-              </w:rPr>
-            </w:pPr>
-            <w:r>
-              <w:rPr>
-                <w:rFonts w:ascii="Arial" w:eastAsia="Arial" w:hAnsi="Arial" w:cs="Arial"/>
-              </w:rPr>
-              <w:t>0.7</w:t>
-            </w:r>
-          </w:p>
-        </w:tc>
-        <w:tc>
-          <w:tcPr>
-            <w:tcW w:w="2370" w:type="dxa"/>
-            <w:tcBorders>
-              <w:bottom w:val="single" w:sz="6" w:space="0" w:color="000000"/>
-            </w:tcBorders>
-            <w:shd w:val="clear" w:color="auto" w:fill="auto"/>
-            <w:vAlign w:val="bottom"/>
-          </w:tcPr>
-          <w:p>
-            <w:pPr>
-              <w:widowControl/>
-            </w:pPr>
-            <w:r>
-              <w:t xml:space="preserve">Fixed Bug where only one </w:t>
-            </w:r>
-            <w:proofErr w:type="spellStart"/>
-            <w:r>
-              <w:t>Todo</w:t>
-            </w:r>
-            <w:proofErr w:type="spellEnd"/>
-            <w:r>
-              <w:t xml:space="preserve"> Card would show</w:t>
-            </w:r>
-          </w:p>
-        </w:tc>
-        <w:tc>
-          <w:tcPr>
-            <w:tcW w:w="2505" w:type="dxa"/>
-            <w:tcBorders>
-              <w:bottom w:val="single" w:sz="6" w:space="0" w:color="000000"/>
-            </w:tcBorders>
-          </w:tcPr>
-          <w:p>
-            <w:pPr>
-              <w:widowControl/>
-              <w:rPr>
-                <w:rFonts w:ascii="Arial" w:eastAsia="Arial" w:hAnsi="Arial" w:cs="Arial"/>
-              </w:rPr>
-            </w:pPr>
-            <w:r>
-              <w:rPr>
-                <w:rFonts w:ascii="Arial" w:eastAsia="Arial" w:hAnsi="Arial" w:cs="Arial"/>
-              </w:rPr>
-              <w:t xml:space="preserve">Fixed a bug where only 1 </w:t>
-            </w:r>
-            <w:proofErr w:type="spellStart"/>
-            <w:r>
-              <w:rPr>
-                <w:rFonts w:ascii="Arial" w:eastAsia="Arial" w:hAnsi="Arial" w:cs="Arial"/>
-              </w:rPr>
-              <w:t>Todo</w:t>
-            </w:r>
-            <w:proofErr w:type="spellEnd"/>
-            <w:r>
-              <w:rPr>
-                <w:rFonts w:ascii="Arial" w:eastAsia="Arial" w:hAnsi="Arial" w:cs="Arial"/>
-              </w:rPr>
-              <w:t xml:space="preserve"> Card would show on the </w:t>
-            </w:r>
-            <w:proofErr w:type="spellStart"/>
-            <w:r>
-              <w:rPr>
-                <w:rFonts w:ascii="Arial" w:eastAsia="Arial" w:hAnsi="Arial" w:cs="Arial"/>
-              </w:rPr>
-              <w:t>Todo</w:t>
-            </w:r>
-            <w:proofErr w:type="spellEnd"/>
-            <w:r>
-              <w:rPr>
-                <w:rFonts w:ascii="Arial" w:eastAsia="Arial" w:hAnsi="Arial" w:cs="Arial"/>
-              </w:rPr>
-              <w:t xml:space="preserve"> Screen even though more were in the database.</w:t>
+              <w:t>With Deepak’s help, added a button to complete task. This then updates the Reward Database and displays the updated information on the reward page</w:t>
             </w:r>
           </w:p>
         </w:tc>
@@ -2292,6 +1888,12 @@
               </w:rPr>
               <w:t>Matt</w:t>
             </w:r>
+            <w:r>
+              <w:rPr>
+                <w:rFonts w:ascii="Arial" w:eastAsia="Arial" w:hAnsi="Arial" w:cs="Arial"/>
+              </w:rPr>
+              <w:t xml:space="preserve"> with Deepak</w:t>
+            </w:r>
           </w:p>
         </w:tc>
         <w:tc>
@@ -2313,7 +1915,7 @@
               <w:rPr>
                 <w:rFonts w:ascii="Arial" w:eastAsia="Arial" w:hAnsi="Arial" w:cs="Arial"/>
               </w:rPr>
-              <w:t>1 Hours</w:t>
+              <w:t>4 Hours</w:t>
             </w:r>
           </w:p>
         </w:tc>
@@ -2337,7 +1939,7 @@
               <w:rPr>
                 <w:rFonts w:ascii="Arial" w:eastAsia="Arial" w:hAnsi="Arial" w:cs="Arial"/>
               </w:rPr>
-              <w:t>2 hours</w:t>
+              <w:t>18 Hours</w:t>
             </w:r>
           </w:p>
         </w:tc>
@@ -2361,13 +1963,13 @@
               <w:rPr>
                 <w:rFonts w:ascii="Arial" w:eastAsia="Arial" w:hAnsi="Arial" w:cs="Arial"/>
               </w:rPr>
-              <w:t>-</w:t>
-            </w:r>
-            <w:r>
-              <w:rPr>
-                <w:rFonts w:ascii="Arial" w:eastAsia="Arial" w:hAnsi="Arial" w:cs="Arial"/>
-              </w:rPr>
-              <w:t>1 hour</w:t>
+              <w:t>-14</w:t>
+            </w:r>
+            <w:r>
+              <w:rPr>
+                <w:rFonts w:ascii="Arial" w:eastAsia="Arial" w:hAnsi="Arial" w:cs="Arial"/>
+              </w:rPr>
+              <w:t xml:space="preserve"> Hours</w:t>
             </w:r>
           </w:p>
         </w:tc>
@@ -2378,28 +1980,190 @@
         </w:trPr>
         <w:tc>
           <w:tcPr>
-            <w:tcW w:w="10941" w:type="dxa"/>
-            <w:gridSpan w:val="8"/>
-            <w:tcBorders>
-              <w:top w:val="single" w:sz="6" w:space="0" w:color="000000"/>
+            <w:tcW w:w="705" w:type="dxa"/>
+            <w:tcBorders>
               <w:bottom w:val="single" w:sz="6" w:space="0" w:color="000000"/>
             </w:tcBorders>
-            <w:shd w:val="clear" w:color="auto" w:fill="1F497D" w:themeFill="text2"/>
-          </w:tcPr>
-          <w:p>
-            <w:pPr>
-              <w:widowControl/>
-              <w:rPr>
-                <w:rFonts w:ascii="Arial" w:eastAsia="Arial" w:hAnsi="Arial" w:cs="Arial"/>
-                <w:color w:val="FFFFFF" w:themeColor="background1"/>
-              </w:rPr>
-            </w:pPr>
-            <w:r>
-              <w:rPr>
-                <w:rFonts w:ascii="Arial" w:eastAsia="Arial" w:hAnsi="Arial" w:cs="Arial"/>
-                <w:color w:val="FFFFFF" w:themeColor="background1"/>
-              </w:rPr>
-              <w:t>Current Iteration Work Items</w:t>
+          </w:tcPr>
+          <w:p>
+            <w:pPr>
+              <w:widowControl/>
+              <w:rPr>
+                <w:rFonts w:ascii="Arial" w:eastAsia="Arial" w:hAnsi="Arial" w:cs="Arial"/>
+              </w:rPr>
+            </w:pPr>
+            <w:r>
+              <w:rPr>
+                <w:rFonts w:ascii="Arial" w:eastAsia="Arial" w:hAnsi="Arial" w:cs="Arial"/>
+              </w:rPr>
+              <w:t>0.</w:t>
+            </w:r>
+            <w:r>
+              <w:rPr>
+                <w:rFonts w:ascii="Arial" w:eastAsia="Arial" w:hAnsi="Arial" w:cs="Arial"/>
+              </w:rPr>
+              <w:t>6</w:t>
+            </w:r>
+          </w:p>
+        </w:tc>
+        <w:tc>
+          <w:tcPr>
+            <w:tcW w:w="2370" w:type="dxa"/>
+            <w:tcBorders>
+              <w:bottom w:val="single" w:sz="6" w:space="0" w:color="000000"/>
+            </w:tcBorders>
+            <w:shd w:val="clear" w:color="auto" w:fill="auto"/>
+            <w:vAlign w:val="bottom"/>
+          </w:tcPr>
+          <w:p>
+            <w:pPr>
+              <w:widowControl/>
+            </w:pPr>
+            <w:r>
+              <w:t xml:space="preserve">Attempted to Merge </w:t>
+            </w:r>
+            <w:proofErr w:type="spellStart"/>
+            <w:r>
+              <w:t>Porodomo</w:t>
+            </w:r>
+            <w:proofErr w:type="spellEnd"/>
+            <w:r>
+              <w:t xml:space="preserve"> Timer</w:t>
+            </w:r>
+          </w:p>
+        </w:tc>
+        <w:tc>
+          <w:tcPr>
+            <w:tcW w:w="2505" w:type="dxa"/>
+            <w:tcBorders>
+              <w:bottom w:val="single" w:sz="6" w:space="0" w:color="000000"/>
+            </w:tcBorders>
+          </w:tcPr>
+          <w:p>
+            <w:pPr>
+              <w:widowControl/>
+              <w:rPr>
+                <w:rFonts w:ascii="Arial" w:eastAsia="Arial" w:hAnsi="Arial" w:cs="Arial"/>
+              </w:rPr>
+            </w:pPr>
+            <w:r>
+              <w:rPr>
+                <w:rFonts w:ascii="Arial" w:eastAsia="Arial" w:hAnsi="Arial" w:cs="Arial"/>
+              </w:rPr>
+              <w:t>Attempted to merge the timer branch into the testing branch with Sam. After 3 hours, we decided to put that aside to focus on more pressing matters.</w:t>
+            </w:r>
+          </w:p>
+        </w:tc>
+        <w:tc>
+          <w:tcPr>
+            <w:tcW w:w="1260" w:type="dxa"/>
+            <w:tcBorders>
+              <w:bottom w:val="single" w:sz="6" w:space="0" w:color="000000"/>
+            </w:tcBorders>
+            <w:shd w:val="clear" w:color="auto" w:fill="auto"/>
+            <w:vAlign w:val="bottom"/>
+          </w:tcPr>
+          <w:p>
+            <w:pPr>
+              <w:widowControl/>
+            </w:pPr>
+            <w:r>
+              <w:t>Incomplete</w:t>
+            </w:r>
+          </w:p>
+        </w:tc>
+        <w:tc>
+          <w:tcPr>
+            <w:tcW w:w="990" w:type="dxa"/>
+            <w:tcBorders>
+              <w:bottom w:val="single" w:sz="6" w:space="0" w:color="000000"/>
+            </w:tcBorders>
+            <w:shd w:val="clear" w:color="auto" w:fill="auto"/>
+            <w:vAlign w:val="bottom"/>
+          </w:tcPr>
+          <w:p>
+            <w:pPr>
+              <w:widowControl/>
+              <w:rPr>
+                <w:rFonts w:ascii="Arial" w:eastAsia="Arial" w:hAnsi="Arial" w:cs="Arial"/>
+              </w:rPr>
+            </w:pPr>
+            <w:r>
+              <w:rPr>
+                <w:rFonts w:ascii="Arial" w:eastAsia="Arial" w:hAnsi="Arial" w:cs="Arial"/>
+              </w:rPr>
+              <w:t xml:space="preserve">Matt </w:t>
+            </w:r>
+          </w:p>
+        </w:tc>
+        <w:tc>
+          <w:tcPr>
+            <w:tcW w:w="1080" w:type="dxa"/>
+            <w:tcBorders>
+              <w:bottom w:val="single" w:sz="6" w:space="0" w:color="000000"/>
+            </w:tcBorders>
+            <w:vAlign w:val="bottom"/>
+          </w:tcPr>
+          <w:p>
+            <w:pPr>
+              <w:widowControl/>
+              <w:rPr>
+                <w:rFonts w:ascii="Arial" w:eastAsia="Arial" w:hAnsi="Arial" w:cs="Arial"/>
+              </w:rPr>
+            </w:pPr>
+            <w:r>
+              <w:rPr>
+                <w:rFonts w:ascii="Arial" w:eastAsia="Arial" w:hAnsi="Arial" w:cs="Arial"/>
+              </w:rPr>
+              <w:t>2 hours</w:t>
+            </w:r>
+          </w:p>
+        </w:tc>
+        <w:tc>
+          <w:tcPr>
+            <w:tcW w:w="1039" w:type="dxa"/>
+            <w:tcBorders>
+              <w:bottom w:val="single" w:sz="6" w:space="0" w:color="000000"/>
+            </w:tcBorders>
+            <w:shd w:val="clear" w:color="auto" w:fill="auto"/>
+            <w:vAlign w:val="bottom"/>
+          </w:tcPr>
+          <w:p>
+            <w:pPr>
+              <w:widowControl/>
+              <w:rPr>
+                <w:rFonts w:ascii="Arial" w:eastAsia="Arial" w:hAnsi="Arial" w:cs="Arial"/>
+              </w:rPr>
+            </w:pPr>
+            <w:r>
+              <w:rPr>
+                <w:rFonts w:ascii="Arial" w:eastAsia="Arial" w:hAnsi="Arial" w:cs="Arial"/>
+              </w:rPr>
+              <w:t>3 hours</w:t>
+            </w:r>
+          </w:p>
+        </w:tc>
+        <w:tc>
+          <w:tcPr>
+            <w:tcW w:w="992" w:type="dxa"/>
+            <w:tcBorders>
+              <w:bottom w:val="single" w:sz="6" w:space="0" w:color="000000"/>
+            </w:tcBorders>
+            <w:shd w:val="clear" w:color="auto" w:fill="auto"/>
+            <w:vAlign w:val="bottom"/>
+          </w:tcPr>
+          <w:p>
+            <w:pPr>
+              <w:widowControl/>
+              <w:rPr>
+                <w:rFonts w:ascii="Arial" w:eastAsia="Arial" w:hAnsi="Arial" w:cs="Arial"/>
+              </w:rPr>
+            </w:pPr>
+            <w:r>
+              <w:rPr>
+                <w:rFonts w:ascii="Arial" w:eastAsia="Arial" w:hAnsi="Arial" w:cs="Arial"/>
+              </w:rPr>
+              <w:t>-1 hour</w:t>
             </w:r>
           </w:p>
         </w:tc>
@@ -2412,21 +2176,27 @@
           <w:tcPr>
             <w:tcW w:w="705" w:type="dxa"/>
             <w:tcBorders>
-              <w:top w:val="single" w:sz="6" w:space="0" w:color="000000"/>
-            </w:tcBorders>
-          </w:tcPr>
-          <w:p>
-            <w:pPr>
-              <w:widowControl/>
-              <w:rPr>
-                <w:rFonts w:ascii="Arial" w:eastAsia="Arial" w:hAnsi="Arial" w:cs="Arial"/>
-              </w:rPr>
-            </w:pPr>
-            <w:r>
-              <w:rPr>
-                <w:rFonts w:ascii="Arial" w:eastAsia="Arial" w:hAnsi="Arial" w:cs="Arial"/>
-              </w:rPr>
-              <w:t>1.1</w:t>
+              <w:bottom w:val="single" w:sz="6" w:space="0" w:color="000000"/>
+            </w:tcBorders>
+          </w:tcPr>
+          <w:p>
+            <w:pPr>
+              <w:widowControl/>
+              <w:rPr>
+                <w:rFonts w:ascii="Arial" w:eastAsia="Arial" w:hAnsi="Arial" w:cs="Arial"/>
+              </w:rPr>
+            </w:pPr>
+            <w:r>
+              <w:rPr>
+                <w:rFonts w:ascii="Arial" w:eastAsia="Arial" w:hAnsi="Arial" w:cs="Arial"/>
+              </w:rPr>
+              <w:t>0.</w:t>
+            </w:r>
+            <w:r>
+              <w:rPr>
+                <w:rFonts w:ascii="Arial" w:eastAsia="Arial" w:hAnsi="Arial" w:cs="Arial"/>
+              </w:rPr>
+              <w:t>7</w:t>
             </w:r>
           </w:p>
         </w:tc>
@@ -2434,7 +2204,7 @@
           <w:tcPr>
             <w:tcW w:w="2370" w:type="dxa"/>
             <w:tcBorders>
-              <w:top w:val="single" w:sz="6" w:space="0" w:color="000000"/>
+              <w:bottom w:val="single" w:sz="6" w:space="0" w:color="000000"/>
             </w:tcBorders>
             <w:shd w:val="clear" w:color="auto" w:fill="auto"/>
             <w:vAlign w:val="bottom"/>
@@ -2442,12 +2212,9 @@
           <w:p>
             <w:pPr>
               <w:widowControl/>
-              <w:rPr>
-                <w:rFonts w:ascii="Arial" w:eastAsia="Arial" w:hAnsi="Arial" w:cs="Arial"/>
-              </w:rPr>
-            </w:pPr>
-            <w:r>
-              <w:t>Complete Revised Master Test Plan</w:t>
+            </w:pPr>
+            <w:r>
+              <w:t>Worked on Demonstration Video</w:t>
             </w:r>
           </w:p>
         </w:tc>
@@ -2455,21 +2222,21 @@
           <w:tcPr>
             <w:tcW w:w="2505" w:type="dxa"/>
             <w:tcBorders>
-              <w:top w:val="single" w:sz="6" w:space="0" w:color="000000"/>
-            </w:tcBorders>
-          </w:tcPr>
-          <w:p>
-            <w:pPr>
-              <w:widowControl/>
-              <w:rPr>
-                <w:rFonts w:ascii="Arial" w:eastAsia="Arial" w:hAnsi="Arial" w:cs="Arial"/>
-              </w:rPr>
-            </w:pPr>
-            <w:r>
-              <w:rPr>
-                <w:rFonts w:ascii="Arial" w:eastAsia="Arial" w:hAnsi="Arial" w:cs="Arial"/>
-              </w:rPr>
-              <w:t>The final test plan document has been completed. It clearly outlines how we will test our application.</w:t>
+              <w:bottom w:val="single" w:sz="6" w:space="0" w:color="000000"/>
+            </w:tcBorders>
+          </w:tcPr>
+          <w:p>
+            <w:pPr>
+              <w:widowControl/>
+              <w:rPr>
+                <w:rFonts w:ascii="Arial" w:eastAsia="Arial" w:hAnsi="Arial" w:cs="Arial"/>
+              </w:rPr>
+            </w:pPr>
+            <w:r>
+              <w:rPr>
+                <w:rFonts w:ascii="Arial" w:eastAsia="Arial" w:hAnsi="Arial" w:cs="Arial"/>
+              </w:rPr>
+              <w:t>Completed planning and recording of video. Also waited and put together other team members parts to create 1 video</w:t>
             </w:r>
           </w:p>
         </w:tc>
@@ -2477,7 +2244,7 @@
           <w:tcPr>
             <w:tcW w:w="1260" w:type="dxa"/>
             <w:tcBorders>
-              <w:top w:val="single" w:sz="6" w:space="0" w:color="000000"/>
+              <w:bottom w:val="single" w:sz="6" w:space="0" w:color="000000"/>
             </w:tcBorders>
             <w:shd w:val="clear" w:color="auto" w:fill="auto"/>
             <w:vAlign w:val="bottom"/>
@@ -2485,33 +2252,17 @@
           <w:p>
             <w:pPr>
               <w:widowControl/>
-              <w:rPr>
-                <w:rFonts w:ascii="Arial" w:eastAsia="Arial" w:hAnsi="Arial" w:cs="Arial"/>
-              </w:rPr>
-            </w:pPr>
-            <w:hyperlink r:id="rId13" w:history="1">
-              <w:r>
-                <w:rPr>
-                  <w:rStyle w:val="Hyperlink"/>
-                  <w:rFonts w:ascii="Arial" w:eastAsia="Arial" w:hAnsi="Arial" w:cs="Arial"/>
-                </w:rPr>
-                <w:t>C</w:t>
-              </w:r>
-              <w:r>
-                <w:rPr>
-                  <w:rStyle w:val="Hyperlink"/>
-                  <w:rFonts w:ascii="Arial" w:eastAsia="Arial" w:hAnsi="Arial" w:cs="Arial"/>
-                </w:rPr>
-                <w:t>omplete</w:t>
-              </w:r>
-            </w:hyperlink>
+            </w:pPr>
+            <w:r>
+              <w:t>Incomplete</w:t>
+            </w:r>
           </w:p>
         </w:tc>
         <w:tc>
           <w:tcPr>
             <w:tcW w:w="990" w:type="dxa"/>
             <w:tcBorders>
-              <w:top w:val="single" w:sz="6" w:space="0" w:color="000000"/>
+              <w:bottom w:val="single" w:sz="6" w:space="0" w:color="000000"/>
             </w:tcBorders>
             <w:shd w:val="clear" w:color="auto" w:fill="auto"/>
             <w:vAlign w:val="bottom"/>
@@ -2527,7 +2278,7 @@
               <w:rPr>
                 <w:rFonts w:ascii="Arial" w:eastAsia="Arial" w:hAnsi="Arial" w:cs="Arial"/>
               </w:rPr>
-              <w:t>Corie</w:t>
+              <w:t>Matt</w:t>
             </w:r>
           </w:p>
         </w:tc>
@@ -2535,27 +2286,22 @@
           <w:tcPr>
             <w:tcW w:w="1080" w:type="dxa"/>
             <w:tcBorders>
-              <w:top w:val="single" w:sz="6" w:space="0" w:color="000000"/>
-            </w:tcBorders>
-          </w:tcPr>
-          <w:p>
-            <w:pPr>
-              <w:widowControl/>
-              <w:rPr>
-                <w:rFonts w:ascii="Arial" w:eastAsia="Arial" w:hAnsi="Arial" w:cs="Arial"/>
-              </w:rPr>
-            </w:pPr>
-            <w:r>
-              <w:rPr>
-                <w:rFonts w:ascii="Arial" w:eastAsia="Arial" w:hAnsi="Arial" w:cs="Arial"/>
-              </w:rPr>
-              <w:t>1</w:t>
-            </w:r>
-            <w:r>
-              <w:rPr>
-                <w:rFonts w:ascii="Arial" w:eastAsia="Arial" w:hAnsi="Arial" w:cs="Arial"/>
-              </w:rPr>
-              <w:t xml:space="preserve"> hour</w:t>
+              <w:bottom w:val="single" w:sz="6" w:space="0" w:color="000000"/>
+            </w:tcBorders>
+            <w:vAlign w:val="bottom"/>
+          </w:tcPr>
+          <w:p>
+            <w:pPr>
+              <w:widowControl/>
+              <w:rPr>
+                <w:rFonts w:ascii="Arial" w:eastAsia="Arial" w:hAnsi="Arial" w:cs="Arial"/>
+              </w:rPr>
+            </w:pPr>
+            <w:r>
+              <w:rPr>
+                <w:rFonts w:ascii="Arial" w:eastAsia="Arial" w:hAnsi="Arial" w:cs="Arial"/>
+              </w:rPr>
+              <w:t>4 Hours</w:t>
             </w:r>
           </w:p>
         </w:tc>
@@ -2563,7 +2309,7 @@
           <w:tcPr>
             <w:tcW w:w="1039" w:type="dxa"/>
             <w:tcBorders>
-              <w:top w:val="single" w:sz="6" w:space="0" w:color="000000"/>
+              <w:bottom w:val="single" w:sz="6" w:space="0" w:color="000000"/>
             </w:tcBorders>
             <w:shd w:val="clear" w:color="auto" w:fill="auto"/>
             <w:vAlign w:val="bottom"/>
@@ -2579,35 +2325,15 @@
               <w:rPr>
                 <w:rFonts w:ascii="Arial" w:eastAsia="Arial" w:hAnsi="Arial" w:cs="Arial"/>
               </w:rPr>
-              <w:t xml:space="preserve">2 </w:t>
-            </w:r>
-            <w:proofErr w:type="gramStart"/>
-            <w:r>
-              <w:rPr>
-                <w:rFonts w:ascii="Arial" w:eastAsia="Arial" w:hAnsi="Arial" w:cs="Arial"/>
-              </w:rPr>
-              <w:t xml:space="preserve">½ </w:t>
-            </w:r>
-            <w:r>
-              <w:rPr>
-                <w:rFonts w:ascii="Arial" w:eastAsia="Arial" w:hAnsi="Arial" w:cs="Arial"/>
-              </w:rPr>
-              <w:t xml:space="preserve"> Hour</w:t>
-            </w:r>
-            <w:r>
-              <w:rPr>
-                <w:rFonts w:ascii="Arial" w:eastAsia="Arial" w:hAnsi="Arial" w:cs="Arial"/>
-              </w:rPr>
-              <w:t>s</w:t>
-            </w:r>
-            <w:proofErr w:type="gramEnd"/>
+              <w:t>3 Hours</w:t>
+            </w:r>
           </w:p>
         </w:tc>
         <w:tc>
           <w:tcPr>
             <w:tcW w:w="992" w:type="dxa"/>
             <w:tcBorders>
-              <w:top w:val="single" w:sz="6" w:space="0" w:color="000000"/>
+              <w:bottom w:val="single" w:sz="6" w:space="0" w:color="000000"/>
             </w:tcBorders>
             <w:shd w:val="clear" w:color="auto" w:fill="auto"/>
             <w:vAlign w:val="bottom"/>
@@ -2623,19 +2349,7 @@
               <w:rPr>
                 <w:rFonts w:ascii="Arial" w:eastAsia="Arial" w:hAnsi="Arial" w:cs="Arial"/>
               </w:rPr>
-              <w:t>-</w:t>
-            </w:r>
-            <w:r>
-              <w:rPr>
-                <w:rFonts w:ascii="Arial" w:eastAsia="Arial" w:hAnsi="Arial" w:cs="Arial"/>
-              </w:rPr>
-              <w:t>1 ½ Hour</w:t>
-            </w:r>
-            <w:r>
-              <w:rPr>
-                <w:rFonts w:ascii="Arial" w:eastAsia="Arial" w:hAnsi="Arial" w:cs="Arial"/>
-              </w:rPr>
-              <w:t>s</w:t>
+              <w:t>1 hour</w:t>
             </w:r>
           </w:p>
         </w:tc>
@@ -2647,25 +2361,37 @@
         <w:tc>
           <w:tcPr>
             <w:tcW w:w="705" w:type="dxa"/>
-          </w:tcPr>
-          <w:p>
-            <w:pPr>
-              <w:widowControl/>
-              <w:rPr>
-                <w:rFonts w:ascii="Arial" w:eastAsia="Arial" w:hAnsi="Arial" w:cs="Arial"/>
-              </w:rPr>
-            </w:pPr>
-            <w:r>
-              <w:rPr>
-                <w:rFonts w:ascii="Arial" w:eastAsia="Arial" w:hAnsi="Arial" w:cs="Arial"/>
-              </w:rPr>
-              <w:t>2.1</w:t>
+            <w:tcBorders>
+              <w:bottom w:val="single" w:sz="6" w:space="0" w:color="000000"/>
+            </w:tcBorders>
+          </w:tcPr>
+          <w:p>
+            <w:pPr>
+              <w:widowControl/>
+              <w:rPr>
+                <w:rFonts w:ascii="Arial" w:eastAsia="Arial" w:hAnsi="Arial" w:cs="Arial"/>
+              </w:rPr>
+            </w:pPr>
+            <w:r>
+              <w:rPr>
+                <w:rFonts w:ascii="Arial" w:eastAsia="Arial" w:hAnsi="Arial" w:cs="Arial"/>
+              </w:rPr>
+              <w:t>0.</w:t>
+            </w:r>
+            <w:r>
+              <w:rPr>
+                <w:rFonts w:ascii="Arial" w:eastAsia="Arial" w:hAnsi="Arial" w:cs="Arial"/>
+              </w:rPr>
+              <w:t>8</w:t>
             </w:r>
           </w:p>
         </w:tc>
         <w:tc>
           <w:tcPr>
             <w:tcW w:w="2370" w:type="dxa"/>
+            <w:tcBorders>
+              <w:bottom w:val="single" w:sz="6" w:space="0" w:color="000000"/>
+            </w:tcBorders>
             <w:shd w:val="clear" w:color="auto" w:fill="auto"/>
             <w:vAlign w:val="bottom"/>
           </w:tcPr>
@@ -2674,59 +2400,97 @@
               <w:widowControl/>
             </w:pPr>
             <w:r>
-              <w:t>Complete Revised Risk List</w:t>
+              <w:t xml:space="preserve">Fixed Bug where only one </w:t>
+            </w:r>
+            <w:proofErr w:type="spellStart"/>
+            <w:r>
+              <w:t>Todo</w:t>
+            </w:r>
+            <w:proofErr w:type="spellEnd"/>
+            <w:r>
+              <w:t xml:space="preserve"> Card would show</w:t>
             </w:r>
           </w:p>
         </w:tc>
         <w:tc>
           <w:tcPr>
             <w:tcW w:w="2505" w:type="dxa"/>
-          </w:tcPr>
-          <w:p>
-            <w:pPr>
-              <w:widowControl/>
-              <w:rPr>
-                <w:rFonts w:ascii="Arial" w:eastAsia="Arial" w:hAnsi="Arial" w:cs="Arial"/>
-              </w:rPr>
-            </w:pPr>
+            <w:tcBorders>
+              <w:bottom w:val="single" w:sz="6" w:space="0" w:color="000000"/>
+            </w:tcBorders>
+          </w:tcPr>
+          <w:p>
+            <w:pPr>
+              <w:widowControl/>
+              <w:rPr>
+                <w:rFonts w:ascii="Arial" w:eastAsia="Arial" w:hAnsi="Arial" w:cs="Arial"/>
+              </w:rPr>
+            </w:pPr>
+            <w:r>
+              <w:rPr>
+                <w:rFonts w:ascii="Arial" w:eastAsia="Arial" w:hAnsi="Arial" w:cs="Arial"/>
+              </w:rPr>
+              <w:t xml:space="preserve">Fixed a bug where only 1 </w:t>
+            </w:r>
+            <w:proofErr w:type="spellStart"/>
+            <w:r>
+              <w:rPr>
+                <w:rFonts w:ascii="Arial" w:eastAsia="Arial" w:hAnsi="Arial" w:cs="Arial"/>
+              </w:rPr>
+              <w:t>Todo</w:t>
+            </w:r>
+            <w:proofErr w:type="spellEnd"/>
+            <w:r>
+              <w:rPr>
+                <w:rFonts w:ascii="Arial" w:eastAsia="Arial" w:hAnsi="Arial" w:cs="Arial"/>
+              </w:rPr>
+              <w:t xml:space="preserve"> Card would show on the </w:t>
+            </w:r>
+            <w:proofErr w:type="spellStart"/>
+            <w:r>
+              <w:rPr>
+                <w:rFonts w:ascii="Arial" w:eastAsia="Arial" w:hAnsi="Arial" w:cs="Arial"/>
+              </w:rPr>
+              <w:t>Todo</w:t>
+            </w:r>
+            <w:proofErr w:type="spellEnd"/>
+            <w:r>
+              <w:rPr>
+                <w:rFonts w:ascii="Arial" w:eastAsia="Arial" w:hAnsi="Arial" w:cs="Arial"/>
+              </w:rPr>
+              <w:t xml:space="preserve"> Screen even though more were in the database.</w:t>
+            </w:r>
           </w:p>
         </w:tc>
         <w:tc>
           <w:tcPr>
             <w:tcW w:w="1260" w:type="dxa"/>
+            <w:tcBorders>
+              <w:bottom w:val="single" w:sz="6" w:space="0" w:color="000000"/>
+            </w:tcBorders>
             <w:shd w:val="clear" w:color="auto" w:fill="auto"/>
             <w:vAlign w:val="bottom"/>
           </w:tcPr>
           <w:p>
             <w:pPr>
               <w:widowControl/>
-              <w:rPr>
-                <w:rFonts w:ascii="Arial" w:eastAsia="Arial" w:hAnsi="Arial" w:cs="Arial"/>
-              </w:rPr>
-            </w:pPr>
-            <w:r>
-              <w:rPr>
-                <w:rFonts w:ascii="Arial" w:eastAsia="Arial" w:hAnsi="Arial" w:cs="Arial"/>
-              </w:rPr>
-              <w:t>I</w:t>
-            </w:r>
-            <w:r>
-              <w:rPr>
-                <w:rFonts w:ascii="Arial" w:eastAsia="Arial" w:hAnsi="Arial" w:cs="Arial"/>
-              </w:rPr>
-              <w:t>ncompl</w:t>
-            </w:r>
-            <w:r>
-              <w:rPr>
-                <w:rFonts w:ascii="Arial" w:eastAsia="Arial" w:hAnsi="Arial" w:cs="Arial"/>
-              </w:rPr>
-              <w:t>ete</w:t>
-            </w:r>
+            </w:pPr>
+            <w:hyperlink r:id="rId13" w:history="1">
+              <w:r>
+                <w:rPr>
+                  <w:rStyle w:val="Hyperlink"/>
+                </w:rPr>
+                <w:t>Complete</w:t>
+              </w:r>
+            </w:hyperlink>
           </w:p>
         </w:tc>
         <w:tc>
           <w:tcPr>
             <w:tcW w:w="990" w:type="dxa"/>
+            <w:tcBorders>
+              <w:bottom w:val="single" w:sz="6" w:space="0" w:color="000000"/>
+            </w:tcBorders>
             <w:shd w:val="clear" w:color="auto" w:fill="auto"/>
             <w:vAlign w:val="bottom"/>
           </w:tcPr>
@@ -2741,38 +2505,39 @@
               <w:rPr>
                 <w:rFonts w:ascii="Arial" w:eastAsia="Arial" w:hAnsi="Arial" w:cs="Arial"/>
               </w:rPr>
-              <w:t>Sam</w:t>
+              <w:t>Matt</w:t>
             </w:r>
           </w:p>
         </w:tc>
         <w:tc>
           <w:tcPr>
             <w:tcW w:w="1080" w:type="dxa"/>
-          </w:tcPr>
-          <w:p>
-            <w:pPr>
-              <w:widowControl/>
-              <w:rPr>
-                <w:rFonts w:ascii="Arial" w:eastAsia="Arial" w:hAnsi="Arial" w:cs="Arial"/>
-              </w:rPr>
-            </w:pPr>
-            <w:r>
-              <w:rPr>
-                <w:rFonts w:ascii="Arial" w:eastAsia="Arial" w:hAnsi="Arial" w:cs="Arial"/>
-              </w:rPr>
-              <w:t>1</w:t>
-            </w:r>
-            <w:r>
-              <w:rPr>
-                <w:rFonts w:ascii="Arial" w:eastAsia="Arial" w:hAnsi="Arial" w:cs="Arial"/>
-              </w:rPr>
-              <w:t xml:space="preserve"> Hour</w:t>
+            <w:tcBorders>
+              <w:bottom w:val="single" w:sz="6" w:space="0" w:color="000000"/>
+            </w:tcBorders>
+            <w:vAlign w:val="bottom"/>
+          </w:tcPr>
+          <w:p>
+            <w:pPr>
+              <w:widowControl/>
+              <w:rPr>
+                <w:rFonts w:ascii="Arial" w:eastAsia="Arial" w:hAnsi="Arial" w:cs="Arial"/>
+              </w:rPr>
+            </w:pPr>
+            <w:r>
+              <w:rPr>
+                <w:rFonts w:ascii="Arial" w:eastAsia="Arial" w:hAnsi="Arial" w:cs="Arial"/>
+              </w:rPr>
+              <w:t>1 Hours</w:t>
             </w:r>
           </w:p>
         </w:tc>
         <w:tc>
           <w:tcPr>
             <w:tcW w:w="1039" w:type="dxa"/>
+            <w:tcBorders>
+              <w:bottom w:val="single" w:sz="6" w:space="0" w:color="000000"/>
+            </w:tcBorders>
             <w:shd w:val="clear" w:color="auto" w:fill="auto"/>
             <w:vAlign w:val="bottom"/>
           </w:tcPr>
@@ -2783,11 +2548,20 @@
                 <w:rFonts w:ascii="Arial" w:eastAsia="Arial" w:hAnsi="Arial" w:cs="Arial"/>
               </w:rPr>
             </w:pPr>
+            <w:r>
+              <w:rPr>
+                <w:rFonts w:ascii="Arial" w:eastAsia="Arial" w:hAnsi="Arial" w:cs="Arial"/>
+              </w:rPr>
+              <w:t>2 hours</w:t>
+            </w:r>
           </w:p>
         </w:tc>
         <w:tc>
           <w:tcPr>
             <w:tcW w:w="992" w:type="dxa"/>
+            <w:tcBorders>
+              <w:bottom w:val="single" w:sz="6" w:space="0" w:color="000000"/>
+            </w:tcBorders>
             <w:shd w:val="clear" w:color="auto" w:fill="auto"/>
             <w:vAlign w:val="bottom"/>
           </w:tcPr>
@@ -2798,6 +2572,18 @@
                 <w:rFonts w:ascii="Arial" w:eastAsia="Arial" w:hAnsi="Arial" w:cs="Arial"/>
               </w:rPr>
             </w:pPr>
+            <w:r>
+              <w:rPr>
+                <w:rFonts w:ascii="Arial" w:eastAsia="Arial" w:hAnsi="Arial" w:cs="Arial"/>
+              </w:rPr>
+              <w:t>-</w:t>
+            </w:r>
+            <w:r>
+              <w:rPr>
+                <w:rFonts w:ascii="Arial" w:eastAsia="Arial" w:hAnsi="Arial" w:cs="Arial"/>
+              </w:rPr>
+              <w:t>1 hour</w:t>
+            </w:r>
           </w:p>
         </w:tc>
       </w:tr>
@@ -2807,158 +2593,29 @@
         </w:trPr>
         <w:tc>
           <w:tcPr>
-            <w:tcW w:w="705" w:type="dxa"/>
-          </w:tcPr>
-          <w:p>
-            <w:pPr>
-              <w:widowControl/>
-              <w:rPr>
-                <w:rFonts w:ascii="Arial" w:eastAsia="Arial" w:hAnsi="Arial" w:cs="Arial"/>
-              </w:rPr>
-            </w:pPr>
-            <w:r>
-              <w:rPr>
-                <w:rFonts w:ascii="Arial" w:eastAsia="Arial" w:hAnsi="Arial" w:cs="Arial"/>
-              </w:rPr>
-              <w:t>3.</w:t>
-            </w:r>
-            <w:r>
-              <w:rPr>
-                <w:rFonts w:ascii="Arial" w:eastAsia="Arial" w:hAnsi="Arial" w:cs="Arial"/>
-              </w:rPr>
-              <w:t>1</w:t>
-            </w:r>
-          </w:p>
-        </w:tc>
-        <w:tc>
-          <w:tcPr>
-            <w:tcW w:w="2370" w:type="dxa"/>
-            <w:shd w:val="clear" w:color="auto" w:fill="auto"/>
-            <w:vAlign w:val="bottom"/>
-          </w:tcPr>
-          <w:p>
-            <w:pPr>
-              <w:widowControl/>
-            </w:pPr>
-            <w:r>
-              <w:t>Complete Final Architecture document</w:t>
-            </w:r>
-          </w:p>
-        </w:tc>
-        <w:tc>
-          <w:tcPr>
-            <w:tcW w:w="2505" w:type="dxa"/>
-          </w:tcPr>
-          <w:p>
-            <w:pPr>
-              <w:widowControl/>
-              <w:rPr>
-                <w:rFonts w:ascii="Arial" w:eastAsia="Arial" w:hAnsi="Arial" w:cs="Arial"/>
-              </w:rPr>
-            </w:pPr>
-          </w:p>
-        </w:tc>
-        <w:tc>
-          <w:tcPr>
-            <w:tcW w:w="1260" w:type="dxa"/>
-            <w:shd w:val="clear" w:color="auto" w:fill="auto"/>
-            <w:vAlign w:val="bottom"/>
-          </w:tcPr>
-          <w:p>
-            <w:pPr>
-              <w:widowControl/>
-              <w:rPr>
-                <w:rFonts w:ascii="Arial" w:eastAsia="Arial" w:hAnsi="Arial" w:cs="Arial"/>
-              </w:rPr>
-            </w:pPr>
-            <w:r>
-              <w:rPr>
-                <w:rFonts w:ascii="Arial" w:eastAsia="Arial" w:hAnsi="Arial" w:cs="Arial"/>
-              </w:rPr>
-              <w:t>Incomplete</w:t>
-            </w:r>
-          </w:p>
-        </w:tc>
-        <w:tc>
-          <w:tcPr>
-            <w:tcW w:w="990" w:type="dxa"/>
-            <w:shd w:val="clear" w:color="auto" w:fill="auto"/>
-            <w:vAlign w:val="bottom"/>
-          </w:tcPr>
-          <w:p>
-            <w:pPr>
-              <w:widowControl/>
-              <w:rPr>
-                <w:rFonts w:ascii="Arial" w:eastAsia="Arial" w:hAnsi="Arial" w:cs="Arial"/>
-              </w:rPr>
-            </w:pPr>
-            <w:r>
-              <w:rPr>
-                <w:rFonts w:ascii="Arial" w:eastAsia="Arial" w:hAnsi="Arial" w:cs="Arial"/>
-              </w:rPr>
-              <w:t>Matt</w:t>
-            </w:r>
-          </w:p>
-        </w:tc>
-        <w:tc>
-          <w:tcPr>
-            <w:tcW w:w="1080" w:type="dxa"/>
-          </w:tcPr>
-          <w:p>
-            <w:pPr>
-              <w:widowControl/>
-              <w:rPr>
-                <w:rFonts w:ascii="Arial" w:eastAsia="Arial" w:hAnsi="Arial" w:cs="Arial"/>
-              </w:rPr>
-            </w:pPr>
-            <w:r>
-              <w:rPr>
-                <w:rFonts w:ascii="Arial" w:eastAsia="Arial" w:hAnsi="Arial" w:cs="Arial"/>
-              </w:rPr>
-              <w:t>2</w:t>
-            </w:r>
-            <w:r>
-              <w:rPr>
-                <w:rFonts w:ascii="Arial" w:eastAsia="Arial" w:hAnsi="Arial" w:cs="Arial"/>
-              </w:rPr>
-              <w:t xml:space="preserve"> </w:t>
-            </w:r>
-            <w:r>
-              <w:rPr>
-                <w:rFonts w:ascii="Arial" w:eastAsia="Arial" w:hAnsi="Arial" w:cs="Arial"/>
-              </w:rPr>
-              <w:t>Hour</w:t>
-            </w:r>
-          </w:p>
-        </w:tc>
-        <w:tc>
-          <w:tcPr>
-            <w:tcW w:w="1039" w:type="dxa"/>
-            <w:shd w:val="clear" w:color="auto" w:fill="auto"/>
-            <w:vAlign w:val="bottom"/>
-          </w:tcPr>
-          <w:p>
-            <w:pPr>
-              <w:widowControl/>
-              <w:rPr>
-                <w:rFonts w:ascii="Arial" w:eastAsia="Arial" w:hAnsi="Arial" w:cs="Arial"/>
-              </w:rPr>
-            </w:pPr>
-          </w:p>
-        </w:tc>
-        <w:tc>
-          <w:tcPr>
-            <w:tcW w:w="992" w:type="dxa"/>
-            <w:shd w:val="clear" w:color="auto" w:fill="auto"/>
-            <w:vAlign w:val="bottom"/>
-          </w:tcPr>
-          <w:p>
-            <w:pPr>
-              <w:widowControl/>
-              <w:rPr>
-                <w:rFonts w:ascii="Arial" w:eastAsia="Arial" w:hAnsi="Arial" w:cs="Arial"/>
-              </w:rPr>
-            </w:pPr>
+            <w:tcW w:w="10941" w:type="dxa"/>
+            <w:gridSpan w:val="8"/>
+            <w:tcBorders>
+              <w:top w:val="single" w:sz="6" w:space="0" w:color="000000"/>
+              <w:bottom w:val="single" w:sz="6" w:space="0" w:color="000000"/>
+            </w:tcBorders>
+            <w:shd w:val="clear" w:color="auto" w:fill="1F497D" w:themeFill="text2"/>
+          </w:tcPr>
+          <w:p>
+            <w:pPr>
+              <w:widowControl/>
+              <w:rPr>
+                <w:rFonts w:ascii="Arial" w:eastAsia="Arial" w:hAnsi="Arial" w:cs="Arial"/>
+                <w:color w:val="FFFFFF" w:themeColor="background1"/>
+              </w:rPr>
+            </w:pPr>
+            <w:r>
+              <w:rPr>
+                <w:rFonts w:ascii="Arial" w:eastAsia="Arial" w:hAnsi="Arial" w:cs="Arial"/>
+                <w:color w:val="FFFFFF" w:themeColor="background1"/>
+              </w:rPr>
+              <w:t>Current Iteration Work Items</w:t>
+            </w:r>
           </w:p>
         </w:tc>
       </w:tr>
@@ -2969,381 +2626,74 @@
         <w:tc>
           <w:tcPr>
             <w:tcW w:w="705" w:type="dxa"/>
-          </w:tcPr>
-          <w:p>
-            <w:pPr>
-              <w:widowControl/>
-              <w:rPr>
-                <w:rFonts w:ascii="Arial" w:eastAsia="Arial" w:hAnsi="Arial" w:cs="Arial"/>
-              </w:rPr>
-            </w:pPr>
-            <w:r>
-              <w:rPr>
-                <w:rFonts w:ascii="Arial" w:eastAsia="Arial" w:hAnsi="Arial" w:cs="Arial"/>
-              </w:rPr>
-              <w:t>4.1</w:t>
+            <w:tcBorders>
+              <w:top w:val="single" w:sz="6" w:space="0" w:color="000000"/>
+            </w:tcBorders>
+          </w:tcPr>
+          <w:p>
+            <w:pPr>
+              <w:widowControl/>
+              <w:rPr>
+                <w:rFonts w:ascii="Arial" w:eastAsia="Arial" w:hAnsi="Arial" w:cs="Arial"/>
+              </w:rPr>
+            </w:pPr>
+            <w:r>
+              <w:rPr>
+                <w:rFonts w:ascii="Arial" w:eastAsia="Arial" w:hAnsi="Arial" w:cs="Arial"/>
+              </w:rPr>
+              <w:t>1.1</w:t>
             </w:r>
           </w:p>
         </w:tc>
         <w:tc>
           <w:tcPr>
             <w:tcW w:w="2370" w:type="dxa"/>
+            <w:tcBorders>
+              <w:top w:val="single" w:sz="6" w:space="0" w:color="000000"/>
+            </w:tcBorders>
             <w:shd w:val="clear" w:color="auto" w:fill="auto"/>
             <w:vAlign w:val="bottom"/>
           </w:tcPr>
           <w:p>
             <w:pPr>
               <w:widowControl/>
-            </w:pPr>
-            <w:r>
-              <w:t>Complete Testing</w:t>
+              <w:rPr>
+                <w:rFonts w:ascii="Arial" w:eastAsia="Arial" w:hAnsi="Arial" w:cs="Arial"/>
+              </w:rPr>
+            </w:pPr>
+            <w:r>
+              <w:t>Complete Revised Master Test Plan</w:t>
             </w:r>
           </w:p>
         </w:tc>
         <w:tc>
           <w:tcPr>
             <w:tcW w:w="2505" w:type="dxa"/>
-          </w:tcPr>
-          <w:p>
-            <w:pPr>
-              <w:widowControl/>
-              <w:rPr>
-                <w:rFonts w:ascii="Arial" w:eastAsia="Arial" w:hAnsi="Arial" w:cs="Arial"/>
-              </w:rPr>
-            </w:pPr>
-            <w:r>
-              <w:rPr>
-                <w:rFonts w:ascii="Arial" w:eastAsia="Arial" w:hAnsi="Arial" w:cs="Arial"/>
-              </w:rPr>
-              <w:t>Researched heavily into testing but could not figure out how to do it before the deadline, no unit or integration tests to show</w:t>
+            <w:tcBorders>
+              <w:top w:val="single" w:sz="6" w:space="0" w:color="000000"/>
+            </w:tcBorders>
+          </w:tcPr>
+          <w:p>
+            <w:pPr>
+              <w:widowControl/>
+              <w:rPr>
+                <w:rFonts w:ascii="Arial" w:eastAsia="Arial" w:hAnsi="Arial" w:cs="Arial"/>
+              </w:rPr>
+            </w:pPr>
+            <w:r>
+              <w:rPr>
+                <w:rFonts w:ascii="Arial" w:eastAsia="Arial" w:hAnsi="Arial" w:cs="Arial"/>
+              </w:rPr>
+              <w:t>The final test plan document has been completed. It clearly outlines how we will test our application.</w:t>
             </w:r>
           </w:p>
         </w:tc>
         <w:tc>
           <w:tcPr>
             <w:tcW w:w="1260" w:type="dxa"/>
-            <w:shd w:val="clear" w:color="auto" w:fill="auto"/>
-            <w:vAlign w:val="bottom"/>
-          </w:tcPr>
-          <w:p>
-            <w:pPr>
-              <w:widowControl/>
-              <w:rPr>
-                <w:rFonts w:ascii="Arial" w:eastAsia="Arial" w:hAnsi="Arial" w:cs="Arial"/>
-              </w:rPr>
-            </w:pPr>
-            <w:r>
-              <w:rPr>
-                <w:rFonts w:ascii="Arial" w:eastAsia="Arial" w:hAnsi="Arial" w:cs="Arial"/>
-              </w:rPr>
-              <w:t xml:space="preserve">Started but </w:t>
-            </w:r>
-            <w:r>
-              <w:rPr>
-                <w:rFonts w:ascii="Arial" w:eastAsia="Arial" w:hAnsi="Arial" w:cs="Arial"/>
-              </w:rPr>
-              <w:t>Incomplete</w:t>
-            </w:r>
-          </w:p>
-        </w:tc>
-        <w:tc>
-          <w:tcPr>
-            <w:tcW w:w="990" w:type="dxa"/>
-            <w:shd w:val="clear" w:color="auto" w:fill="auto"/>
-            <w:vAlign w:val="bottom"/>
-          </w:tcPr>
-          <w:p>
-            <w:pPr>
-              <w:widowControl/>
-              <w:rPr>
-                <w:rFonts w:ascii="Arial" w:eastAsia="Arial" w:hAnsi="Arial" w:cs="Arial"/>
-              </w:rPr>
-            </w:pPr>
-            <w:r>
-              <w:rPr>
-                <w:rFonts w:ascii="Arial" w:eastAsia="Arial" w:hAnsi="Arial" w:cs="Arial"/>
-              </w:rPr>
-              <w:t>Matt</w:t>
-            </w:r>
-          </w:p>
-        </w:tc>
-        <w:tc>
-          <w:tcPr>
-            <w:tcW w:w="1080" w:type="dxa"/>
-          </w:tcPr>
-          <w:p>
-            <w:pPr>
-              <w:widowControl/>
-              <w:rPr>
-                <w:rFonts w:ascii="Arial" w:eastAsia="Arial" w:hAnsi="Arial" w:cs="Arial"/>
-              </w:rPr>
-            </w:pPr>
-            <w:r>
-              <w:rPr>
-                <w:rFonts w:ascii="Arial" w:eastAsia="Arial" w:hAnsi="Arial" w:cs="Arial"/>
-              </w:rPr>
-              <w:t>3</w:t>
-            </w:r>
-            <w:r>
-              <w:rPr>
-                <w:rFonts w:ascii="Arial" w:eastAsia="Arial" w:hAnsi="Arial" w:cs="Arial"/>
-              </w:rPr>
-              <w:t xml:space="preserve"> Hour</w:t>
-            </w:r>
-            <w:r>
-              <w:rPr>
-                <w:rFonts w:ascii="Arial" w:eastAsia="Arial" w:hAnsi="Arial" w:cs="Arial"/>
-              </w:rPr>
-              <w:t>s</w:t>
-            </w:r>
-          </w:p>
-        </w:tc>
-        <w:tc>
-          <w:tcPr>
-            <w:tcW w:w="1039" w:type="dxa"/>
-            <w:shd w:val="clear" w:color="auto" w:fill="auto"/>
-            <w:vAlign w:val="bottom"/>
-          </w:tcPr>
-          <w:p>
-            <w:pPr>
-              <w:widowControl/>
-              <w:rPr>
-                <w:rFonts w:ascii="Arial" w:eastAsia="Arial" w:hAnsi="Arial" w:cs="Arial"/>
-              </w:rPr>
-            </w:pPr>
-            <w:r>
-              <w:rPr>
-                <w:rFonts w:ascii="Arial" w:eastAsia="Arial" w:hAnsi="Arial" w:cs="Arial"/>
-              </w:rPr>
-              <w:t>8 hours</w:t>
-            </w:r>
-          </w:p>
-        </w:tc>
-        <w:tc>
-          <w:tcPr>
-            <w:tcW w:w="992" w:type="dxa"/>
-            <w:shd w:val="clear" w:color="auto" w:fill="auto"/>
-            <w:vAlign w:val="bottom"/>
-          </w:tcPr>
-          <w:p>
-            <w:pPr>
-              <w:widowControl/>
-              <w:rPr>
-                <w:rFonts w:ascii="Arial" w:eastAsia="Arial" w:hAnsi="Arial" w:cs="Arial"/>
-              </w:rPr>
-            </w:pPr>
-            <w:r>
-              <w:rPr>
-                <w:rFonts w:ascii="Arial" w:eastAsia="Arial" w:hAnsi="Arial" w:cs="Arial"/>
-              </w:rPr>
-              <w:t>-5 Hours</w:t>
-            </w:r>
-          </w:p>
-        </w:tc>
-      </w:tr>
-      <w:tr>
-        <w:trPr>
-          <w:trHeight w:val="255"/>
-        </w:trPr>
-        <w:tc>
-          <w:tcPr>
-            <w:tcW w:w="705" w:type="dxa"/>
-          </w:tcPr>
-          <w:p>
-            <w:pPr>
-              <w:widowControl/>
-              <w:rPr>
-                <w:rFonts w:ascii="Arial" w:eastAsia="Arial" w:hAnsi="Arial" w:cs="Arial"/>
-              </w:rPr>
-            </w:pPr>
-            <w:r>
-              <w:rPr>
-                <w:rFonts w:ascii="Arial" w:eastAsia="Arial" w:hAnsi="Arial" w:cs="Arial"/>
-              </w:rPr>
-              <w:t>5.1</w:t>
-            </w:r>
-          </w:p>
-        </w:tc>
-        <w:tc>
-          <w:tcPr>
-            <w:tcW w:w="2370" w:type="dxa"/>
-            <w:shd w:val="clear" w:color="auto" w:fill="auto"/>
-            <w:vAlign w:val="bottom"/>
-          </w:tcPr>
-          <w:p>
-            <w:pPr>
-              <w:widowControl/>
-            </w:pPr>
-            <w:r>
-              <w:t>Deliver executable architecture</w:t>
-            </w:r>
-          </w:p>
-        </w:tc>
-        <w:tc>
-          <w:tcPr>
-            <w:tcW w:w="2505" w:type="dxa"/>
-          </w:tcPr>
-          <w:p>
-            <w:pPr>
-              <w:widowControl/>
-            </w:pPr>
-          </w:p>
-        </w:tc>
-        <w:tc>
-          <w:tcPr>
-            <w:tcW w:w="1260" w:type="dxa"/>
-            <w:shd w:val="clear" w:color="auto" w:fill="auto"/>
-            <w:vAlign w:val="bottom"/>
-          </w:tcPr>
-          <w:p>
-            <w:pPr>
-              <w:widowControl/>
-              <w:rPr>
-                <w:rFonts w:ascii="Arial" w:eastAsia="Arial" w:hAnsi="Arial" w:cs="Arial"/>
-              </w:rPr>
-            </w:pPr>
-            <w:r>
-              <w:rPr>
-                <w:rFonts w:ascii="Arial" w:eastAsia="Arial" w:hAnsi="Arial" w:cs="Arial"/>
-              </w:rPr>
-              <w:t>Incomplete</w:t>
-            </w:r>
-          </w:p>
-        </w:tc>
-        <w:tc>
-          <w:tcPr>
-            <w:tcW w:w="990" w:type="dxa"/>
-            <w:shd w:val="clear" w:color="auto" w:fill="auto"/>
-            <w:vAlign w:val="bottom"/>
-          </w:tcPr>
-          <w:p>
-            <w:pPr>
-              <w:widowControl/>
-              <w:rPr>
-                <w:rFonts w:ascii="Arial" w:eastAsia="Arial" w:hAnsi="Arial" w:cs="Arial"/>
-              </w:rPr>
-            </w:pPr>
-            <w:r>
-              <w:rPr>
-                <w:rFonts w:ascii="Arial" w:eastAsia="Arial" w:hAnsi="Arial" w:cs="Arial"/>
-              </w:rPr>
-              <w:t>Sam</w:t>
-            </w:r>
-          </w:p>
-        </w:tc>
-        <w:tc>
-          <w:tcPr>
-            <w:tcW w:w="1080" w:type="dxa"/>
-          </w:tcPr>
-          <w:p>
-            <w:pPr>
-              <w:widowControl/>
-              <w:rPr>
-                <w:rFonts w:ascii="Arial" w:eastAsia="Arial" w:hAnsi="Arial" w:cs="Arial"/>
-              </w:rPr>
-            </w:pPr>
-            <w:r>
-              <w:rPr>
-                <w:rFonts w:ascii="Arial" w:eastAsia="Arial" w:hAnsi="Arial" w:cs="Arial"/>
-              </w:rPr>
-              <w:t>1</w:t>
-            </w:r>
-            <w:r>
-              <w:rPr>
-                <w:rFonts w:ascii="Arial" w:eastAsia="Arial" w:hAnsi="Arial" w:cs="Arial"/>
-              </w:rPr>
-              <w:t xml:space="preserve"> Hour</w:t>
-            </w:r>
-          </w:p>
-        </w:tc>
-        <w:tc>
-          <w:tcPr>
-            <w:tcW w:w="1039" w:type="dxa"/>
-            <w:shd w:val="clear" w:color="auto" w:fill="auto"/>
-            <w:vAlign w:val="bottom"/>
-          </w:tcPr>
-          <w:p>
-            <w:pPr>
-              <w:widowControl/>
-              <w:rPr>
-                <w:rFonts w:ascii="Arial" w:eastAsia="Arial" w:hAnsi="Arial" w:cs="Arial"/>
-              </w:rPr>
-            </w:pPr>
-          </w:p>
-        </w:tc>
-        <w:tc>
-          <w:tcPr>
-            <w:tcW w:w="992" w:type="dxa"/>
-            <w:shd w:val="clear" w:color="auto" w:fill="auto"/>
-            <w:vAlign w:val="bottom"/>
-          </w:tcPr>
-          <w:p>
-            <w:pPr>
-              <w:widowControl/>
-              <w:rPr>
-                <w:rFonts w:ascii="Arial" w:eastAsia="Arial" w:hAnsi="Arial" w:cs="Arial"/>
-              </w:rPr>
-            </w:pPr>
-          </w:p>
-        </w:tc>
-      </w:tr>
-      <w:tr>
-        <w:trPr>
-          <w:trHeight w:val="255"/>
-        </w:trPr>
-        <w:tc>
-          <w:tcPr>
-            <w:tcW w:w="705" w:type="dxa"/>
-          </w:tcPr>
-          <w:p>
-            <w:pPr>
-              <w:widowControl/>
-              <w:rPr>
-                <w:rFonts w:ascii="Arial" w:eastAsia="Arial" w:hAnsi="Arial" w:cs="Arial"/>
-              </w:rPr>
-            </w:pPr>
-            <w:r>
-              <w:rPr>
-                <w:rFonts w:ascii="Arial" w:eastAsia="Arial" w:hAnsi="Arial" w:cs="Arial"/>
-              </w:rPr>
-              <w:t>6.1</w:t>
-            </w:r>
-          </w:p>
-        </w:tc>
-        <w:tc>
-          <w:tcPr>
-            <w:tcW w:w="2370" w:type="dxa"/>
-            <w:shd w:val="clear" w:color="auto" w:fill="auto"/>
-            <w:vAlign w:val="bottom"/>
-          </w:tcPr>
-          <w:p>
-            <w:pPr>
-              <w:widowControl/>
-            </w:pPr>
-            <w:r>
-              <w:t xml:space="preserve">Complete </w:t>
-            </w:r>
-            <w:r>
-              <w:t>Elaboration Phase Status Assessment</w:t>
-            </w:r>
-          </w:p>
-        </w:tc>
-        <w:tc>
-          <w:tcPr>
-            <w:tcW w:w="2505" w:type="dxa"/>
-          </w:tcPr>
-          <w:p>
-            <w:pPr>
-              <w:widowControl/>
-            </w:pPr>
-            <w:r>
-              <w:t>The assessment document accurately reflects the current state of the project, including the risk and issues the team is facing.</w:t>
-            </w:r>
-          </w:p>
-        </w:tc>
-        <w:tc>
-          <w:tcPr>
-            <w:tcW w:w="1260" w:type="dxa"/>
+            <w:tcBorders>
+              <w:top w:val="single" w:sz="6" w:space="0" w:color="000000"/>
+            </w:tcBorders>
             <w:shd w:val="clear" w:color="auto" w:fill="auto"/>
             <w:vAlign w:val="bottom"/>
           </w:tcPr>
@@ -3375,6 +2725,9 @@
         <w:tc>
           <w:tcPr>
             <w:tcW w:w="990" w:type="dxa"/>
+            <w:tcBorders>
+              <w:top w:val="single" w:sz="6" w:space="0" w:color="000000"/>
+            </w:tcBorders>
             <w:shd w:val="clear" w:color="auto" w:fill="auto"/>
             <w:vAlign w:val="bottom"/>
           </w:tcPr>
@@ -3390,6 +2743,220 @@
                 <w:rFonts w:ascii="Arial" w:eastAsia="Arial" w:hAnsi="Arial" w:cs="Arial"/>
               </w:rPr>
               <w:t>Corie</w:t>
+            </w:r>
+          </w:p>
+        </w:tc>
+        <w:tc>
+          <w:tcPr>
+            <w:tcW w:w="1080" w:type="dxa"/>
+            <w:tcBorders>
+              <w:top w:val="single" w:sz="6" w:space="0" w:color="000000"/>
+            </w:tcBorders>
+          </w:tcPr>
+          <w:p>
+            <w:pPr>
+              <w:widowControl/>
+              <w:rPr>
+                <w:rFonts w:ascii="Arial" w:eastAsia="Arial" w:hAnsi="Arial" w:cs="Arial"/>
+              </w:rPr>
+            </w:pPr>
+            <w:r>
+              <w:rPr>
+                <w:rFonts w:ascii="Arial" w:eastAsia="Arial" w:hAnsi="Arial" w:cs="Arial"/>
+              </w:rPr>
+              <w:t>1</w:t>
+            </w:r>
+            <w:r>
+              <w:rPr>
+                <w:rFonts w:ascii="Arial" w:eastAsia="Arial" w:hAnsi="Arial" w:cs="Arial"/>
+              </w:rPr>
+              <w:t xml:space="preserve"> hour</w:t>
+            </w:r>
+          </w:p>
+        </w:tc>
+        <w:tc>
+          <w:tcPr>
+            <w:tcW w:w="1039" w:type="dxa"/>
+            <w:tcBorders>
+              <w:top w:val="single" w:sz="6" w:space="0" w:color="000000"/>
+            </w:tcBorders>
+            <w:shd w:val="clear" w:color="auto" w:fill="auto"/>
+            <w:vAlign w:val="bottom"/>
+          </w:tcPr>
+          <w:p>
+            <w:pPr>
+              <w:widowControl/>
+              <w:rPr>
+                <w:rFonts w:ascii="Arial" w:eastAsia="Arial" w:hAnsi="Arial" w:cs="Arial"/>
+              </w:rPr>
+            </w:pPr>
+            <w:r>
+              <w:rPr>
+                <w:rFonts w:ascii="Arial" w:eastAsia="Arial" w:hAnsi="Arial" w:cs="Arial"/>
+              </w:rPr>
+              <w:t xml:space="preserve">2 </w:t>
+            </w:r>
+            <w:proofErr w:type="gramStart"/>
+            <w:r>
+              <w:rPr>
+                <w:rFonts w:ascii="Arial" w:eastAsia="Arial" w:hAnsi="Arial" w:cs="Arial"/>
+              </w:rPr>
+              <w:t xml:space="preserve">½ </w:t>
+            </w:r>
+            <w:r>
+              <w:rPr>
+                <w:rFonts w:ascii="Arial" w:eastAsia="Arial" w:hAnsi="Arial" w:cs="Arial"/>
+              </w:rPr>
+              <w:t xml:space="preserve"> Hour</w:t>
+            </w:r>
+            <w:r>
+              <w:rPr>
+                <w:rFonts w:ascii="Arial" w:eastAsia="Arial" w:hAnsi="Arial" w:cs="Arial"/>
+              </w:rPr>
+              <w:t>s</w:t>
+            </w:r>
+            <w:proofErr w:type="gramEnd"/>
+          </w:p>
+        </w:tc>
+        <w:tc>
+          <w:tcPr>
+            <w:tcW w:w="992" w:type="dxa"/>
+            <w:tcBorders>
+              <w:top w:val="single" w:sz="6" w:space="0" w:color="000000"/>
+            </w:tcBorders>
+            <w:shd w:val="clear" w:color="auto" w:fill="auto"/>
+            <w:vAlign w:val="bottom"/>
+          </w:tcPr>
+          <w:p>
+            <w:pPr>
+              <w:widowControl/>
+              <w:rPr>
+                <w:rFonts w:ascii="Arial" w:eastAsia="Arial" w:hAnsi="Arial" w:cs="Arial"/>
+              </w:rPr>
+            </w:pPr>
+            <w:r>
+              <w:rPr>
+                <w:rFonts w:ascii="Arial" w:eastAsia="Arial" w:hAnsi="Arial" w:cs="Arial"/>
+              </w:rPr>
+              <w:t>-</w:t>
+            </w:r>
+            <w:r>
+              <w:rPr>
+                <w:rFonts w:ascii="Arial" w:eastAsia="Arial" w:hAnsi="Arial" w:cs="Arial"/>
+              </w:rPr>
+              <w:t>1 ½ Hour</w:t>
+            </w:r>
+            <w:r>
+              <w:rPr>
+                <w:rFonts w:ascii="Arial" w:eastAsia="Arial" w:hAnsi="Arial" w:cs="Arial"/>
+              </w:rPr>
+              <w:t>s</w:t>
+            </w:r>
+          </w:p>
+        </w:tc>
+      </w:tr>
+      <w:tr>
+        <w:trPr>
+          <w:trHeight w:val="255"/>
+        </w:trPr>
+        <w:tc>
+          <w:tcPr>
+            <w:tcW w:w="705" w:type="dxa"/>
+          </w:tcPr>
+          <w:p>
+            <w:pPr>
+              <w:widowControl/>
+              <w:rPr>
+                <w:rFonts w:ascii="Arial" w:eastAsia="Arial" w:hAnsi="Arial" w:cs="Arial"/>
+              </w:rPr>
+            </w:pPr>
+            <w:r>
+              <w:rPr>
+                <w:rFonts w:ascii="Arial" w:eastAsia="Arial" w:hAnsi="Arial" w:cs="Arial"/>
+              </w:rPr>
+              <w:t>2.1</w:t>
+            </w:r>
+          </w:p>
+        </w:tc>
+        <w:tc>
+          <w:tcPr>
+            <w:tcW w:w="2370" w:type="dxa"/>
+            <w:shd w:val="clear" w:color="auto" w:fill="auto"/>
+            <w:vAlign w:val="bottom"/>
+          </w:tcPr>
+          <w:p>
+            <w:pPr>
+              <w:widowControl/>
+            </w:pPr>
+            <w:r>
+              <w:t>Complete Revised Risk List</w:t>
+            </w:r>
+          </w:p>
+        </w:tc>
+        <w:tc>
+          <w:tcPr>
+            <w:tcW w:w="2505" w:type="dxa"/>
+          </w:tcPr>
+          <w:p>
+            <w:pPr>
+              <w:widowControl/>
+              <w:rPr>
+                <w:rFonts w:ascii="Arial" w:eastAsia="Arial" w:hAnsi="Arial" w:cs="Arial"/>
+              </w:rPr>
+            </w:pPr>
+          </w:p>
+        </w:tc>
+        <w:tc>
+          <w:tcPr>
+            <w:tcW w:w="1260" w:type="dxa"/>
+            <w:shd w:val="clear" w:color="auto" w:fill="auto"/>
+            <w:vAlign w:val="bottom"/>
+          </w:tcPr>
+          <w:p>
+            <w:pPr>
+              <w:widowControl/>
+              <w:rPr>
+                <w:rFonts w:ascii="Arial" w:eastAsia="Arial" w:hAnsi="Arial" w:cs="Arial"/>
+              </w:rPr>
+            </w:pPr>
+            <w:r>
+              <w:rPr>
+                <w:rFonts w:ascii="Arial" w:eastAsia="Arial" w:hAnsi="Arial" w:cs="Arial"/>
+              </w:rPr>
+              <w:t>I</w:t>
+            </w:r>
+            <w:r>
+              <w:rPr>
+                <w:rFonts w:ascii="Arial" w:eastAsia="Arial" w:hAnsi="Arial" w:cs="Arial"/>
+              </w:rPr>
+              <w:t>ncompl</w:t>
+            </w:r>
+            <w:r>
+              <w:rPr>
+                <w:rFonts w:ascii="Arial" w:eastAsia="Arial" w:hAnsi="Arial" w:cs="Arial"/>
+              </w:rPr>
+              <w:t>ete</w:t>
+            </w:r>
+          </w:p>
+        </w:tc>
+        <w:tc>
+          <w:tcPr>
+            <w:tcW w:w="990" w:type="dxa"/>
+            <w:shd w:val="clear" w:color="auto" w:fill="auto"/>
+            <w:vAlign w:val="bottom"/>
+          </w:tcPr>
+          <w:p>
+            <w:pPr>
+              <w:widowControl/>
+              <w:rPr>
+                <w:rFonts w:ascii="Arial" w:eastAsia="Arial" w:hAnsi="Arial" w:cs="Arial"/>
+              </w:rPr>
+            </w:pPr>
+            <w:r>
+              <w:rPr>
+                <w:rFonts w:ascii="Arial" w:eastAsia="Arial" w:hAnsi="Arial" w:cs="Arial"/>
+              </w:rPr>
+              <w:t>Sam</w:t>
             </w:r>
           </w:p>
         </w:tc>
@@ -3431,24 +2998,6 @@
                 <w:rFonts w:ascii="Arial" w:eastAsia="Arial" w:hAnsi="Arial" w:cs="Arial"/>
               </w:rPr>
             </w:pPr>
-            <w:r>
-              <w:rPr>
-                <w:rFonts w:ascii="Arial" w:eastAsia="Arial" w:hAnsi="Arial" w:cs="Arial"/>
-              </w:rPr>
-              <w:t>2</w:t>
-            </w:r>
-            <w:r>
-              <w:rPr>
-                <w:rFonts w:ascii="Arial" w:eastAsia="Arial" w:hAnsi="Arial" w:cs="Arial"/>
-              </w:rPr>
-              <w:t xml:space="preserve"> Hour</w:t>
-            </w:r>
-            <w:r>
-              <w:rPr>
-                <w:rFonts w:ascii="Arial" w:eastAsia="Arial" w:hAnsi="Arial" w:cs="Arial"/>
-              </w:rPr>
-              <w:t>s</w:t>
-            </w:r>
           </w:p>
         </w:tc>
         <w:tc>
@@ -3464,6 +3013,673 @@
                 <w:rFonts w:ascii="Arial" w:eastAsia="Arial" w:hAnsi="Arial" w:cs="Arial"/>
               </w:rPr>
             </w:pPr>
+          </w:p>
+        </w:tc>
+      </w:tr>
+      <w:tr>
+        <w:trPr>
+          <w:trHeight w:val="255"/>
+        </w:trPr>
+        <w:tc>
+          <w:tcPr>
+            <w:tcW w:w="705" w:type="dxa"/>
+          </w:tcPr>
+          <w:p>
+            <w:pPr>
+              <w:widowControl/>
+              <w:rPr>
+                <w:rFonts w:ascii="Arial" w:eastAsia="Arial" w:hAnsi="Arial" w:cs="Arial"/>
+              </w:rPr>
+            </w:pPr>
+            <w:r>
+              <w:rPr>
+                <w:rFonts w:ascii="Arial" w:eastAsia="Arial" w:hAnsi="Arial" w:cs="Arial"/>
+              </w:rPr>
+              <w:t>3.</w:t>
+            </w:r>
+            <w:r>
+              <w:rPr>
+                <w:rFonts w:ascii="Arial" w:eastAsia="Arial" w:hAnsi="Arial" w:cs="Arial"/>
+              </w:rPr>
+              <w:t>1</w:t>
+            </w:r>
+          </w:p>
+        </w:tc>
+        <w:tc>
+          <w:tcPr>
+            <w:tcW w:w="2370" w:type="dxa"/>
+            <w:shd w:val="clear" w:color="auto" w:fill="auto"/>
+            <w:vAlign w:val="bottom"/>
+          </w:tcPr>
+          <w:p>
+            <w:pPr>
+              <w:widowControl/>
+            </w:pPr>
+            <w:r>
+              <w:t>Complete Final Architecture document</w:t>
+            </w:r>
+          </w:p>
+        </w:tc>
+        <w:tc>
+          <w:tcPr>
+            <w:tcW w:w="2505" w:type="dxa"/>
+          </w:tcPr>
+          <w:p>
+            <w:pPr>
+              <w:widowControl/>
+              <w:rPr>
+                <w:rFonts w:ascii="Arial" w:eastAsia="Arial" w:hAnsi="Arial" w:cs="Arial"/>
+              </w:rPr>
+            </w:pPr>
+          </w:p>
+        </w:tc>
+        <w:tc>
+          <w:tcPr>
+            <w:tcW w:w="1260" w:type="dxa"/>
+            <w:shd w:val="clear" w:color="auto" w:fill="auto"/>
+            <w:vAlign w:val="bottom"/>
+          </w:tcPr>
+          <w:p>
+            <w:pPr>
+              <w:widowControl/>
+              <w:rPr>
+                <w:rFonts w:ascii="Arial" w:eastAsia="Arial" w:hAnsi="Arial" w:cs="Arial"/>
+              </w:rPr>
+            </w:pPr>
+            <w:r>
+              <w:rPr>
+                <w:rFonts w:ascii="Arial" w:eastAsia="Arial" w:hAnsi="Arial" w:cs="Arial"/>
+              </w:rPr>
+              <w:t>Incomplete</w:t>
+            </w:r>
+          </w:p>
+        </w:tc>
+        <w:tc>
+          <w:tcPr>
+            <w:tcW w:w="990" w:type="dxa"/>
+            <w:shd w:val="clear" w:color="auto" w:fill="auto"/>
+            <w:vAlign w:val="bottom"/>
+          </w:tcPr>
+          <w:p>
+            <w:pPr>
+              <w:widowControl/>
+              <w:rPr>
+                <w:rFonts w:ascii="Arial" w:eastAsia="Arial" w:hAnsi="Arial" w:cs="Arial"/>
+              </w:rPr>
+            </w:pPr>
+            <w:r>
+              <w:rPr>
+                <w:rFonts w:ascii="Arial" w:eastAsia="Arial" w:hAnsi="Arial" w:cs="Arial"/>
+              </w:rPr>
+              <w:t>Matt</w:t>
+            </w:r>
+          </w:p>
+        </w:tc>
+        <w:tc>
+          <w:tcPr>
+            <w:tcW w:w="1080" w:type="dxa"/>
+          </w:tcPr>
+          <w:p>
+            <w:pPr>
+              <w:widowControl/>
+              <w:rPr>
+                <w:rFonts w:ascii="Arial" w:eastAsia="Arial" w:hAnsi="Arial" w:cs="Arial"/>
+              </w:rPr>
+            </w:pPr>
+            <w:r>
+              <w:rPr>
+                <w:rFonts w:ascii="Arial" w:eastAsia="Arial" w:hAnsi="Arial" w:cs="Arial"/>
+              </w:rPr>
+              <w:t>2</w:t>
+            </w:r>
+            <w:r>
+              <w:rPr>
+                <w:rFonts w:ascii="Arial" w:eastAsia="Arial" w:hAnsi="Arial" w:cs="Arial"/>
+              </w:rPr>
+              <w:t xml:space="preserve"> </w:t>
+            </w:r>
+            <w:r>
+              <w:rPr>
+                <w:rFonts w:ascii="Arial" w:eastAsia="Arial" w:hAnsi="Arial" w:cs="Arial"/>
+              </w:rPr>
+              <w:t>Hour</w:t>
+            </w:r>
+          </w:p>
+        </w:tc>
+        <w:tc>
+          <w:tcPr>
+            <w:tcW w:w="1039" w:type="dxa"/>
+            <w:shd w:val="clear" w:color="auto" w:fill="auto"/>
+            <w:vAlign w:val="bottom"/>
+          </w:tcPr>
+          <w:p>
+            <w:pPr>
+              <w:widowControl/>
+              <w:rPr>
+                <w:rFonts w:ascii="Arial" w:eastAsia="Arial" w:hAnsi="Arial" w:cs="Arial"/>
+              </w:rPr>
+            </w:pPr>
+          </w:p>
+        </w:tc>
+        <w:tc>
+          <w:tcPr>
+            <w:tcW w:w="992" w:type="dxa"/>
+            <w:shd w:val="clear" w:color="auto" w:fill="auto"/>
+            <w:vAlign w:val="bottom"/>
+          </w:tcPr>
+          <w:p>
+            <w:pPr>
+              <w:widowControl/>
+              <w:rPr>
+                <w:rFonts w:ascii="Arial" w:eastAsia="Arial" w:hAnsi="Arial" w:cs="Arial"/>
+              </w:rPr>
+            </w:pPr>
+          </w:p>
+        </w:tc>
+      </w:tr>
+      <w:tr>
+        <w:trPr>
+          <w:trHeight w:val="255"/>
+        </w:trPr>
+        <w:tc>
+          <w:tcPr>
+            <w:tcW w:w="705" w:type="dxa"/>
+          </w:tcPr>
+          <w:p>
+            <w:pPr>
+              <w:widowControl/>
+              <w:rPr>
+                <w:rFonts w:ascii="Arial" w:eastAsia="Arial" w:hAnsi="Arial" w:cs="Arial"/>
+              </w:rPr>
+            </w:pPr>
+            <w:r>
+              <w:rPr>
+                <w:rFonts w:ascii="Arial" w:eastAsia="Arial" w:hAnsi="Arial" w:cs="Arial"/>
+              </w:rPr>
+              <w:t>4.1</w:t>
+            </w:r>
+          </w:p>
+        </w:tc>
+        <w:tc>
+          <w:tcPr>
+            <w:tcW w:w="2370" w:type="dxa"/>
+            <w:shd w:val="clear" w:color="auto" w:fill="auto"/>
+            <w:vAlign w:val="bottom"/>
+          </w:tcPr>
+          <w:p>
+            <w:pPr>
+              <w:widowControl/>
+            </w:pPr>
+            <w:r>
+              <w:t>Complete Testing</w:t>
+            </w:r>
+          </w:p>
+        </w:tc>
+        <w:tc>
+          <w:tcPr>
+            <w:tcW w:w="2505" w:type="dxa"/>
+          </w:tcPr>
+          <w:p>
+            <w:pPr>
+              <w:widowControl/>
+              <w:rPr>
+                <w:rFonts w:ascii="Arial" w:eastAsia="Arial" w:hAnsi="Arial" w:cs="Arial"/>
+              </w:rPr>
+            </w:pPr>
+            <w:r>
+              <w:rPr>
+                <w:rFonts w:ascii="Arial" w:eastAsia="Arial" w:hAnsi="Arial" w:cs="Arial"/>
+              </w:rPr>
+              <w:t>Researched heavily into testing but could not figure out how to do it before the deadline, no unit or integration tests to show</w:t>
+            </w:r>
+          </w:p>
+        </w:tc>
+        <w:tc>
+          <w:tcPr>
+            <w:tcW w:w="1260" w:type="dxa"/>
+            <w:shd w:val="clear" w:color="auto" w:fill="auto"/>
+            <w:vAlign w:val="bottom"/>
+          </w:tcPr>
+          <w:p>
+            <w:pPr>
+              <w:widowControl/>
+              <w:rPr>
+                <w:rFonts w:ascii="Arial" w:eastAsia="Arial" w:hAnsi="Arial" w:cs="Arial"/>
+              </w:rPr>
+            </w:pPr>
+            <w:r>
+              <w:rPr>
+                <w:rFonts w:ascii="Arial" w:eastAsia="Arial" w:hAnsi="Arial" w:cs="Arial"/>
+              </w:rPr>
+              <w:t xml:space="preserve">Started but </w:t>
+            </w:r>
+            <w:r>
+              <w:rPr>
+                <w:rFonts w:ascii="Arial" w:eastAsia="Arial" w:hAnsi="Arial" w:cs="Arial"/>
+              </w:rPr>
+              <w:t>Incomplete</w:t>
+            </w:r>
+          </w:p>
+        </w:tc>
+        <w:tc>
+          <w:tcPr>
+            <w:tcW w:w="990" w:type="dxa"/>
+            <w:shd w:val="clear" w:color="auto" w:fill="auto"/>
+            <w:vAlign w:val="bottom"/>
+          </w:tcPr>
+          <w:p>
+            <w:pPr>
+              <w:widowControl/>
+              <w:rPr>
+                <w:rFonts w:ascii="Arial" w:eastAsia="Arial" w:hAnsi="Arial" w:cs="Arial"/>
+              </w:rPr>
+            </w:pPr>
+            <w:r>
+              <w:rPr>
+                <w:rFonts w:ascii="Arial" w:eastAsia="Arial" w:hAnsi="Arial" w:cs="Arial"/>
+              </w:rPr>
+              <w:t>Matt</w:t>
+            </w:r>
+          </w:p>
+        </w:tc>
+        <w:tc>
+          <w:tcPr>
+            <w:tcW w:w="1080" w:type="dxa"/>
+          </w:tcPr>
+          <w:p>
+            <w:pPr>
+              <w:widowControl/>
+              <w:rPr>
+                <w:rFonts w:ascii="Arial" w:eastAsia="Arial" w:hAnsi="Arial" w:cs="Arial"/>
+              </w:rPr>
+            </w:pPr>
+            <w:r>
+              <w:rPr>
+                <w:rFonts w:ascii="Arial" w:eastAsia="Arial" w:hAnsi="Arial" w:cs="Arial"/>
+              </w:rPr>
+              <w:t>3</w:t>
+            </w:r>
+            <w:r>
+              <w:rPr>
+                <w:rFonts w:ascii="Arial" w:eastAsia="Arial" w:hAnsi="Arial" w:cs="Arial"/>
+              </w:rPr>
+              <w:t xml:space="preserve"> Hour</w:t>
+            </w:r>
+            <w:r>
+              <w:rPr>
+                <w:rFonts w:ascii="Arial" w:eastAsia="Arial" w:hAnsi="Arial" w:cs="Arial"/>
+              </w:rPr>
+              <w:t>s</w:t>
+            </w:r>
+          </w:p>
+        </w:tc>
+        <w:tc>
+          <w:tcPr>
+            <w:tcW w:w="1039" w:type="dxa"/>
+            <w:shd w:val="clear" w:color="auto" w:fill="auto"/>
+            <w:vAlign w:val="bottom"/>
+          </w:tcPr>
+          <w:p>
+            <w:pPr>
+              <w:widowControl/>
+              <w:rPr>
+                <w:rFonts w:ascii="Arial" w:eastAsia="Arial" w:hAnsi="Arial" w:cs="Arial"/>
+              </w:rPr>
+            </w:pPr>
+            <w:r>
+              <w:rPr>
+                <w:rFonts w:ascii="Arial" w:eastAsia="Arial" w:hAnsi="Arial" w:cs="Arial"/>
+              </w:rPr>
+              <w:t>8 hours</w:t>
+            </w:r>
+          </w:p>
+        </w:tc>
+        <w:tc>
+          <w:tcPr>
+            <w:tcW w:w="992" w:type="dxa"/>
+            <w:shd w:val="clear" w:color="auto" w:fill="auto"/>
+            <w:vAlign w:val="bottom"/>
+          </w:tcPr>
+          <w:p>
+            <w:pPr>
+              <w:widowControl/>
+              <w:rPr>
+                <w:rFonts w:ascii="Arial" w:eastAsia="Arial" w:hAnsi="Arial" w:cs="Arial"/>
+              </w:rPr>
+            </w:pPr>
+            <w:r>
+              <w:rPr>
+                <w:rFonts w:ascii="Arial" w:eastAsia="Arial" w:hAnsi="Arial" w:cs="Arial"/>
+              </w:rPr>
+              <w:t>-5 Hours</w:t>
+            </w:r>
+          </w:p>
+        </w:tc>
+      </w:tr>
+      <w:tr>
+        <w:trPr>
+          <w:trHeight w:val="255"/>
+        </w:trPr>
+        <w:tc>
+          <w:tcPr>
+            <w:tcW w:w="705" w:type="dxa"/>
+          </w:tcPr>
+          <w:p>
+            <w:pPr>
+              <w:widowControl/>
+              <w:rPr>
+                <w:rFonts w:ascii="Arial" w:eastAsia="Arial" w:hAnsi="Arial" w:cs="Arial"/>
+              </w:rPr>
+            </w:pPr>
+            <w:r>
+              <w:rPr>
+                <w:rFonts w:ascii="Arial" w:eastAsia="Arial" w:hAnsi="Arial" w:cs="Arial"/>
+              </w:rPr>
+              <w:t>5.1</w:t>
+            </w:r>
+          </w:p>
+        </w:tc>
+        <w:tc>
+          <w:tcPr>
+            <w:tcW w:w="2370" w:type="dxa"/>
+            <w:shd w:val="clear" w:color="auto" w:fill="auto"/>
+            <w:vAlign w:val="bottom"/>
+          </w:tcPr>
+          <w:p>
+            <w:pPr>
+              <w:widowControl/>
+            </w:pPr>
+            <w:r>
+              <w:t>Deliver executable architecture</w:t>
+            </w:r>
+          </w:p>
+        </w:tc>
+        <w:tc>
+          <w:tcPr>
+            <w:tcW w:w="2505" w:type="dxa"/>
+          </w:tcPr>
+          <w:p>
+            <w:pPr>
+              <w:widowControl/>
+            </w:pPr>
+          </w:p>
+        </w:tc>
+        <w:tc>
+          <w:tcPr>
+            <w:tcW w:w="1260" w:type="dxa"/>
+            <w:shd w:val="clear" w:color="auto" w:fill="auto"/>
+            <w:vAlign w:val="bottom"/>
+          </w:tcPr>
+          <w:p>
+            <w:pPr>
+              <w:widowControl/>
+              <w:rPr>
+                <w:rFonts w:ascii="Arial" w:eastAsia="Arial" w:hAnsi="Arial" w:cs="Arial"/>
+              </w:rPr>
+            </w:pPr>
+            <w:r>
+              <w:rPr>
+                <w:rFonts w:ascii="Arial" w:eastAsia="Arial" w:hAnsi="Arial" w:cs="Arial"/>
+              </w:rPr>
+              <w:t>Incomplete</w:t>
+            </w:r>
+          </w:p>
+        </w:tc>
+        <w:tc>
+          <w:tcPr>
+            <w:tcW w:w="990" w:type="dxa"/>
+            <w:shd w:val="clear" w:color="auto" w:fill="auto"/>
+            <w:vAlign w:val="bottom"/>
+          </w:tcPr>
+          <w:p>
+            <w:pPr>
+              <w:widowControl/>
+              <w:rPr>
+                <w:rFonts w:ascii="Arial" w:eastAsia="Arial" w:hAnsi="Arial" w:cs="Arial"/>
+              </w:rPr>
+            </w:pPr>
+            <w:r>
+              <w:rPr>
+                <w:rFonts w:ascii="Arial" w:eastAsia="Arial" w:hAnsi="Arial" w:cs="Arial"/>
+              </w:rPr>
+              <w:t>Sam</w:t>
+            </w:r>
+          </w:p>
+        </w:tc>
+        <w:tc>
+          <w:tcPr>
+            <w:tcW w:w="1080" w:type="dxa"/>
+          </w:tcPr>
+          <w:p>
+            <w:pPr>
+              <w:widowControl/>
+              <w:rPr>
+                <w:rFonts w:ascii="Arial" w:eastAsia="Arial" w:hAnsi="Arial" w:cs="Arial"/>
+              </w:rPr>
+            </w:pPr>
+            <w:r>
+              <w:rPr>
+                <w:rFonts w:ascii="Arial" w:eastAsia="Arial" w:hAnsi="Arial" w:cs="Arial"/>
+              </w:rPr>
+              <w:t>1</w:t>
+            </w:r>
+            <w:r>
+              <w:rPr>
+                <w:rFonts w:ascii="Arial" w:eastAsia="Arial" w:hAnsi="Arial" w:cs="Arial"/>
+              </w:rPr>
+              <w:t xml:space="preserve"> Hour</w:t>
+            </w:r>
+          </w:p>
+        </w:tc>
+        <w:tc>
+          <w:tcPr>
+            <w:tcW w:w="1039" w:type="dxa"/>
+            <w:shd w:val="clear" w:color="auto" w:fill="auto"/>
+            <w:vAlign w:val="bottom"/>
+          </w:tcPr>
+          <w:p>
+            <w:pPr>
+              <w:widowControl/>
+              <w:rPr>
+                <w:rFonts w:ascii="Arial" w:eastAsia="Arial" w:hAnsi="Arial" w:cs="Arial"/>
+              </w:rPr>
+            </w:pPr>
+          </w:p>
+        </w:tc>
+        <w:tc>
+          <w:tcPr>
+            <w:tcW w:w="992" w:type="dxa"/>
+            <w:shd w:val="clear" w:color="auto" w:fill="auto"/>
+            <w:vAlign w:val="bottom"/>
+          </w:tcPr>
+          <w:p>
+            <w:pPr>
+              <w:widowControl/>
+              <w:rPr>
+                <w:rFonts w:ascii="Arial" w:eastAsia="Arial" w:hAnsi="Arial" w:cs="Arial"/>
+              </w:rPr>
+            </w:pPr>
+          </w:p>
+        </w:tc>
+      </w:tr>
+      <w:tr>
+        <w:trPr>
+          <w:trHeight w:val="255"/>
+        </w:trPr>
+        <w:tc>
+          <w:tcPr>
+            <w:tcW w:w="705" w:type="dxa"/>
+          </w:tcPr>
+          <w:p>
+            <w:pPr>
+              <w:widowControl/>
+              <w:rPr>
+                <w:rFonts w:ascii="Arial" w:eastAsia="Arial" w:hAnsi="Arial" w:cs="Arial"/>
+              </w:rPr>
+            </w:pPr>
+            <w:r>
+              <w:rPr>
+                <w:rFonts w:ascii="Arial" w:eastAsia="Arial" w:hAnsi="Arial" w:cs="Arial"/>
+              </w:rPr>
+              <w:lastRenderedPageBreak/>
+              <w:t>6.1</w:t>
+            </w:r>
+          </w:p>
+        </w:tc>
+        <w:tc>
+          <w:tcPr>
+            <w:tcW w:w="2370" w:type="dxa"/>
+            <w:shd w:val="clear" w:color="auto" w:fill="auto"/>
+            <w:vAlign w:val="bottom"/>
+          </w:tcPr>
+          <w:p>
+            <w:pPr>
+              <w:widowControl/>
+            </w:pPr>
+            <w:r>
+              <w:t xml:space="preserve">Complete </w:t>
+            </w:r>
+            <w:r>
+              <w:t>Elaboration Phase Status Assessment</w:t>
+            </w:r>
+          </w:p>
+        </w:tc>
+        <w:tc>
+          <w:tcPr>
+            <w:tcW w:w="2505" w:type="dxa"/>
+          </w:tcPr>
+          <w:p>
+            <w:pPr>
+              <w:widowControl/>
+            </w:pPr>
+            <w:r>
+              <w:t>The assessment document accurately reflects the current state of the project, including the risk and issues the team is facing.</w:t>
+            </w:r>
+          </w:p>
+        </w:tc>
+        <w:tc>
+          <w:tcPr>
+            <w:tcW w:w="1260" w:type="dxa"/>
+            <w:shd w:val="clear" w:color="auto" w:fill="auto"/>
+            <w:vAlign w:val="bottom"/>
+          </w:tcPr>
+          <w:p>
+            <w:pPr>
+              <w:widowControl/>
+              <w:rPr>
+                <w:rFonts w:ascii="Arial" w:eastAsia="Arial" w:hAnsi="Arial" w:cs="Arial"/>
+              </w:rPr>
+            </w:pPr>
+            <w:hyperlink r:id="rId15" w:history="1">
+              <w:r>
+                <w:rPr>
+                  <w:rStyle w:val="Hyperlink"/>
+                  <w:rFonts w:ascii="Arial" w:eastAsia="Arial" w:hAnsi="Arial" w:cs="Arial"/>
+                </w:rPr>
+                <w:t>C</w:t>
+              </w:r>
+              <w:r>
+                <w:rPr>
+                  <w:rStyle w:val="Hyperlink"/>
+                  <w:rFonts w:ascii="Arial" w:eastAsia="Arial" w:hAnsi="Arial" w:cs="Arial"/>
+                </w:rPr>
+                <w:t>omplete</w:t>
+              </w:r>
+            </w:hyperlink>
+          </w:p>
+        </w:tc>
+        <w:tc>
+          <w:tcPr>
+            <w:tcW w:w="990" w:type="dxa"/>
+            <w:shd w:val="clear" w:color="auto" w:fill="auto"/>
+            <w:vAlign w:val="bottom"/>
+          </w:tcPr>
+          <w:p>
+            <w:pPr>
+              <w:widowControl/>
+              <w:rPr>
+                <w:rFonts w:ascii="Arial" w:eastAsia="Arial" w:hAnsi="Arial" w:cs="Arial"/>
+              </w:rPr>
+            </w:pPr>
+            <w:r>
+              <w:rPr>
+                <w:rFonts w:ascii="Arial" w:eastAsia="Arial" w:hAnsi="Arial" w:cs="Arial"/>
+              </w:rPr>
+              <w:t>Corie</w:t>
+            </w:r>
+          </w:p>
+        </w:tc>
+        <w:tc>
+          <w:tcPr>
+            <w:tcW w:w="1080" w:type="dxa"/>
+          </w:tcPr>
+          <w:p>
+            <w:pPr>
+              <w:widowControl/>
+              <w:rPr>
+                <w:rFonts w:ascii="Arial" w:eastAsia="Arial" w:hAnsi="Arial" w:cs="Arial"/>
+              </w:rPr>
+            </w:pPr>
+            <w:r>
+              <w:rPr>
+                <w:rFonts w:ascii="Arial" w:eastAsia="Arial" w:hAnsi="Arial" w:cs="Arial"/>
+              </w:rPr>
+              <w:t>1</w:t>
+            </w:r>
+            <w:r>
+              <w:rPr>
+                <w:rFonts w:ascii="Arial" w:eastAsia="Arial" w:hAnsi="Arial" w:cs="Arial"/>
+              </w:rPr>
+              <w:t xml:space="preserve"> Hour</w:t>
+            </w:r>
+          </w:p>
+        </w:tc>
+        <w:tc>
+          <w:tcPr>
+            <w:tcW w:w="1039" w:type="dxa"/>
+            <w:shd w:val="clear" w:color="auto" w:fill="auto"/>
+            <w:vAlign w:val="bottom"/>
+          </w:tcPr>
+          <w:p>
+            <w:pPr>
+              <w:widowControl/>
+              <w:rPr>
+                <w:rFonts w:ascii="Arial" w:eastAsia="Arial" w:hAnsi="Arial" w:cs="Arial"/>
+              </w:rPr>
+            </w:pPr>
+            <w:r>
+              <w:rPr>
+                <w:rFonts w:ascii="Arial" w:eastAsia="Arial" w:hAnsi="Arial" w:cs="Arial"/>
+              </w:rPr>
+              <w:t>2</w:t>
+            </w:r>
+            <w:r>
+              <w:rPr>
+                <w:rFonts w:ascii="Arial" w:eastAsia="Arial" w:hAnsi="Arial" w:cs="Arial"/>
+              </w:rPr>
+              <w:t xml:space="preserve"> Hour</w:t>
+            </w:r>
+            <w:r>
+              <w:rPr>
+                <w:rFonts w:ascii="Arial" w:eastAsia="Arial" w:hAnsi="Arial" w:cs="Arial"/>
+              </w:rPr>
+              <w:t>s</w:t>
+            </w:r>
+          </w:p>
+        </w:tc>
+        <w:tc>
+          <w:tcPr>
+            <w:tcW w:w="992" w:type="dxa"/>
+            <w:shd w:val="clear" w:color="auto" w:fill="auto"/>
+            <w:vAlign w:val="bottom"/>
+          </w:tcPr>
+          <w:p>
+            <w:pPr>
+              <w:widowControl/>
+              <w:rPr>
+                <w:rFonts w:ascii="Arial" w:eastAsia="Arial" w:hAnsi="Arial" w:cs="Arial"/>
+              </w:rPr>
+            </w:pPr>
             <w:r>
               <w:rPr>
                 <w:rFonts w:ascii="Arial" w:eastAsia="Arial" w:hAnsi="Arial" w:cs="Arial"/>
@@ -3478,8 +3694,8 @@
       <w:pPr>
         <w:pStyle w:val="Heading1"/>
         <w:sectPr>
-          <w:headerReference w:type="default" r:id="rId15"/>
-          <w:footerReference w:type="default" r:id="rId16"/>
+          <w:headerReference w:type="default" r:id="rId16"/>
+          <w:footerReference w:type="default" r:id="rId17"/>
           <w:pgSz w:w="12240" w:h="15840"/>
           <w:pgMar w:top="1440" w:right="1440" w:bottom="1440" w:left="1440" w:header="720" w:footer="720" w:gutter="0"/>
           <w:pgNumType w:start="1"/>
@@ -3771,25 +3987,7 @@
               <w:rPr>
                 <w:iCs/>
               </w:rPr>
-              <w:t>12</w:t>
-            </w:r>
-            <w:r>
-              <w:rPr>
-                <w:iCs/>
-              </w:rPr>
-              <w:t>/0</w:t>
-            </w:r>
-            <w:r>
-              <w:rPr>
-                <w:iCs/>
-              </w:rPr>
-              <w:t>6</w:t>
-            </w:r>
-            <w:r>
-              <w:rPr>
-                <w:iCs/>
-              </w:rPr>
-              <w:t>/2023</w:t>
+              <w:t>12/06/2023</w:t>
             </w:r>
           </w:p>
         </w:tc>
@@ -3836,25 +4034,7 @@
               <w:rPr>
                 <w:iCs/>
               </w:rPr>
-              <w:t>12</w:t>
-            </w:r>
-            <w:r>
-              <w:rPr>
-                <w:iCs/>
-              </w:rPr>
-              <w:t>/0</w:t>
-            </w:r>
-            <w:r>
-              <w:rPr>
-                <w:iCs/>
-              </w:rPr>
-              <w:t>6</w:t>
-            </w:r>
-            <w:r>
-              <w:rPr>
-                <w:iCs/>
-              </w:rPr>
-              <w:t>/2023</w:t>
+              <w:t>12/06/2023</w:t>
             </w:r>
           </w:p>
         </w:tc>
@@ -3998,13 +4178,7 @@
         </w:tabs>
       </w:pPr>
       <w:r>
-        <w:t xml:space="preserve">Work Items: Planned compared to </w:t>
-      </w:r>
-      <w:r>
-        <w:t>completed</w:t>
-      </w:r>
-      <w:r>
-        <w:t>.</w:t>
+        <w:t>Work Items: Planned compared to completed.</w:t>
       </w:r>
     </w:p>
     <w:p>

</xml_diff>

<commit_message>
Re-uploading failed commit from 12/6 of completion documents
</commit_message>
<xml_diff>
--- a/Iteration E-4/LCAMIterationPlan4.docx
+++ b/Iteration E-4/LCAMIterationPlan4.docx
@@ -1450,14 +1450,7 @@
               <w:rPr>
                 <w:rFonts w:ascii="Arial" w:eastAsia="Arial" w:hAnsi="Arial" w:cs="Arial"/>
               </w:rPr>
-              <w:t xml:space="preserve">Created a Reward Screen and Database </w:t>
-            </w:r>
-            <w:r>
-              <w:rPr>
-                <w:rFonts w:ascii="Arial" w:eastAsia="Arial" w:hAnsi="Arial" w:cs="Arial"/>
-              </w:rPr>
-              <w:lastRenderedPageBreak/>
-              <w:t>that Displays each of the achievable rewards on the Reward Screen</w:t>
+              <w:t>Created a Reward Screen and Database that Displays each of the achievable rewards on the Reward Screen</w:t>
             </w:r>
           </w:p>
         </w:tc>
@@ -2254,7 +2247,7 @@
               <w:widowControl/>
             </w:pPr>
             <w:r>
-              <w:t>Incomplete</w:t>
+              <w:t>Complete</w:t>
             </w:r>
           </w:p>
         </w:tc>
@@ -2400,15 +2393,7 @@
               <w:widowControl/>
             </w:pPr>
             <w:r>
-              <w:t xml:space="preserve">Fixed Bug where only one </w:t>
-            </w:r>
-            <w:proofErr w:type="spellStart"/>
-            <w:r>
-              <w:t>Todo</w:t>
-            </w:r>
-            <w:proofErr w:type="spellEnd"/>
-            <w:r>
-              <w:t xml:space="preserve"> Card would show</w:t>
+              <w:t>Fixed Bug where only one Todo Card would show</w:t>
             </w:r>
           </w:p>
         </w:tc>
@@ -2430,35 +2415,7 @@
               <w:rPr>
                 <w:rFonts w:ascii="Arial" w:eastAsia="Arial" w:hAnsi="Arial" w:cs="Arial"/>
               </w:rPr>
-              <w:t xml:space="preserve">Fixed a bug where only 1 </w:t>
-            </w:r>
-            <w:proofErr w:type="spellStart"/>
-            <w:r>
-              <w:rPr>
-                <w:rFonts w:ascii="Arial" w:eastAsia="Arial" w:hAnsi="Arial" w:cs="Arial"/>
-              </w:rPr>
-              <w:t>Todo</w:t>
-            </w:r>
-            <w:proofErr w:type="spellEnd"/>
-            <w:r>
-              <w:rPr>
-                <w:rFonts w:ascii="Arial" w:eastAsia="Arial" w:hAnsi="Arial" w:cs="Arial"/>
-              </w:rPr>
-              <w:t xml:space="preserve"> Card would show on the </w:t>
-            </w:r>
-            <w:proofErr w:type="spellStart"/>
-            <w:r>
-              <w:rPr>
-                <w:rFonts w:ascii="Arial" w:eastAsia="Arial" w:hAnsi="Arial" w:cs="Arial"/>
-              </w:rPr>
-              <w:t>Todo</w:t>
-            </w:r>
-            <w:proofErr w:type="spellEnd"/>
-            <w:r>
-              <w:rPr>
-                <w:rFonts w:ascii="Arial" w:eastAsia="Arial" w:hAnsi="Arial" w:cs="Arial"/>
-              </w:rPr>
-              <w:t xml:space="preserve"> Screen even though more were in the database.</w:t>
+              <w:t>Fixed a bug where only 1 Todo Card would show on the Todo Screen even though more were in the database.</w:t>
             </w:r>
           </w:p>
         </w:tc>
@@ -2593,28 +2550,193 @@
         </w:trPr>
         <w:tc>
           <w:tcPr>
-            <w:tcW w:w="10941" w:type="dxa"/>
-            <w:gridSpan w:val="8"/>
-            <w:tcBorders>
-              <w:top w:val="single" w:sz="6" w:space="0" w:color="000000"/>
-              <w:bottom w:val="single" w:sz="6" w:space="0" w:color="000000"/>
-            </w:tcBorders>
-            <w:shd w:val="clear" w:color="auto" w:fill="1F497D" w:themeFill="text2"/>
-          </w:tcPr>
-          <w:p>
-            <w:pPr>
-              <w:widowControl/>
-              <w:rPr>
-                <w:rFonts w:ascii="Arial" w:eastAsia="Arial" w:hAnsi="Arial" w:cs="Arial"/>
-                <w:color w:val="FFFFFF" w:themeColor="background1"/>
-              </w:rPr>
-            </w:pPr>
-            <w:r>
-              <w:rPr>
-                <w:rFonts w:ascii="Arial" w:eastAsia="Arial" w:hAnsi="Arial" w:cs="Arial"/>
-                <w:color w:val="FFFFFF" w:themeColor="background1"/>
-              </w:rPr>
-              <w:t>Current Iteration Work Items</w:t>
+            <w:tcW w:w="705" w:type="dxa"/>
+            <w:tcBorders>
+              <w:bottom w:val="single" w:sz="6" w:space="0" w:color="000000"/>
+            </w:tcBorders>
+          </w:tcPr>
+          <w:p>
+            <w:pPr>
+              <w:widowControl/>
+              <w:rPr>
+                <w:rFonts w:ascii="Arial" w:eastAsia="Arial" w:hAnsi="Arial" w:cs="Arial"/>
+              </w:rPr>
+            </w:pPr>
+            <w:r>
+              <w:rPr>
+                <w:rFonts w:ascii="Arial" w:eastAsia="Arial" w:hAnsi="Arial" w:cs="Arial"/>
+              </w:rPr>
+              <w:t>0.9</w:t>
+            </w:r>
+          </w:p>
+        </w:tc>
+        <w:tc>
+          <w:tcPr>
+            <w:tcW w:w="2370" w:type="dxa"/>
+            <w:tcBorders>
+              <w:bottom w:val="single" w:sz="6" w:space="0" w:color="000000"/>
+            </w:tcBorders>
+            <w:shd w:val="clear" w:color="auto" w:fill="auto"/>
+            <w:vAlign w:val="bottom"/>
+          </w:tcPr>
+          <w:p>
+            <w:pPr>
+              <w:widowControl/>
+            </w:pPr>
+            <w:r>
+              <w:t>Updated Pomodoro Timer</w:t>
+            </w:r>
+          </w:p>
+        </w:tc>
+        <w:tc>
+          <w:tcPr>
+            <w:tcW w:w="2505" w:type="dxa"/>
+            <w:tcBorders>
+              <w:bottom w:val="single" w:sz="6" w:space="0" w:color="000000"/>
+            </w:tcBorders>
+          </w:tcPr>
+          <w:p>
+            <w:pPr>
+              <w:widowControl/>
+              <w:rPr>
+                <w:rFonts w:ascii="Arial" w:eastAsia="Arial" w:hAnsi="Arial" w:cs="Arial"/>
+              </w:rPr>
+            </w:pPr>
+            <w:r>
+              <w:t xml:space="preserve">Timer function was deemed not considerate to tasks from group. Attachment to each task was needed for timer. Due to clashes with check button from late finishes, timer clashed with latest merge while attempting to merge with Matt. Through testing this has been fixed and is ready for </w:t>
+            </w:r>
+            <w:proofErr w:type="gramStart"/>
+            <w:r>
+              <w:t>merge</w:t>
+            </w:r>
+            <w:proofErr w:type="gramEnd"/>
+            <w:r>
+              <w:t xml:space="preserve">. </w:t>
+            </w:r>
+            <w:proofErr w:type="gramStart"/>
+            <w:r>
+              <w:t>Team</w:t>
+            </w:r>
+            <w:proofErr w:type="gramEnd"/>
+            <w:r>
+              <w:t xml:space="preserve"> decided this will be initiated post this iteration as it is not crucial for critical core use cases. </w:t>
+            </w:r>
+          </w:p>
+        </w:tc>
+        <w:tc>
+          <w:tcPr>
+            <w:tcW w:w="1260" w:type="dxa"/>
+            <w:tcBorders>
+              <w:bottom w:val="single" w:sz="6" w:space="0" w:color="000000"/>
+            </w:tcBorders>
+            <w:shd w:val="clear" w:color="auto" w:fill="auto"/>
+            <w:vAlign w:val="bottom"/>
+          </w:tcPr>
+          <w:p>
+            <w:pPr>
+              <w:widowControl/>
+            </w:pPr>
+            <w:hyperlink r:id="rId14" w:history="1">
+              <w:r>
+                <w:rPr>
+                  <w:rStyle w:val="Hyperlink"/>
+                </w:rPr>
+                <w:t>Complete</w:t>
+              </w:r>
+            </w:hyperlink>
+          </w:p>
+        </w:tc>
+        <w:tc>
+          <w:tcPr>
+            <w:tcW w:w="990" w:type="dxa"/>
+            <w:tcBorders>
+              <w:bottom w:val="single" w:sz="6" w:space="0" w:color="000000"/>
+            </w:tcBorders>
+            <w:shd w:val="clear" w:color="auto" w:fill="auto"/>
+            <w:vAlign w:val="bottom"/>
+          </w:tcPr>
+          <w:p>
+            <w:pPr>
+              <w:widowControl/>
+              <w:rPr>
+                <w:rFonts w:ascii="Arial" w:eastAsia="Arial" w:hAnsi="Arial" w:cs="Arial"/>
+              </w:rPr>
+            </w:pPr>
+            <w:r>
+              <w:rPr>
+                <w:rFonts w:ascii="Arial" w:eastAsia="Arial" w:hAnsi="Arial" w:cs="Arial"/>
+              </w:rPr>
+              <w:t>Sam</w:t>
+            </w:r>
+          </w:p>
+        </w:tc>
+        <w:tc>
+          <w:tcPr>
+            <w:tcW w:w="1080" w:type="dxa"/>
+            <w:tcBorders>
+              <w:bottom w:val="single" w:sz="6" w:space="0" w:color="000000"/>
+            </w:tcBorders>
+          </w:tcPr>
+          <w:p>
+            <w:pPr>
+              <w:widowControl/>
+              <w:rPr>
+                <w:rFonts w:ascii="Arial" w:eastAsia="Arial" w:hAnsi="Arial" w:cs="Arial"/>
+              </w:rPr>
+            </w:pPr>
+            <w:r>
+              <w:rPr>
+                <w:rFonts w:ascii="Arial" w:eastAsia="Arial" w:hAnsi="Arial" w:cs="Arial"/>
+              </w:rPr>
+              <w:t>4 Hours</w:t>
+            </w:r>
+          </w:p>
+        </w:tc>
+        <w:tc>
+          <w:tcPr>
+            <w:tcW w:w="1039" w:type="dxa"/>
+            <w:tcBorders>
+              <w:bottom w:val="single" w:sz="6" w:space="0" w:color="000000"/>
+            </w:tcBorders>
+            <w:shd w:val="clear" w:color="auto" w:fill="auto"/>
+            <w:vAlign w:val="bottom"/>
+          </w:tcPr>
+          <w:p>
+            <w:pPr>
+              <w:widowControl/>
+              <w:rPr>
+                <w:rFonts w:ascii="Arial" w:eastAsia="Arial" w:hAnsi="Arial" w:cs="Arial"/>
+              </w:rPr>
+            </w:pPr>
+            <w:r>
+              <w:rPr>
+                <w:rFonts w:ascii="Arial" w:eastAsia="Arial" w:hAnsi="Arial" w:cs="Arial"/>
+              </w:rPr>
+              <w:t>10 Hours</w:t>
+            </w:r>
+          </w:p>
+        </w:tc>
+        <w:tc>
+          <w:tcPr>
+            <w:tcW w:w="992" w:type="dxa"/>
+            <w:tcBorders>
+              <w:bottom w:val="single" w:sz="6" w:space="0" w:color="000000"/>
+            </w:tcBorders>
+            <w:shd w:val="clear" w:color="auto" w:fill="auto"/>
+            <w:vAlign w:val="bottom"/>
+          </w:tcPr>
+          <w:p>
+            <w:pPr>
+              <w:widowControl/>
+              <w:rPr>
+                <w:rFonts w:ascii="Arial" w:eastAsia="Arial" w:hAnsi="Arial" w:cs="Arial"/>
+              </w:rPr>
+            </w:pPr>
+            <w:r>
+              <w:rPr>
+                <w:rFonts w:ascii="Arial" w:eastAsia="Arial" w:hAnsi="Arial" w:cs="Arial"/>
+              </w:rPr>
+              <w:t>-6Hours</w:t>
             </w:r>
           </w:p>
         </w:tc>
@@ -2627,21 +2749,404 @@
           <w:tcPr>
             <w:tcW w:w="705" w:type="dxa"/>
             <w:tcBorders>
+              <w:bottom w:val="single" w:sz="6" w:space="0" w:color="000000"/>
+            </w:tcBorders>
+          </w:tcPr>
+          <w:p>
+            <w:pPr>
+              <w:widowControl/>
+              <w:rPr>
+                <w:rFonts w:ascii="Arial" w:eastAsia="Arial" w:hAnsi="Arial" w:cs="Arial"/>
+              </w:rPr>
+            </w:pPr>
+            <w:r>
+              <w:rPr>
+                <w:rFonts w:ascii="Arial" w:eastAsia="Arial" w:hAnsi="Arial" w:cs="Arial"/>
+              </w:rPr>
+              <w:t>1.0</w:t>
+            </w:r>
+          </w:p>
+        </w:tc>
+        <w:tc>
+          <w:tcPr>
+            <w:tcW w:w="2370" w:type="dxa"/>
+            <w:tcBorders>
+              <w:bottom w:val="single" w:sz="6" w:space="0" w:color="000000"/>
+            </w:tcBorders>
+            <w:shd w:val="clear" w:color="auto" w:fill="auto"/>
+            <w:vAlign w:val="bottom"/>
+          </w:tcPr>
+          <w:p>
+            <w:pPr>
+              <w:widowControl/>
+            </w:pPr>
+            <w:r>
+              <w:t>Testing Of use case</w:t>
+            </w:r>
+          </w:p>
+        </w:tc>
+        <w:tc>
+          <w:tcPr>
+            <w:tcW w:w="2505" w:type="dxa"/>
+            <w:tcBorders>
+              <w:bottom w:val="single" w:sz="6" w:space="0" w:color="000000"/>
+            </w:tcBorders>
+          </w:tcPr>
+          <w:p>
+            <w:pPr>
+              <w:widowControl/>
+              <w:rPr>
+                <w:rFonts w:ascii="Arial" w:eastAsia="Arial" w:hAnsi="Arial" w:cs="Arial"/>
+              </w:rPr>
+            </w:pPr>
+            <w:r>
+              <w:t>Document was added to include title, test steps, expected results and results for all tests.</w:t>
+            </w:r>
+          </w:p>
+        </w:tc>
+        <w:tc>
+          <w:tcPr>
+            <w:tcW w:w="1260" w:type="dxa"/>
+            <w:tcBorders>
+              <w:bottom w:val="single" w:sz="6" w:space="0" w:color="000000"/>
+            </w:tcBorders>
+            <w:shd w:val="clear" w:color="auto" w:fill="auto"/>
+            <w:vAlign w:val="bottom"/>
+          </w:tcPr>
+          <w:p>
+            <w:pPr>
+              <w:widowControl/>
+            </w:pPr>
+            <w:hyperlink r:id="rId15" w:history="1">
+              <w:r>
+                <w:rPr>
+                  <w:rStyle w:val="Hyperlink"/>
+                </w:rPr>
+                <w:t>Complete</w:t>
+              </w:r>
+            </w:hyperlink>
+          </w:p>
+        </w:tc>
+        <w:tc>
+          <w:tcPr>
+            <w:tcW w:w="990" w:type="dxa"/>
+            <w:tcBorders>
+              <w:bottom w:val="single" w:sz="6" w:space="0" w:color="000000"/>
+            </w:tcBorders>
+            <w:shd w:val="clear" w:color="auto" w:fill="auto"/>
+            <w:vAlign w:val="bottom"/>
+          </w:tcPr>
+          <w:p>
+            <w:pPr>
+              <w:widowControl/>
+              <w:rPr>
+                <w:rFonts w:ascii="Arial" w:eastAsia="Arial" w:hAnsi="Arial" w:cs="Arial"/>
+              </w:rPr>
+            </w:pPr>
+            <w:r>
+              <w:rPr>
+                <w:rFonts w:ascii="Arial" w:eastAsia="Arial" w:hAnsi="Arial" w:cs="Arial"/>
+              </w:rPr>
+              <w:t>Sam</w:t>
+            </w:r>
+          </w:p>
+        </w:tc>
+        <w:tc>
+          <w:tcPr>
+            <w:tcW w:w="1080" w:type="dxa"/>
+            <w:tcBorders>
+              <w:bottom w:val="single" w:sz="6" w:space="0" w:color="000000"/>
+            </w:tcBorders>
+          </w:tcPr>
+          <w:p>
+            <w:pPr>
+              <w:widowControl/>
+              <w:rPr>
+                <w:rFonts w:ascii="Arial" w:eastAsia="Arial" w:hAnsi="Arial" w:cs="Arial"/>
+              </w:rPr>
+            </w:pPr>
+            <w:r>
+              <w:rPr>
+                <w:rFonts w:ascii="Arial" w:eastAsia="Arial" w:hAnsi="Arial" w:cs="Arial"/>
+              </w:rPr>
+              <w:t>1 Hour</w:t>
+            </w:r>
+          </w:p>
+        </w:tc>
+        <w:tc>
+          <w:tcPr>
+            <w:tcW w:w="1039" w:type="dxa"/>
+            <w:tcBorders>
+              <w:bottom w:val="single" w:sz="6" w:space="0" w:color="000000"/>
+            </w:tcBorders>
+            <w:shd w:val="clear" w:color="auto" w:fill="auto"/>
+            <w:vAlign w:val="bottom"/>
+          </w:tcPr>
+          <w:p>
+            <w:pPr>
+              <w:widowControl/>
+              <w:rPr>
+                <w:rFonts w:ascii="Arial" w:eastAsia="Arial" w:hAnsi="Arial" w:cs="Arial"/>
+              </w:rPr>
+            </w:pPr>
+            <w:r>
+              <w:rPr>
+                <w:rFonts w:ascii="Arial" w:eastAsia="Arial" w:hAnsi="Arial" w:cs="Arial"/>
+              </w:rPr>
+              <w:t>1 Hour</w:t>
+            </w:r>
+          </w:p>
+        </w:tc>
+        <w:tc>
+          <w:tcPr>
+            <w:tcW w:w="992" w:type="dxa"/>
+            <w:tcBorders>
+              <w:bottom w:val="single" w:sz="6" w:space="0" w:color="000000"/>
+            </w:tcBorders>
+            <w:shd w:val="clear" w:color="auto" w:fill="auto"/>
+            <w:vAlign w:val="bottom"/>
+          </w:tcPr>
+          <w:p>
+            <w:pPr>
+              <w:widowControl/>
+              <w:rPr>
+                <w:rFonts w:ascii="Arial" w:eastAsia="Arial" w:hAnsi="Arial" w:cs="Arial"/>
+              </w:rPr>
+            </w:pPr>
+          </w:p>
+        </w:tc>
+      </w:tr>
+      <w:tr>
+        <w:trPr>
+          <w:trHeight w:val="255"/>
+        </w:trPr>
+        <w:tc>
+          <w:tcPr>
+            <w:tcW w:w="705" w:type="dxa"/>
+            <w:tcBorders>
+              <w:bottom w:val="single" w:sz="6" w:space="0" w:color="000000"/>
+            </w:tcBorders>
+          </w:tcPr>
+          <w:p>
+            <w:pPr>
+              <w:widowControl/>
+              <w:rPr>
+                <w:rFonts w:ascii="Arial" w:eastAsia="Arial" w:hAnsi="Arial" w:cs="Arial"/>
+              </w:rPr>
+            </w:pPr>
+            <w:r>
+              <w:rPr>
+                <w:rFonts w:ascii="Arial" w:eastAsia="Arial" w:hAnsi="Arial" w:cs="Arial"/>
+              </w:rPr>
+              <w:t>1.1</w:t>
+            </w:r>
+          </w:p>
+        </w:tc>
+        <w:tc>
+          <w:tcPr>
+            <w:tcW w:w="2370" w:type="dxa"/>
+            <w:tcBorders>
+              <w:bottom w:val="single" w:sz="6" w:space="0" w:color="000000"/>
+            </w:tcBorders>
+            <w:shd w:val="clear" w:color="auto" w:fill="auto"/>
+            <w:vAlign w:val="bottom"/>
+          </w:tcPr>
+          <w:p>
+            <w:pPr>
+              <w:widowControl/>
+            </w:pPr>
+            <w:r>
+              <w:t xml:space="preserve">Worked on demonstration video. </w:t>
+            </w:r>
+          </w:p>
+        </w:tc>
+        <w:tc>
+          <w:tcPr>
+            <w:tcW w:w="2505" w:type="dxa"/>
+            <w:tcBorders>
+              <w:bottom w:val="single" w:sz="6" w:space="0" w:color="000000"/>
+            </w:tcBorders>
+          </w:tcPr>
+          <w:p>
+            <w:pPr>
+              <w:widowControl/>
+              <w:rPr>
+                <w:rFonts w:ascii="Arial" w:eastAsia="Arial" w:hAnsi="Arial" w:cs="Arial"/>
+              </w:rPr>
+            </w:pPr>
+            <w:r>
+              <w:t xml:space="preserve">Executable Architecture was discussed including diagrams included with component and class diagram. </w:t>
+            </w:r>
+          </w:p>
+        </w:tc>
+        <w:tc>
+          <w:tcPr>
+            <w:tcW w:w="1260" w:type="dxa"/>
+            <w:tcBorders>
+              <w:bottom w:val="single" w:sz="6" w:space="0" w:color="000000"/>
+            </w:tcBorders>
+            <w:shd w:val="clear" w:color="auto" w:fill="auto"/>
+            <w:vAlign w:val="bottom"/>
+          </w:tcPr>
+          <w:p>
+            <w:pPr>
+              <w:widowControl/>
+            </w:pPr>
+            <w:r>
+              <w:t>Complete</w:t>
+            </w:r>
+          </w:p>
+        </w:tc>
+        <w:tc>
+          <w:tcPr>
+            <w:tcW w:w="990" w:type="dxa"/>
+            <w:tcBorders>
+              <w:bottom w:val="single" w:sz="6" w:space="0" w:color="000000"/>
+            </w:tcBorders>
+            <w:shd w:val="clear" w:color="auto" w:fill="auto"/>
+            <w:vAlign w:val="bottom"/>
+          </w:tcPr>
+          <w:p>
+            <w:pPr>
+              <w:widowControl/>
+              <w:rPr>
+                <w:rFonts w:ascii="Arial" w:eastAsia="Arial" w:hAnsi="Arial" w:cs="Arial"/>
+              </w:rPr>
+            </w:pPr>
+            <w:r>
+              <w:rPr>
+                <w:rFonts w:ascii="Arial" w:eastAsia="Arial" w:hAnsi="Arial" w:cs="Arial"/>
+              </w:rPr>
+              <w:t>Sam</w:t>
+            </w:r>
+          </w:p>
+        </w:tc>
+        <w:tc>
+          <w:tcPr>
+            <w:tcW w:w="1080" w:type="dxa"/>
+            <w:tcBorders>
+              <w:bottom w:val="single" w:sz="6" w:space="0" w:color="000000"/>
+            </w:tcBorders>
+          </w:tcPr>
+          <w:p>
+            <w:pPr>
+              <w:widowControl/>
+              <w:rPr>
+                <w:rFonts w:ascii="Arial" w:eastAsia="Arial" w:hAnsi="Arial" w:cs="Arial"/>
+              </w:rPr>
+            </w:pPr>
+            <w:r>
+              <w:rPr>
+                <w:rFonts w:ascii="Arial" w:eastAsia="Arial" w:hAnsi="Arial" w:cs="Arial"/>
+              </w:rPr>
+              <w:t>2 Hours</w:t>
+            </w:r>
+          </w:p>
+        </w:tc>
+        <w:tc>
+          <w:tcPr>
+            <w:tcW w:w="1039" w:type="dxa"/>
+            <w:tcBorders>
+              <w:bottom w:val="single" w:sz="6" w:space="0" w:color="000000"/>
+            </w:tcBorders>
+            <w:shd w:val="clear" w:color="auto" w:fill="auto"/>
+            <w:vAlign w:val="bottom"/>
+          </w:tcPr>
+          <w:p>
+            <w:pPr>
+              <w:widowControl/>
+              <w:rPr>
+                <w:rFonts w:ascii="Arial" w:eastAsia="Arial" w:hAnsi="Arial" w:cs="Arial"/>
+              </w:rPr>
+            </w:pPr>
+            <w:r>
+              <w:rPr>
+                <w:rFonts w:ascii="Arial" w:eastAsia="Arial" w:hAnsi="Arial" w:cs="Arial"/>
+              </w:rPr>
+              <w:t>2.5 Hours</w:t>
+            </w:r>
+          </w:p>
+        </w:tc>
+        <w:tc>
+          <w:tcPr>
+            <w:tcW w:w="992" w:type="dxa"/>
+            <w:tcBorders>
+              <w:bottom w:val="single" w:sz="6" w:space="0" w:color="000000"/>
+            </w:tcBorders>
+            <w:shd w:val="clear" w:color="auto" w:fill="auto"/>
+            <w:vAlign w:val="bottom"/>
+          </w:tcPr>
+          <w:p>
+            <w:pPr>
+              <w:widowControl/>
+              <w:rPr>
+                <w:rFonts w:ascii="Arial" w:eastAsia="Arial" w:hAnsi="Arial" w:cs="Arial"/>
+              </w:rPr>
+            </w:pPr>
+            <w:r>
+              <w:rPr>
+                <w:rFonts w:ascii="Arial" w:eastAsia="Arial" w:hAnsi="Arial" w:cs="Arial"/>
+              </w:rPr>
+              <w:t>30 min</w:t>
+            </w:r>
+          </w:p>
+        </w:tc>
+      </w:tr>
+      <w:tr>
+        <w:trPr>
+          <w:trHeight w:val="255"/>
+        </w:trPr>
+        <w:tc>
+          <w:tcPr>
+            <w:tcW w:w="10941" w:type="dxa"/>
+            <w:gridSpan w:val="8"/>
+            <w:tcBorders>
               <w:top w:val="single" w:sz="6" w:space="0" w:color="000000"/>
-            </w:tcBorders>
-          </w:tcPr>
-          <w:p>
-            <w:pPr>
-              <w:widowControl/>
-              <w:rPr>
-                <w:rFonts w:ascii="Arial" w:eastAsia="Arial" w:hAnsi="Arial" w:cs="Arial"/>
-              </w:rPr>
-            </w:pPr>
-            <w:r>
-              <w:rPr>
-                <w:rFonts w:ascii="Arial" w:eastAsia="Arial" w:hAnsi="Arial" w:cs="Arial"/>
-              </w:rPr>
-              <w:t>1.1</w:t>
+              <w:bottom w:val="single" w:sz="6" w:space="0" w:color="000000"/>
+            </w:tcBorders>
+            <w:shd w:val="clear" w:color="auto" w:fill="1F497D" w:themeFill="text2"/>
+          </w:tcPr>
+          <w:p>
+            <w:pPr>
+              <w:widowControl/>
+              <w:rPr>
+                <w:rFonts w:ascii="Arial" w:eastAsia="Arial" w:hAnsi="Arial" w:cs="Arial"/>
+                <w:color w:val="FFFFFF" w:themeColor="background1"/>
+              </w:rPr>
+            </w:pPr>
+            <w:r>
+              <w:rPr>
+                <w:rFonts w:ascii="Arial" w:eastAsia="Arial" w:hAnsi="Arial" w:cs="Arial"/>
+                <w:color w:val="FFFFFF" w:themeColor="background1"/>
+              </w:rPr>
+              <w:t>Current Iteration Work Items</w:t>
+            </w:r>
+          </w:p>
+        </w:tc>
+      </w:tr>
+      <w:tr>
+        <w:trPr>
+          <w:trHeight w:val="255"/>
+        </w:trPr>
+        <w:tc>
+          <w:tcPr>
+            <w:tcW w:w="705" w:type="dxa"/>
+            <w:tcBorders>
+              <w:top w:val="single" w:sz="6" w:space="0" w:color="000000"/>
+            </w:tcBorders>
+          </w:tcPr>
+          <w:p>
+            <w:pPr>
+              <w:widowControl/>
+              <w:rPr>
+                <w:rFonts w:ascii="Arial" w:eastAsia="Arial" w:hAnsi="Arial" w:cs="Arial"/>
+              </w:rPr>
+            </w:pPr>
+            <w:r>
+              <w:rPr>
+                <w:rFonts w:ascii="Arial" w:eastAsia="Arial" w:hAnsi="Arial" w:cs="Arial"/>
+              </w:rPr>
+              <w:t>2.1</w:t>
             </w:r>
           </w:p>
         </w:tc>
@@ -2704,7 +3209,7 @@
                 <w:rFonts w:ascii="Arial" w:eastAsia="Arial" w:hAnsi="Arial" w:cs="Arial"/>
               </w:rPr>
             </w:pPr>
-            <w:hyperlink r:id="rId14" w:history="1">
+            <w:hyperlink r:id="rId16" w:history="1">
               <w:r>
                 <w:rPr>
                   <w:rStyle w:val="Hyperlink"/>
@@ -2874,7 +3379,7 @@
               <w:rPr>
                 <w:rFonts w:ascii="Arial" w:eastAsia="Arial" w:hAnsi="Arial" w:cs="Arial"/>
               </w:rPr>
-              <w:t>2.1</w:t>
+              <w:t>3.1</w:t>
             </w:r>
           </w:p>
         </w:tc>
@@ -2904,6 +3409,20 @@
                 <w:rFonts w:ascii="Arial" w:eastAsia="Arial" w:hAnsi="Arial" w:cs="Arial"/>
               </w:rPr>
             </w:pPr>
+            <w:proofErr w:type="gramStart"/>
+            <w:r>
+              <w:rPr>
+                <w:rFonts w:ascii="Arial" w:eastAsia="Arial" w:hAnsi="Arial" w:cs="Arial"/>
+              </w:rPr>
+              <w:t>Risk</w:t>
+            </w:r>
+            <w:proofErr w:type="gramEnd"/>
+            <w:r>
+              <w:rPr>
+                <w:rFonts w:ascii="Arial" w:eastAsia="Arial" w:hAnsi="Arial" w:cs="Arial"/>
+              </w:rPr>
+              <w:t xml:space="preserve"> list completed with updated risks as well as changed outcomes for previous risks. Some risks have been left open due to current issues and or risks that need to be addressed.</w:t>
+            </w:r>
           </w:p>
         </w:tc>
         <w:tc>
@@ -2919,24 +3438,15 @@
                 <w:rFonts w:ascii="Arial" w:eastAsia="Arial" w:hAnsi="Arial" w:cs="Arial"/>
               </w:rPr>
             </w:pPr>
-            <w:r>
-              <w:rPr>
-                <w:rFonts w:ascii="Arial" w:eastAsia="Arial" w:hAnsi="Arial" w:cs="Arial"/>
-              </w:rPr>
-              <w:t>I</w:t>
-            </w:r>
-            <w:r>
-              <w:rPr>
-                <w:rFonts w:ascii="Arial" w:eastAsia="Arial" w:hAnsi="Arial" w:cs="Arial"/>
-              </w:rPr>
-              <w:t>ncompl</w:t>
-            </w:r>
-            <w:r>
-              <w:rPr>
-                <w:rFonts w:ascii="Arial" w:eastAsia="Arial" w:hAnsi="Arial" w:cs="Arial"/>
-              </w:rPr>
-              <w:t>ete</w:t>
-            </w:r>
+            <w:hyperlink r:id="rId17" w:history="1">
+              <w:r>
+                <w:rPr>
+                  <w:rStyle w:val="Hyperlink"/>
+                  <w:rFonts w:ascii="Arial" w:eastAsia="Arial" w:hAnsi="Arial" w:cs="Arial"/>
+                </w:rPr>
+                <w:t>Complete</w:t>
+              </w:r>
+            </w:hyperlink>
           </w:p>
         </w:tc>
         <w:tc>
@@ -2975,13 +3485,7 @@
               <w:rPr>
                 <w:rFonts w:ascii="Arial" w:eastAsia="Arial" w:hAnsi="Arial" w:cs="Arial"/>
               </w:rPr>
-              <w:t>1</w:t>
-            </w:r>
-            <w:r>
-              <w:rPr>
-                <w:rFonts w:ascii="Arial" w:eastAsia="Arial" w:hAnsi="Arial" w:cs="Arial"/>
-              </w:rPr>
-              <w:t xml:space="preserve"> Hour</w:t>
+              <w:t>1 Hour</w:t>
             </w:r>
           </w:p>
         </w:tc>
@@ -2998,6 +3502,12 @@
                 <w:rFonts w:ascii="Arial" w:eastAsia="Arial" w:hAnsi="Arial" w:cs="Arial"/>
               </w:rPr>
             </w:pPr>
+            <w:r>
+              <w:rPr>
+                <w:rFonts w:ascii="Arial" w:eastAsia="Arial" w:hAnsi="Arial" w:cs="Arial"/>
+              </w:rPr>
+              <w:t>2 Hours</w:t>
+            </w:r>
           </w:p>
         </w:tc>
         <w:tc>
@@ -3013,6 +3523,12 @@
                 <w:rFonts w:ascii="Arial" w:eastAsia="Arial" w:hAnsi="Arial" w:cs="Arial"/>
               </w:rPr>
             </w:pPr>
+            <w:r>
+              <w:rPr>
+                <w:rFonts w:ascii="Arial" w:eastAsia="Arial" w:hAnsi="Arial" w:cs="Arial"/>
+              </w:rPr>
+              <w:t>-1 Hour</w:t>
+            </w:r>
           </w:p>
         </w:tc>
       </w:tr>
@@ -3035,13 +3551,7 @@
               <w:rPr>
                 <w:rFonts w:ascii="Arial" w:eastAsia="Arial" w:hAnsi="Arial" w:cs="Arial"/>
               </w:rPr>
-              <w:t>3.</w:t>
-            </w:r>
-            <w:r>
-              <w:rPr>
-                <w:rFonts w:ascii="Arial" w:eastAsia="Arial" w:hAnsi="Arial" w:cs="Arial"/>
-              </w:rPr>
-              <w:t>1</w:t>
+              <w:t>4.1</w:t>
             </w:r>
           </w:p>
         </w:tc>
@@ -3090,7 +3600,7 @@
               <w:rPr>
                 <w:rFonts w:ascii="Arial" w:eastAsia="Arial" w:hAnsi="Arial" w:cs="Arial"/>
               </w:rPr>
-              <w:t>Incomplete</w:t>
+              <w:t>Complete</w:t>
             </w:r>
           </w:p>
         </w:tc>
@@ -3196,7 +3706,7 @@
               <w:rPr>
                 <w:rFonts w:ascii="Arial" w:eastAsia="Arial" w:hAnsi="Arial" w:cs="Arial"/>
               </w:rPr>
-              <w:t>4.1</w:t>
+              <w:t>5.1</w:t>
             </w:r>
           </w:p>
         </w:tc>
@@ -3375,7 +3885,7 @@
               <w:rPr>
                 <w:rFonts w:ascii="Arial" w:eastAsia="Arial" w:hAnsi="Arial" w:cs="Arial"/>
               </w:rPr>
-              <w:t>5.1</w:t>
+              <w:t>6.1</w:t>
             </w:r>
           </w:p>
         </w:tc>
@@ -3402,6 +3912,25 @@
             <w:pPr>
               <w:widowControl/>
             </w:pPr>
+            <w:r>
+              <w:t xml:space="preserve">Delivered and </w:t>
+            </w:r>
+            <w:proofErr w:type="gramStart"/>
+            <w:r>
+              <w:t>work</w:t>
+            </w:r>
+            <w:proofErr w:type="gramEnd"/>
+            <w:r>
+              <w:t xml:space="preserve"> on finish component and class diagram of our software. Collected data and completed documents </w:t>
+            </w:r>
+            <w:proofErr w:type="gramStart"/>
+            <w:r>
+              <w:t>including:</w:t>
+            </w:r>
+            <w:proofErr w:type="gramEnd"/>
+            <w:r>
+              <w:t xml:space="preserve"> Systems interconnection model, Use case inventory, App manual, Android studio installation manual to run program, Software functionality, version control mp4 file, software dependency diagram. Re-made c4</w:t>
+            </w:r>
           </w:p>
         </w:tc>
         <w:tc>
@@ -3417,12 +3946,15 @@
                 <w:rFonts w:ascii="Arial" w:eastAsia="Arial" w:hAnsi="Arial" w:cs="Arial"/>
               </w:rPr>
             </w:pPr>
-            <w:r>
-              <w:rPr>
-                <w:rFonts w:ascii="Arial" w:eastAsia="Arial" w:hAnsi="Arial" w:cs="Arial"/>
-              </w:rPr>
-              <w:t>Incomplete</w:t>
-            </w:r>
+            <w:hyperlink r:id="rId18" w:history="1">
+              <w:r>
+                <w:rPr>
+                  <w:rStyle w:val="Hyperlink"/>
+                  <w:rFonts w:ascii="Arial" w:eastAsia="Arial" w:hAnsi="Arial" w:cs="Arial"/>
+                </w:rPr>
+                <w:t>Complete</w:t>
+              </w:r>
+            </w:hyperlink>
           </w:p>
         </w:tc>
         <w:tc>
@@ -3461,13 +3993,7 @@
               <w:rPr>
                 <w:rFonts w:ascii="Arial" w:eastAsia="Arial" w:hAnsi="Arial" w:cs="Arial"/>
               </w:rPr>
-              <w:t>1</w:t>
-            </w:r>
-            <w:r>
-              <w:rPr>
-                <w:rFonts w:ascii="Arial" w:eastAsia="Arial" w:hAnsi="Arial" w:cs="Arial"/>
-              </w:rPr>
-              <w:t xml:space="preserve"> Hour</w:t>
+              <w:t>1 Hour</w:t>
             </w:r>
           </w:p>
         </w:tc>
@@ -3484,6 +4010,12 @@
                 <w:rFonts w:ascii="Arial" w:eastAsia="Arial" w:hAnsi="Arial" w:cs="Arial"/>
               </w:rPr>
             </w:pPr>
+            <w:r>
+              <w:rPr>
+                <w:rFonts w:ascii="Arial" w:eastAsia="Arial" w:hAnsi="Arial" w:cs="Arial"/>
+              </w:rPr>
+              <w:t>6 Hours</w:t>
+            </w:r>
           </w:p>
         </w:tc>
         <w:tc>
@@ -3499,6 +4031,18 @@
                 <w:rFonts w:ascii="Arial" w:eastAsia="Arial" w:hAnsi="Arial" w:cs="Arial"/>
               </w:rPr>
             </w:pPr>
+            <w:r>
+              <w:rPr>
+                <w:rFonts w:ascii="Arial" w:eastAsia="Arial" w:hAnsi="Arial" w:cs="Arial"/>
+              </w:rPr>
+              <w:t>-5 hours</w:t>
+            </w:r>
+            <w:r>
+              <w:rPr>
+                <w:rFonts w:ascii="Arial" w:eastAsia="Arial" w:hAnsi="Arial" w:cs="Arial"/>
+              </w:rPr>
+              <w:t xml:space="preserve"> </w:t>
+            </w:r>
           </w:p>
         </w:tc>
       </w:tr>
@@ -3521,8 +4065,7 @@
               <w:rPr>
                 <w:rFonts w:ascii="Arial" w:eastAsia="Arial" w:hAnsi="Arial" w:cs="Arial"/>
               </w:rPr>
-              <w:lastRenderedPageBreak/>
-              <w:t>6.1</w:t>
+              <w:t>7.1</w:t>
             </w:r>
           </w:p>
         </w:tc>
@@ -3570,7 +4113,7 @@
                 <w:rFonts w:ascii="Arial" w:eastAsia="Arial" w:hAnsi="Arial" w:cs="Arial"/>
               </w:rPr>
             </w:pPr>
-            <w:hyperlink r:id="rId15" w:history="1">
+            <w:hyperlink r:id="rId19" w:history="1">
               <w:r>
                 <w:rPr>
                   <w:rStyle w:val="Hyperlink"/>
@@ -3694,8 +4237,8 @@
       <w:pPr>
         <w:pStyle w:val="Heading1"/>
         <w:sectPr>
-          <w:headerReference w:type="default" r:id="rId16"/>
-          <w:footerReference w:type="default" r:id="rId17"/>
+          <w:headerReference w:type="default" r:id="rId20"/>
+          <w:footerReference w:type="default" r:id="rId21"/>
           <w:pgSz w:w="12240" w:h="15840"/>
           <w:pgMar w:top="1440" w:right="1440" w:bottom="1440" w:left="1440" w:header="720" w:footer="720" w:gutter="0"/>
           <w:pgNumType w:start="1"/>
@@ -3711,7 +4254,6 @@
         </w:rPr>
       </w:pPr>
       <w:r>
-        <w:lastRenderedPageBreak/>
         <w:t>5.  Issues</w:t>
       </w:r>
     </w:p>

</xml_diff>